<commit_message>
- Thêm mô tả homepage trong SDD - Update báo cáo cá nhân của Thành
</commit_message>
<xml_diff>
--- a/BaoCaoNhom/SDD/SDD_ver1+phan chia.docx
+++ b/BaoCaoNhom/SDD/SDD_ver1+phan chia.docx
@@ -60,14 +60,12 @@
                     </w:rPr>
                     <w:alias w:val="Title"/>
                     <w:id w:val="1934172987"/>
-                    <w:placeholder>
-                      <w:docPart w:val="7A582D3C5B0A4DD4BE1ACF7A1C18ADC4"/>
-                    </w:placeholder>
                     <w:dataBinding w:prefixMappings="xmlns:ns0='http://schemas.openxmlformats.org/package/2006/metadata/core-properties' xmlns:ns1='http://purl.org/dc/elements/1.1/'" w:xpath="/ns0:coreProperties[1]/ns1:title[1]" w:storeItemID="{6C3C8BC8-F283-45AE-878A-BAB7291924A1}"/>
                     <w:text/>
                   </w:sdtPr>
                   <w:sdtEndPr/>
                   <w:sdtContent>
+                    <w:proofErr w:type="spellStart"/>
                     <w:r>
                       <w:rPr>
                         <w:sz w:val="140"/>
@@ -75,6 +73,7 @@
                       </w:rPr>
                       <w:t>CrazyLib</w:t>
                     </w:r>
+                    <w:proofErr w:type="spellEnd"/>
                   </w:sdtContent>
                 </w:sdt>
               </w:p>
@@ -174,7 +173,6 @@
           <w:r>
             <w:rPr>
               <w:noProof/>
-              <w:lang w:eastAsia="ja-JP"/>
             </w:rPr>
             <mc:AlternateContent>
               <mc:Choice Requires="wps">
@@ -275,7 +273,6 @@
           <w:r>
             <w:rPr>
               <w:noProof/>
-              <w:lang w:eastAsia="ja-JP"/>
             </w:rPr>
             <mc:AlternateContent>
               <mc:Choice Requires="wps">
@@ -408,7 +405,6 @@
           <w:r>
             <w:rPr>
               <w:noProof/>
-              <w:lang w:eastAsia="ja-JP"/>
             </w:rPr>
             <mc:AlternateContent>
               <mc:Choice Requires="wps">
@@ -483,7 +479,6 @@
           <w:r>
             <w:rPr>
               <w:noProof/>
-              <w:lang w:eastAsia="ja-JP"/>
             </w:rPr>
             <mc:AlternateContent>
               <mc:Choice Requires="wps">
@@ -4981,7 +4976,6 @@
       </w:pPr>
       <w:bookmarkStart w:id="0" w:name="_Toc336847718"/>
       <w:r>
-        <w:lastRenderedPageBreak/>
         <w:t>Giới thiệu</w:t>
       </w:r>
       <w:bookmarkEnd w:id="0"/>
@@ -5008,8 +5002,21 @@
         <w:t xml:space="preserve">hần mềm này cung cấp các chi tiết thiết kế của </w:t>
       </w:r>
       <w:r>
-        <w:t>hệ thống quản lý thư viện CrazyLib</w:t>
-      </w:r>
+        <w:t xml:space="preserve">hệ thống quản lý </w:t>
+      </w:r>
+      <w:proofErr w:type="gramStart"/>
+      <w:r>
+        <w:t>thư</w:t>
+      </w:r>
+      <w:proofErr w:type="gramEnd"/>
+      <w:r>
+        <w:t xml:space="preserve"> viện </w:t>
+      </w:r>
+      <w:proofErr w:type="spellStart"/>
+      <w:r>
+        <w:t>CrazyLib</w:t>
+      </w:r>
+      <w:proofErr w:type="spellEnd"/>
       <w:r>
         <w:t xml:space="preserve"> </w:t>
       </w:r>
@@ -5019,7 +5026,15 @@
     </w:p>
     <w:p>
       <w:r>
-        <w:t>Tài liệu này được cung cấp cho khoa Khoa học và Kĩ thuật Máy Tính</w:t>
+        <w:t xml:space="preserve">Tài liệu này được cung cấp cho khoa </w:t>
+      </w:r>
+      <w:proofErr w:type="spellStart"/>
+      <w:r>
+        <w:t>Khoa</w:t>
+      </w:r>
+      <w:proofErr w:type="spellEnd"/>
+      <w:r>
+        <w:t xml:space="preserve"> học và Kĩ thuật Máy Tính</w:t>
       </w:r>
       <w:r>
         <w:t xml:space="preserve"> , bao gồm </w:t>
@@ -5036,20 +5051,29 @@
       <w:r>
         <w:t xml:space="preserve">, các nhà phát triển </w:t>
       </w:r>
+      <w:proofErr w:type="spellStart"/>
       <w:r>
         <w:t>CrazyLib</w:t>
       </w:r>
+      <w:proofErr w:type="spellEnd"/>
       <w:r>
         <w:t xml:space="preserve"> , và những người sẽ duy trì </w:t>
       </w:r>
-      <w:r>
-        <w:t>CrazyLib.</w:t>
-      </w:r>
-    </w:p>
-    <w:p>
+      <w:proofErr w:type="spellStart"/>
+      <w:r>
+        <w:t>CrazyLib</w:t>
+      </w:r>
+      <w:proofErr w:type="spellEnd"/>
+      <w:r>
+        <w:t>.</w:t>
+      </w:r>
+    </w:p>
+    <w:p>
+      <w:proofErr w:type="gramStart"/>
       <w:r>
         <w:t>Nó cũng sẽ phục vụ như là một tài liệu tham khảo cho các sinh viên.</w:t>
       </w:r>
+      <w:proofErr w:type="gramEnd"/>
     </w:p>
     <w:p>
       <w:pPr>
@@ -5061,18 +5085,46 @@
       </w:pPr>
       <w:bookmarkStart w:id="2" w:name="_Toc336847720"/>
       <w:r>
-        <w:t>Phạm vi</w:t>
+        <w:t xml:space="preserve">Phạm </w:t>
+      </w:r>
+      <w:proofErr w:type="gramStart"/>
+      <w:r>
+        <w:t>vi</w:t>
       </w:r>
       <w:bookmarkEnd w:id="2"/>
-    </w:p>
-    <w:p>
-      <w:r>
-        <w:t>Tài liệu này chứa một mô tả đầy đủ các thiết kế của CrazyLib.</w:t>
-      </w:r>
+      <w:proofErr w:type="gramEnd"/>
+    </w:p>
+    <w:p>
+      <w:proofErr w:type="gramStart"/>
+      <w:r>
+        <w:t xml:space="preserve">Tài liệu này chứa một mô tả đầy đủ các thiết kế của </w:t>
+      </w:r>
+      <w:proofErr w:type="spellStart"/>
+      <w:r>
+        <w:t>CrazyLib</w:t>
+      </w:r>
+      <w:proofErr w:type="spellEnd"/>
+      <w:r>
+        <w:t>.</w:t>
+      </w:r>
+      <w:proofErr w:type="gramEnd"/>
       <w:r>
         <w:br/>
-        <w:t>Kiến trúc cơ bản là một máy chủ web server phục vụ nhiều máy client . Các trang cơ bản sẽ được viết bằng Ruby on Rails.</w:t>
-      </w:r>
+        <w:t xml:space="preserve">Kiến trúc cơ bản là một máy chủ web server phục vụ nhiều máy </w:t>
+      </w:r>
+      <w:proofErr w:type="gramStart"/>
+      <w:r>
+        <w:t>client .</w:t>
+      </w:r>
+      <w:proofErr w:type="gramEnd"/>
+      <w:r>
+        <w:t xml:space="preserve"> </w:t>
+      </w:r>
+      <w:proofErr w:type="gramStart"/>
+      <w:r>
+        <w:t>Các trang cơ bản sẽ được viết bằng Ruby on Rails.</w:t>
+      </w:r>
+      <w:proofErr w:type="gramEnd"/>
     </w:p>
     <w:p>
       <w:pPr>
@@ -5098,6 +5150,7 @@
         </w:rPr>
         <w:t xml:space="preserve"> của </w:t>
       </w:r>
+      <w:proofErr w:type="spellStart"/>
       <w:r>
         <w:rPr>
           <w:rFonts w:eastAsia="Times New Roman"/>
@@ -5106,6 +5159,7 @@
         </w:rPr>
         <w:t>CrazyLib</w:t>
       </w:r>
+      <w:proofErr w:type="spellEnd"/>
       <w:r>
         <w:rPr>
           <w:rFonts w:eastAsia="Times New Roman"/>
@@ -5120,7 +5174,25 @@
           <w:kern w:val="0"/>
           <w14:ligatures w14:val="none"/>
         </w:rPr>
-        <w:t>c hiện các thay đổi , khi họ</w:t>
+        <w:t xml:space="preserve">c hiện các thay </w:t>
+      </w:r>
+      <w:proofErr w:type="gramStart"/>
+      <w:r>
+        <w:rPr>
+          <w:rFonts w:eastAsia="Times New Roman"/>
+          <w:kern w:val="0"/>
+          <w14:ligatures w14:val="none"/>
+        </w:rPr>
+        <w:t>đổi ,</w:t>
+      </w:r>
+      <w:proofErr w:type="gramEnd"/>
+      <w:r>
+        <w:rPr>
+          <w:rFonts w:eastAsia="Times New Roman"/>
+          <w:kern w:val="0"/>
+          <w14:ligatures w14:val="none"/>
+        </w:rPr>
+        <w:t xml:space="preserve"> khi họ</w:t>
       </w:r>
       <w:r>
         <w:rPr>
@@ -5136,13 +5208,33 @@
           <w:kern w:val="0"/>
           <w14:ligatures w14:val="none"/>
         </w:rPr>
-        <w:t>ững thay đổi này bao gồm: thay đổi quyền hạn của users, thủ thư, thay đổi các thiết lập cơ bản của hệ thống.</w:t>
-      </w:r>
-    </w:p>
-    <w:p>
+        <w:t xml:space="preserve">ững thay đổi này bao gồm: thay đổi quyền hạn của users, thủ </w:t>
+      </w:r>
+      <w:proofErr w:type="gramStart"/>
+      <w:r>
+        <w:rPr>
+          <w:rFonts w:eastAsia="Times New Roman"/>
+          <w:kern w:val="0"/>
+          <w14:ligatures w14:val="none"/>
+        </w:rPr>
+        <w:t>thư</w:t>
+      </w:r>
+      <w:proofErr w:type="gramEnd"/>
+      <w:r>
+        <w:rPr>
+          <w:rFonts w:eastAsia="Times New Roman"/>
+          <w:kern w:val="0"/>
+          <w14:ligatures w14:val="none"/>
+        </w:rPr>
+        <w:t>, thay đổi các thiết lập cơ bản của hệ thống.</w:t>
+      </w:r>
+    </w:p>
+    <w:p>
+      <w:proofErr w:type="gramStart"/>
       <w:r>
         <w:t>Ngoài ra người quản lý server, có thể thay đổi không giới hạn trong dữ liệu cũng như thiết lập của hệ thống.</w:t>
       </w:r>
+      <w:proofErr w:type="gramEnd"/>
     </w:p>
     <w:p>
       <w:pPr>
@@ -5174,9 +5266,11 @@
             <w:tcW w:w="4788" w:type="dxa"/>
           </w:tcPr>
           <w:p>
+            <w:proofErr w:type="spellStart"/>
             <w:r>
               <w:t>RoR</w:t>
             </w:r>
+            <w:proofErr w:type="spellEnd"/>
           </w:p>
         </w:tc>
         <w:tc>
@@ -5196,9 +5290,11 @@
             <w:tcW w:w="4788" w:type="dxa"/>
           </w:tcPr>
           <w:p>
+            <w:proofErr w:type="spellStart"/>
             <w:r>
               <w:t>TTCNPM</w:t>
             </w:r>
+            <w:proofErr w:type="spellEnd"/>
           </w:p>
         </w:tc>
         <w:tc>
@@ -5240,8 +5336,13 @@
             <w:tcW w:w="4788" w:type="dxa"/>
           </w:tcPr>
           <w:p>
-            <w:r>
-              <w:t>KH&amp;KT MT</w:t>
+            <w:proofErr w:type="spellStart"/>
+            <w:r>
+              <w:t>KH&amp;KT</w:t>
+            </w:r>
+            <w:proofErr w:type="spellEnd"/>
+            <w:r>
+              <w:t xml:space="preserve"> MT</w:t>
             </w:r>
           </w:p>
         </w:tc>
@@ -5262,9 +5363,11 @@
             <w:tcW w:w="4788" w:type="dxa"/>
           </w:tcPr>
           <w:p>
+            <w:proofErr w:type="spellStart"/>
             <w:r>
               <w:t>SDD</w:t>
             </w:r>
+            <w:proofErr w:type="spellEnd"/>
           </w:p>
         </w:tc>
         <w:tc>
@@ -5352,8 +5455,21 @@
           <w:numId w:val="4"/>
         </w:numPr>
       </w:pPr>
-      <w:r>
-        <w:t xml:space="preserve">CrazyLib - Sofware Description </w:t>
+      <w:proofErr w:type="spellStart"/>
+      <w:r>
+        <w:t>CrazyLib</w:t>
+      </w:r>
+      <w:proofErr w:type="spellEnd"/>
+      <w:r>
+        <w:t xml:space="preserve"> - </w:t>
+      </w:r>
+      <w:proofErr w:type="spellStart"/>
+      <w:r>
+        <w:t>Sofware</w:t>
+      </w:r>
+      <w:proofErr w:type="spellEnd"/>
+      <w:r>
+        <w:t xml:space="preserve"> Description </w:t>
       </w:r>
     </w:p>
     <w:p>
@@ -5364,8 +5480,13 @@
           <w:numId w:val="4"/>
         </w:numPr>
       </w:pPr>
-      <w:r>
-        <w:t>CrazyLib - SRS</w:t>
+      <w:proofErr w:type="spellStart"/>
+      <w:r>
+        <w:t>CrazyLib</w:t>
+      </w:r>
+      <w:proofErr w:type="spellEnd"/>
+      <w:r>
+        <w:t xml:space="preserve"> - SRS</w:t>
       </w:r>
     </w:p>
     <w:p>
@@ -5465,7 +5586,15 @@
         <w:t xml:space="preserve">c năng </w:t>
       </w:r>
       <w:r>
-        <w:t xml:space="preserve">trong hệ thống . Những </w:t>
+        <w:t xml:space="preserve">trong hệ </w:t>
+      </w:r>
+      <w:proofErr w:type="gramStart"/>
+      <w:r>
+        <w:t>thống .</w:t>
+      </w:r>
+      <w:proofErr w:type="gramEnd"/>
+      <w:r>
+        <w:t xml:space="preserve"> Những </w:t>
       </w:r>
       <w:r>
         <w:t xml:space="preserve">thành phần này có </w:t>
@@ -5501,7 +5630,6 @@
         </w:numPr>
       </w:pPr>
       <w:r>
-        <w:lastRenderedPageBreak/>
         <w:t>Phần 4:</w:t>
       </w:r>
       <w:r>
@@ -5588,7 +5716,23 @@
     </w:p>
     <w:p>
       <w:r>
-        <w:t xml:space="preserve">Đơn giản là phầ nào nằm chỗ nào, ở đây hệ thống web và database nằm chung 1 chỗ </w:t>
+        <w:t xml:space="preserve">Đơn giản là </w:t>
+      </w:r>
+      <w:proofErr w:type="spellStart"/>
+      <w:r>
+        <w:t>phầ</w:t>
+      </w:r>
+      <w:proofErr w:type="spellEnd"/>
+      <w:r>
+        <w:t xml:space="preserve"> nào nằm chỗ nào, ở đây hệ thống web và database nằm </w:t>
+      </w:r>
+      <w:proofErr w:type="gramStart"/>
+      <w:r>
+        <w:t>chung</w:t>
+      </w:r>
+      <w:proofErr w:type="gramEnd"/>
+      <w:r>
+        <w:t xml:space="preserve"> 1 chỗ </w:t>
       </w:r>
     </w:p>
     <w:p>
@@ -5651,9 +5795,46 @@
       <w:bookmarkEnd w:id="12"/>
     </w:p>
     <w:p>
-      <w:r>
-        <w:t>THÀNH</w:t>
-      </w:r>
+      <w:bookmarkStart w:id="15" w:name="_Toc336847729"/>
+      <w:r>
+        <w:t xml:space="preserve">Tên: </w:t>
+      </w:r>
+      <w:r>
+        <w:t xml:space="preserve"> Homepage (trang chủ)</w:t>
+      </w:r>
+    </w:p>
+    <w:p>
+      <w:proofErr w:type="gramStart"/>
+      <w:r>
+        <w:t>Loại :</w:t>
+      </w:r>
+      <w:proofErr w:type="gramEnd"/>
+      <w:r>
+        <w:t xml:space="preserve"> Web page</w:t>
+      </w:r>
+    </w:p>
+    <w:p>
+      <w:r>
+        <w:t xml:space="preserve">Mô </w:t>
+      </w:r>
+      <w:proofErr w:type="gramStart"/>
+      <w:r>
+        <w:t>tả :</w:t>
+      </w:r>
+      <w:proofErr w:type="gramEnd"/>
+      <w:r>
+        <w:t xml:space="preserve"> Trang </w:t>
+      </w:r>
+      <w:r>
+        <w:t xml:space="preserve">chủ hiển thị hình ảnh, thông tin giới thiệu về thư viện. </w:t>
+      </w:r>
+      <w:proofErr w:type="gramStart"/>
+      <w:r>
+        <w:t>Góc trên bên phải có hai nút đăng nhập và đăng ký.</w:t>
+      </w:r>
+      <w:bookmarkStart w:id="16" w:name="_GoBack"/>
+      <w:bookmarkEnd w:id="16"/>
+      <w:proofErr w:type="gramEnd"/>
     </w:p>
     <w:p>
       <w:pPr>
@@ -5663,7 +5844,6 @@
           <w:numId w:val="7"/>
         </w:numPr>
       </w:pPr>
-      <w:bookmarkStart w:id="15" w:name="_Toc336847729"/>
       <w:r>
         <w:t>Trang đăng nhập</w:t>
       </w:r>
@@ -5674,14 +5854,32 @@
       </w:r>
     </w:p>
     <w:p>
-      <w:r>
-        <w:t>Loại : Web page</w:t>
-      </w:r>
-    </w:p>
-    <w:p>
-      <w:r>
-        <w:t>Mô tả : Trang đăng nhập gồm có 2 field username,  password và một nút login để đăng nhập vào hệ thống. Ngoài ra trang này còn có 1 link “Forgot password?” để hỗ trợ người dùng lấy lại mật khẩu đã bị mất.</w:t>
-      </w:r>
+      <w:proofErr w:type="gramStart"/>
+      <w:r>
+        <w:t>Loại :</w:t>
+      </w:r>
+      <w:proofErr w:type="gramEnd"/>
+      <w:r>
+        <w:t xml:space="preserve"> Web page</w:t>
+      </w:r>
+    </w:p>
+    <w:p>
+      <w:r>
+        <w:t xml:space="preserve">Mô </w:t>
+      </w:r>
+      <w:proofErr w:type="gramStart"/>
+      <w:r>
+        <w:t>tả :</w:t>
+      </w:r>
+      <w:proofErr w:type="gramEnd"/>
+      <w:r>
+        <w:t xml:space="preserve"> Trang đăng nhập gồm có 2 field username,  password và một nút login để đăng nhập vào hệ thống. </w:t>
+      </w:r>
+      <w:proofErr w:type="gramStart"/>
+      <w:r>
+        <w:t>Ngoài ra trang này còn có 1 link “Forgot password?” để hỗ trợ người dùng lấy lại mật khẩu đã bị mất.</w:t>
+      </w:r>
+      <w:proofErr w:type="gramEnd"/>
     </w:p>
     <w:p>
       <w:pPr>
@@ -5697,11 +5895,16 @@
       <w:r>
         <w:t xml:space="preserve"> </w:t>
       </w:r>
+      <w:proofErr w:type="gramStart"/>
       <w:r>
         <w:t>sách</w:t>
       </w:r>
       <w:r>
-        <w:t>(hiện kết quả tìm kiếm/chưa tìm kiếm)</w:t>
+        <w:t>(</w:t>
+      </w:r>
+      <w:proofErr w:type="gramEnd"/>
+      <w:r>
+        <w:t>hiện kết quả tìm kiếm/chưa tìm kiếm)</w:t>
       </w:r>
       <w:r>
         <w:t>.</w:t>
@@ -5709,8 +5912,8 @@
       <w:bookmarkEnd w:id="15"/>
     </w:p>
     <w:p>
-      <w:bookmarkStart w:id="16" w:name="OLE_LINK2"/>
-      <w:bookmarkStart w:id="17" w:name="OLE_LINK3"/>
+      <w:bookmarkStart w:id="17" w:name="OLE_LINK2"/>
+      <w:bookmarkStart w:id="18" w:name="OLE_LINK3"/>
       <w:r>
         <w:t>Tên: Trang tìm kiếm sách</w:t>
       </w:r>
@@ -5722,8 +5925,21 @@
     </w:p>
     <w:p>
       <w:r>
-        <w:t>Mô tả: Đây là trang tìm kiếm sách, có thể hiện nhiều chọn lựa tìm kiếm khác nhau để người dùng có thể dễ dàng tìm được thông tin các cuốn sách họ cần. Thiết kế bao gồm một khung search (textbox), một khung chọn phân loại để tìm kiếm (select box), và button “search”. Ngoài ra còn có một bảng chứa các thông tin về các cuốn sách thoả mãn điều kiện tìm kiếm (khi người dùng đã nhấn search thì sẽ hiện ra).</w:t>
-      </w:r>
+        <w:t xml:space="preserve">Mô tả: Đây là trang tìm kiếm sách, có thể hiện nhiều chọn lựa tìm kiếm khác nhau để người dùng có thể dễ dàng tìm được thông tin các cuốn sách họ cần. Thiết kế bao gồm một khung search (textbox), một khung chọn phân loại để tìm kiếm (select box), </w:t>
+      </w:r>
+      <w:proofErr w:type="gramStart"/>
+      <w:r>
+        <w:t>và</w:t>
+      </w:r>
+      <w:proofErr w:type="gramEnd"/>
+      <w:r>
+        <w:t xml:space="preserve"> button “search”. </w:t>
+      </w:r>
+      <w:proofErr w:type="gramStart"/>
+      <w:r>
+        <w:t>Ngoài ra còn có một bảng chứa các thông tin về các cuốn sách thoả mãn điều kiện tìm kiếm (khi người dùng đã nhấn search thì sẽ hiện ra).</w:t>
+      </w:r>
+      <w:proofErr w:type="gramEnd"/>
     </w:p>
     <w:p>
       <w:r>
@@ -5777,7 +5993,6 @@
         <w:pStyle w:val="ListParagraph"/>
       </w:pPr>
       <w:r>
-        <w:lastRenderedPageBreak/>
         <w:t>Return: Array</w:t>
       </w:r>
     </w:p>
@@ -5801,8 +6016,13 @@
       <w:pPr>
         <w:pStyle w:val="ListParagraph"/>
       </w:pPr>
-      <w:r>
-        <w:t>Exeptions: Category default = Book name</w:t>
+      <w:proofErr w:type="spellStart"/>
+      <w:r>
+        <w:t>Exeptions</w:t>
+      </w:r>
+      <w:proofErr w:type="spellEnd"/>
+      <w:r>
+        <w:t>: Category default = Book name</w:t>
       </w:r>
     </w:p>
     <w:p>
@@ -5872,16 +6092,18 @@
           <w:numId w:val="7"/>
         </w:numPr>
       </w:pPr>
-      <w:bookmarkStart w:id="18" w:name="_Toc336847730"/>
-      <w:bookmarkEnd w:id="16"/>
+      <w:bookmarkStart w:id="19" w:name="_Toc336847730"/>
       <w:bookmarkEnd w:id="17"/>
+      <w:bookmarkEnd w:id="18"/>
+      <w:proofErr w:type="gramStart"/>
       <w:r>
         <w:t>Trang thông tin sách</w:t>
       </w:r>
       <w:r>
         <w:t>.</w:t>
       </w:r>
-      <w:bookmarkEnd w:id="18"/>
+      <w:bookmarkEnd w:id="19"/>
+      <w:proofErr w:type="gramEnd"/>
     </w:p>
     <w:p>
       <w:r>
@@ -5896,7 +6118,8 @@
           <w:numId w:val="7"/>
         </w:numPr>
       </w:pPr>
-      <w:bookmarkStart w:id="19" w:name="_Toc336847731"/>
+      <w:bookmarkStart w:id="20" w:name="_Toc336847731"/>
+      <w:proofErr w:type="gramStart"/>
       <w:r>
         <w:t>Trang thông tin người dùng</w:t>
       </w:r>
@@ -5906,24 +6129,43 @@
       <w:r>
         <w:t>.</w:t>
       </w:r>
-      <w:bookmarkEnd w:id="19"/>
-    </w:p>
-    <w:p>
-      <w:r>
-        <w:t>Tên : Trang quản lý thông tin của ngườ</w:t>
+      <w:bookmarkEnd w:id="20"/>
+      <w:proofErr w:type="gramEnd"/>
+    </w:p>
+    <w:p>
+      <w:proofErr w:type="gramStart"/>
+      <w:r>
+        <w:t>Tên :</w:t>
+      </w:r>
+      <w:proofErr w:type="gramEnd"/>
+      <w:r>
+        <w:t xml:space="preserve"> Trang quản lý thông tin của ngườ</w:t>
       </w:r>
       <w:r>
         <w:t>i dùng</w:t>
       </w:r>
     </w:p>
     <w:p>
-      <w:r>
-        <w:t>Loại : Dynamic Webpage</w:t>
-      </w:r>
-    </w:p>
-    <w:p>
-      <w:r>
-        <w:t xml:space="preserve">Mô tả : </w:t>
+      <w:proofErr w:type="gramStart"/>
+      <w:r>
+        <w:t>Loại :</w:t>
+      </w:r>
+      <w:proofErr w:type="gramEnd"/>
+      <w:r>
+        <w:t xml:space="preserve"> Dynamic Webpage</w:t>
+      </w:r>
+    </w:p>
+    <w:p>
+      <w:r>
+        <w:t xml:space="preserve">Mô </w:t>
+      </w:r>
+      <w:proofErr w:type="gramStart"/>
+      <w:r>
+        <w:t>tả :</w:t>
+      </w:r>
+      <w:proofErr w:type="gramEnd"/>
+      <w:r>
+        <w:t xml:space="preserve"> </w:t>
       </w:r>
       <w:r>
         <w:t xml:space="preserve">Đây là trang hiển thị toàn bộ thông tin cá nhân của người dùng. Trang này bao gồm một thanh menu bar ở bên trái hiển thị thông tin theo từng mục </w:t>
@@ -5932,43 +6174,95 @@
         <w:t>(Thiết lập tài khoả</w:t>
       </w:r>
       <w:r>
-        <w:t>n, Thay đổi avatar, Thay đổi email,.v..v..</w:t>
+        <w:t xml:space="preserve">n, Thay đổi avatar, Thay đổi </w:t>
+      </w:r>
+      <w:proofErr w:type="spellStart"/>
+      <w:r>
+        <w:t>email</w:t>
+      </w:r>
+      <w:proofErr w:type="gramStart"/>
+      <w:r>
+        <w:t>,.</w:t>
+      </w:r>
+      <w:proofErr w:type="gramEnd"/>
+      <w:r>
+        <w:t>v..</w:t>
+      </w:r>
+      <w:proofErr w:type="gramStart"/>
+      <w:r>
+        <w:t>v</w:t>
+      </w:r>
+      <w:proofErr w:type="spellEnd"/>
+      <w:proofErr w:type="gramEnd"/>
+      <w:r>
+        <w:t>..</w:t>
       </w:r>
       <w:r>
         <w:t>)</w:t>
       </w:r>
       <w:r>
-        <w:t xml:space="preserve">  và một cửa sổ nội dung ở giữa chứa thông tin chi tiết của mục. Cửa sổ này sẽ có một số form để người dùng điền vào và một button save để lưu lại thông tin thay đổi. Ngoài ra ở mục Lịch sử hoạt động, người dùng có thể xem chi tiết về</w:t>
+        <w:t xml:space="preserve">  và một cửa sổ nội dung ở giữa chứa thông tin chi tiết của mục. Cửa sổ này sẽ có một số form để người dùng điền vào và một button save để lưu lại thông tin thay đổi. </w:t>
+      </w:r>
+      <w:proofErr w:type="gramStart"/>
+      <w:r>
+        <w:t>Ngoài ra ở mục Lịch sử hoạt động, người dùng có thể xem chi tiết về</w:t>
       </w:r>
       <w:r>
         <w:t xml:space="preserve"> các giao dịch trong quá khứ (ở dạng link).</w:t>
       </w:r>
-    </w:p>
-    <w:p>
-      <w:r>
-        <w:t>Thuộc tính : Text</w:t>
-      </w:r>
-    </w:p>
-    <w:p>
-      <w:r>
-        <w:t>Tài nguyên : Không có</w:t>
-      </w:r>
-    </w:p>
-    <w:p>
-      <w:r>
-        <w:t xml:space="preserve">Thao tác </w:t>
+      <w:proofErr w:type="gramEnd"/>
+    </w:p>
+    <w:p>
+      <w:r>
+        <w:t xml:space="preserve">Thuộc </w:t>
+      </w:r>
+      <w:proofErr w:type="gramStart"/>
+      <w:r>
+        <w:t>tính :</w:t>
+      </w:r>
+      <w:proofErr w:type="gramEnd"/>
+      <w:r>
+        <w:t xml:space="preserve"> Text</w:t>
+      </w:r>
+    </w:p>
+    <w:p>
+      <w:r>
+        <w:t xml:space="preserve">Tài </w:t>
+      </w:r>
+      <w:proofErr w:type="gramStart"/>
+      <w:r>
+        <w:t>nguyên :</w:t>
+      </w:r>
+      <w:proofErr w:type="gramEnd"/>
+      <w:r>
+        <w:t xml:space="preserve"> Không có</w:t>
+      </w:r>
+    </w:p>
+    <w:p>
+      <w:r>
+        <w:t xml:space="preserve">Thao </w:t>
+      </w:r>
+      <w:proofErr w:type="gramStart"/>
+      <w:r>
+        <w:t xml:space="preserve">tác </w:t>
       </w:r>
       <w:r>
         <w:t>:</w:t>
       </w:r>
+      <w:proofErr w:type="gramEnd"/>
       <w:r>
         <w:t xml:space="preserve"> Hiển thị thông tin cá nhân</w:t>
       </w:r>
     </w:p>
     <w:p>
       <w:r>
-        <w:t>Các hàm chức năng :</w:t>
-      </w:r>
+        <w:t xml:space="preserve">Các hàm chức </w:t>
+      </w:r>
+      <w:proofErr w:type="gramStart"/>
+      <w:r>
+        <w:t>năng :</w:t>
+      </w:r>
+      <w:proofErr w:type="gramEnd"/>
     </w:p>
     <w:p>
       <w:pPr>
@@ -5979,6 +6273,7 @@
           <w:b/>
         </w:rPr>
       </w:pPr>
+      <w:proofErr w:type="gramStart"/>
       <w:r>
         <w:rPr>
           <w:b/>
@@ -5995,7 +6290,14 @@
         <w:rPr>
           <w:b/>
         </w:rPr>
-        <w:t>: view</w:t>
+        <w:t>:</w:t>
+      </w:r>
+      <w:proofErr w:type="gramEnd"/>
+      <w:r>
+        <w:rPr>
+          <w:b/>
+        </w:rPr>
+        <w:t xml:space="preserve"> view</w:t>
       </w:r>
       <w:r>
         <w:rPr>
@@ -6125,11 +6427,19 @@
           <w:b/>
         </w:rPr>
       </w:pPr>
+      <w:proofErr w:type="gramStart"/>
       <w:r>
         <w:rPr>
           <w:b/>
         </w:rPr>
-        <w:t>Tên : edit(object)</w:t>
+        <w:t>Tên :</w:t>
+      </w:r>
+      <w:proofErr w:type="gramEnd"/>
+      <w:r>
+        <w:rPr>
+          <w:b/>
+        </w:rPr>
+        <w:t xml:space="preserve"> edit(object)</w:t>
       </w:r>
     </w:p>
     <w:p>
@@ -6182,7 +6492,6 @@
         </w:tabs>
       </w:pPr>
       <w:r>
-        <w:lastRenderedPageBreak/>
         <w:t xml:space="preserve">Hậu điều kiện </w:t>
       </w:r>
       <w:r>
@@ -6256,14 +6565,19 @@
           <w:numId w:val="7"/>
         </w:numPr>
       </w:pPr>
-      <w:bookmarkStart w:id="20" w:name="_Toc336847732"/>
-      <w:r>
-        <w:t>Trang quản lý mượn/trả của thủ thư</w:t>
-      </w:r>
+      <w:bookmarkStart w:id="21" w:name="_Toc336847732"/>
+      <w:r>
+        <w:t xml:space="preserve">Trang quản lý mượn/trả của thủ </w:t>
+      </w:r>
+      <w:proofErr w:type="gramStart"/>
+      <w:r>
+        <w:t>thư</w:t>
+      </w:r>
+      <w:proofErr w:type="gramEnd"/>
       <w:r>
         <w:t>.</w:t>
       </w:r>
-      <w:bookmarkEnd w:id="20"/>
+      <w:bookmarkEnd w:id="21"/>
     </w:p>
     <w:p>
       <w:r>
@@ -6278,11 +6592,19 @@
           <w:numId w:val="7"/>
         </w:numPr>
       </w:pPr>
-      <w:bookmarkStart w:id="21" w:name="_Toc336847733"/>
-      <w:r>
-        <w:t>Trang xem thống kê của thủ thư.</w:t>
-      </w:r>
-      <w:bookmarkEnd w:id="21"/>
+      <w:bookmarkStart w:id="22" w:name="_Toc336847733"/>
+      <w:r>
+        <w:t xml:space="preserve">Trang xem thống kê của thủ </w:t>
+      </w:r>
+      <w:proofErr w:type="gramStart"/>
+      <w:r>
+        <w:t>thư</w:t>
+      </w:r>
+      <w:proofErr w:type="gramEnd"/>
+      <w:r>
+        <w:t>.</w:t>
+      </w:r>
+      <w:bookmarkEnd w:id="22"/>
     </w:p>
     <w:p>
       <w:r>
@@ -6297,14 +6619,16 @@
           <w:numId w:val="7"/>
         </w:numPr>
       </w:pPr>
-      <w:bookmarkStart w:id="22" w:name="_Toc336847734"/>
+      <w:bookmarkStart w:id="23" w:name="_Toc336847734"/>
+      <w:proofErr w:type="gramStart"/>
       <w:r>
         <w:t>Trang quản lý hệ thống của admin</w:t>
       </w:r>
       <w:r>
         <w:t>.</w:t>
       </w:r>
-      <w:bookmarkEnd w:id="22"/>
+      <w:bookmarkEnd w:id="23"/>
+      <w:proofErr w:type="gramEnd"/>
     </w:p>
     <w:bookmarkEnd w:id="13"/>
     <w:bookmarkEnd w:id="14"/>
@@ -6320,7 +6644,15 @@
     </w:p>
     <w:p>
       <w:r>
-        <w:t>Mô tả: Đây là trang quản lý hệ thống dành cho admin. Nơi này là nơi admin có thể thay đổi một số thông số cho hệ thống. Hiện tại có bao gồm chức năng chính là thiết lập số sách tối đa mà người dùng có thể mượn, các chức năng khác sau này sẽ bổ sung sau. Như vậy thì thiết lập chỉ có một khung textbox và một button OK</w:t>
+        <w:t xml:space="preserve">Mô tả: Đây là trang quản lý hệ thống dành cho admin. </w:t>
+      </w:r>
+      <w:proofErr w:type="gramStart"/>
+      <w:r>
+        <w:t>Nơi này là nơi admin có thể thay đổi một số thông số cho hệ thống.</w:t>
+      </w:r>
+      <w:proofErr w:type="gramEnd"/>
+      <w:r>
+        <w:t xml:space="preserve"> Hiện tại có bao gồm chức năng chính là thiết lập số sách tối đa mà người dùng có thể mượn, các chức năng khác sau này sẽ bổ sung sau. Như vậy thì thiết lập chỉ có một khung textbox và một button OK</w:t>
       </w:r>
     </w:p>
     <w:p>
@@ -6347,7 +6679,15 @@
         </w:numPr>
       </w:pPr>
       <w:r>
-        <w:t>Tên: setup_max_books()</w:t>
+        <w:t xml:space="preserve">Tên: </w:t>
+      </w:r>
+      <w:proofErr w:type="spellStart"/>
+      <w:r>
+        <w:t>setup_max_books</w:t>
+      </w:r>
+      <w:proofErr w:type="spellEnd"/>
+      <w:r>
+        <w:t>()</w:t>
       </w:r>
     </w:p>
     <w:p>
@@ -6355,7 +6695,15 @@
         <w:pStyle w:val="ListParagraph"/>
       </w:pPr>
       <w:r>
-        <w:t>Thông số: int number</w:t>
+        <w:t xml:space="preserve">Thông số: </w:t>
+      </w:r>
+      <w:proofErr w:type="spellStart"/>
+      <w:r>
+        <w:t>int</w:t>
+      </w:r>
+      <w:proofErr w:type="spellEnd"/>
+      <w:r>
+        <w:t xml:space="preserve"> number</w:t>
       </w:r>
     </w:p>
     <w:p>
@@ -6371,7 +6719,15 @@
         <w:pStyle w:val="ListParagraph"/>
       </w:pPr>
       <w:r>
-        <w:t>Tiền điều kiện: int &gt; 0</w:t>
+        <w:t xml:space="preserve">Tiền điều kiện: </w:t>
+      </w:r>
+      <w:proofErr w:type="spellStart"/>
+      <w:r>
+        <w:t>int</w:t>
+      </w:r>
+      <w:proofErr w:type="spellEnd"/>
+      <w:r>
+        <w:t xml:space="preserve"> &gt; 0</w:t>
       </w:r>
     </w:p>
     <w:p>
@@ -6386,8 +6742,26 @@
       <w:pPr>
         <w:pStyle w:val="ListParagraph"/>
       </w:pPr>
-      <w:r>
-        <w:t>Exeptions:number không phải int, không ghi ra file được.</w:t>
+      <w:proofErr w:type="spellStart"/>
+      <w:r>
+        <w:t>Exeptions</w:t>
+      </w:r>
+      <w:proofErr w:type="gramStart"/>
+      <w:r>
+        <w:t>:number</w:t>
+      </w:r>
+      <w:proofErr w:type="spellEnd"/>
+      <w:proofErr w:type="gramEnd"/>
+      <w:r>
+        <w:t xml:space="preserve"> không phải </w:t>
+      </w:r>
+      <w:proofErr w:type="spellStart"/>
+      <w:r>
+        <w:t>int</w:t>
+      </w:r>
+      <w:proofErr w:type="spellEnd"/>
+      <w:r>
+        <w:t>, không ghi ra file được.</w:t>
       </w:r>
     </w:p>
     <w:p>
@@ -6428,7 +6802,15 @@
         </w:numPr>
       </w:pPr>
       <w:r>
-        <w:t>Kiểm tra number, ghi vào file config trên hệ thống</w:t>
+        <w:t xml:space="preserve">Kiểm tra number, ghi vào file </w:t>
+      </w:r>
+      <w:proofErr w:type="spellStart"/>
+      <w:r>
+        <w:t>config</w:t>
+      </w:r>
+      <w:proofErr w:type="spellEnd"/>
+      <w:r>
+        <w:t xml:space="preserve"> trên hệ thống</w:t>
       </w:r>
     </w:p>
     <w:p>
@@ -6440,7 +6822,23 @@
         </w:numPr>
       </w:pPr>
       <w:r>
-        <w:t>Hiển thị kếtquả cho người dùng(thành công/thất bại).</w:t>
+        <w:t xml:space="preserve">Hiển thị </w:t>
+      </w:r>
+      <w:proofErr w:type="spellStart"/>
+      <w:r>
+        <w:t>kếtquả</w:t>
+      </w:r>
+      <w:proofErr w:type="spellEnd"/>
+      <w:r>
+        <w:t xml:space="preserve"> cho người </w:t>
+      </w:r>
+      <w:proofErr w:type="gramStart"/>
+      <w:r>
+        <w:t>dùng(</w:t>
+      </w:r>
+      <w:proofErr w:type="gramEnd"/>
+      <w:r>
+        <w:t>thành công/thất bại).</w:t>
       </w:r>
     </w:p>
     <w:p/>
@@ -6452,12 +6850,11 @@
           <w:numId w:val="1"/>
         </w:numPr>
       </w:pPr>
-      <w:bookmarkStart w:id="23" w:name="_Toc336847735"/>
-      <w:r>
-        <w:lastRenderedPageBreak/>
+      <w:bookmarkStart w:id="24" w:name="_Toc336847735"/>
+      <w:r>
         <w:t>Thiết kế cơ sở dữ liệu</w:t>
       </w:r>
-      <w:bookmarkEnd w:id="23"/>
+      <w:bookmarkEnd w:id="24"/>
     </w:p>
     <w:p>
       <w:pPr>
@@ -6467,14 +6864,14 @@
           <w:numId w:val="12"/>
         </w:numPr>
       </w:pPr>
-      <w:bookmarkStart w:id="24" w:name="_Toc336847736"/>
+      <w:bookmarkStart w:id="25" w:name="_Toc336847736"/>
       <w:r>
         <w:t xml:space="preserve">Bảng </w:t>
       </w:r>
       <w:r>
         <w:t>users</w:t>
       </w:r>
-      <w:bookmarkEnd w:id="24"/>
+      <w:bookmarkEnd w:id="25"/>
     </w:p>
     <w:tbl>
       <w:tblPr>
@@ -6556,9 +6953,11 @@
             <w:tcW w:w="3192" w:type="dxa"/>
           </w:tcPr>
           <w:p>
+            <w:proofErr w:type="spellStart"/>
             <w:r>
               <w:t>User_ID</w:t>
             </w:r>
+            <w:proofErr w:type="spellEnd"/>
           </w:p>
         </w:tc>
         <w:tc>
@@ -6566,9 +6965,11 @@
             <w:tcW w:w="3192" w:type="dxa"/>
           </w:tcPr>
           <w:p>
+            <w:proofErr w:type="spellStart"/>
             <w:r>
               <w:t>Int</w:t>
             </w:r>
+            <w:proofErr w:type="spellEnd"/>
           </w:p>
         </w:tc>
         <w:tc>
@@ -6626,9 +7027,11 @@
             <w:tcW w:w="3192" w:type="dxa"/>
           </w:tcPr>
           <w:p>
+            <w:proofErr w:type="spellStart"/>
             <w:r>
               <w:t>Hashed_password</w:t>
             </w:r>
+            <w:proofErr w:type="spellEnd"/>
           </w:p>
         </w:tc>
         <w:tc>
@@ -6696,9 +7099,11 @@
             <w:tcW w:w="3192" w:type="dxa"/>
           </w:tcPr>
           <w:p>
+            <w:proofErr w:type="spellStart"/>
             <w:r>
               <w:t>Register_date</w:t>
             </w:r>
+            <w:proofErr w:type="spellEnd"/>
           </w:p>
         </w:tc>
         <w:tc>
@@ -6727,9 +7132,11 @@
             <w:tcW w:w="3192" w:type="dxa"/>
           </w:tcPr>
           <w:p>
+            <w:proofErr w:type="spellStart"/>
             <w:r>
               <w:t>End_date</w:t>
             </w:r>
+            <w:proofErr w:type="spellEnd"/>
           </w:p>
         </w:tc>
         <w:tc>
@@ -6768,9 +7175,11 @@
             <w:tcW w:w="3192" w:type="dxa"/>
           </w:tcPr>
           <w:p>
+            <w:proofErr w:type="spellStart"/>
             <w:r>
               <w:t>Int</w:t>
             </w:r>
+            <w:proofErr w:type="spellEnd"/>
           </w:p>
         </w:tc>
         <w:tc>
@@ -6794,14 +7203,16 @@
           <w:numId w:val="12"/>
         </w:numPr>
       </w:pPr>
-      <w:bookmarkStart w:id="25" w:name="_Toc336847737"/>
+      <w:bookmarkStart w:id="26" w:name="_Toc336847737"/>
       <w:r>
         <w:t xml:space="preserve">Bảng </w:t>
       </w:r>
+      <w:proofErr w:type="spellStart"/>
       <w:r>
         <w:t>usergroups</w:t>
       </w:r>
-      <w:bookmarkEnd w:id="25"/>
+      <w:bookmarkEnd w:id="26"/>
+      <w:proofErr w:type="spellEnd"/>
     </w:p>
     <w:p>
       <w:r>
@@ -6816,9 +7227,13 @@
           <w:numId w:val="12"/>
         </w:numPr>
       </w:pPr>
-      <w:bookmarkStart w:id="26" w:name="_Toc336847738"/>
-      <w:r>
-        <w:t>Bảng book</w:t>
+      <w:bookmarkStart w:id="27" w:name="_Toc336847738"/>
+      <w:r>
+        <w:t xml:space="preserve">Bảng </w:t>
+      </w:r>
+      <w:proofErr w:type="spellStart"/>
+      <w:r>
+        <w:t>book</w:t>
       </w:r>
       <w:r>
         <w:t>s</w:t>
@@ -6826,7 +7241,8 @@
       <w:r>
         <w:t>_info</w:t>
       </w:r>
-      <w:bookmarkEnd w:id="26"/>
+      <w:bookmarkEnd w:id="27"/>
+      <w:proofErr w:type="spellEnd"/>
     </w:p>
     <w:p>
       <w:r>
@@ -6841,11 +7257,11 @@
           <w:numId w:val="12"/>
         </w:numPr>
       </w:pPr>
-      <w:bookmarkStart w:id="27" w:name="_Toc336847739"/>
+      <w:bookmarkStart w:id="28" w:name="_Toc336847739"/>
       <w:r>
         <w:t>Bảng books</w:t>
       </w:r>
-      <w:bookmarkEnd w:id="27"/>
+      <w:bookmarkEnd w:id="28"/>
     </w:p>
     <w:p>
       <w:r>
@@ -6860,14 +7276,14 @@
           <w:numId w:val="12"/>
         </w:numPr>
       </w:pPr>
-      <w:bookmarkStart w:id="28" w:name="_Toc336847740"/>
+      <w:bookmarkStart w:id="29" w:name="_Toc336847740"/>
       <w:r>
         <w:t xml:space="preserve">Bảng </w:t>
       </w:r>
       <w:r>
         <w:t>transaction</w:t>
       </w:r>
-      <w:bookmarkEnd w:id="28"/>
+      <w:bookmarkEnd w:id="29"/>
     </w:p>
     <w:tbl>
       <w:tblPr>
@@ -6891,7 +7307,7 @@
                 <w:b/>
               </w:rPr>
             </w:pPr>
-            <w:bookmarkStart w:id="29" w:name="_Hlk336931353"/>
+            <w:bookmarkStart w:id="30" w:name="_Hlk336931353"/>
             <w:r>
               <w:rPr>
                 <w:b/>
@@ -6937,16 +7353,18 @@
           </w:p>
         </w:tc>
       </w:tr>
-      <w:bookmarkEnd w:id="29"/>
+      <w:bookmarkEnd w:id="30"/>
       <w:tr>
         <w:tc>
           <w:tcPr>
             <w:tcW w:w="3192" w:type="dxa"/>
           </w:tcPr>
           <w:p>
+            <w:proofErr w:type="spellStart"/>
             <w:r>
               <w:t>Transaction_id</w:t>
             </w:r>
+            <w:proofErr w:type="spellEnd"/>
           </w:p>
         </w:tc>
         <w:tc>
@@ -6954,9 +7372,11 @@
             <w:tcW w:w="3192" w:type="dxa"/>
           </w:tcPr>
           <w:p>
+            <w:proofErr w:type="spellStart"/>
             <w:r>
               <w:t>Int</w:t>
             </w:r>
+            <w:proofErr w:type="spellEnd"/>
           </w:p>
         </w:tc>
         <w:tc>
@@ -6964,13 +7384,13 @@
             <w:tcW w:w="3192" w:type="dxa"/>
           </w:tcPr>
           <w:p>
-            <w:bookmarkStart w:id="30" w:name="OLE_LINK4"/>
-            <w:bookmarkStart w:id="31" w:name="OLE_LINK5"/>
+            <w:bookmarkStart w:id="31" w:name="OLE_LINK4"/>
+            <w:bookmarkStart w:id="32" w:name="OLE_LINK5"/>
             <w:r>
               <w:t>4 bytes (0 – 4294967295)</w:t>
             </w:r>
-            <w:bookmarkEnd w:id="30"/>
             <w:bookmarkEnd w:id="31"/>
+            <w:bookmarkEnd w:id="32"/>
           </w:p>
         </w:tc>
       </w:tr>
@@ -6980,9 +7400,11 @@
             <w:tcW w:w="3192" w:type="dxa"/>
           </w:tcPr>
           <w:p>
+            <w:proofErr w:type="spellStart"/>
             <w:r>
               <w:t>Book_id</w:t>
             </w:r>
+            <w:proofErr w:type="spellEnd"/>
           </w:p>
         </w:tc>
         <w:tc>
@@ -6990,9 +7412,11 @@
             <w:tcW w:w="3192" w:type="dxa"/>
           </w:tcPr>
           <w:p>
+            <w:proofErr w:type="spellStart"/>
             <w:r>
               <w:t>Int</w:t>
             </w:r>
+            <w:proofErr w:type="spellEnd"/>
           </w:p>
         </w:tc>
         <w:tc>
@@ -7012,9 +7436,11 @@
             <w:tcW w:w="3192" w:type="dxa"/>
           </w:tcPr>
           <w:p>
+            <w:proofErr w:type="spellStart"/>
             <w:r>
               <w:t>User_id</w:t>
             </w:r>
+            <w:proofErr w:type="spellEnd"/>
           </w:p>
         </w:tc>
         <w:tc>
@@ -7022,9 +7448,11 @@
             <w:tcW w:w="3192" w:type="dxa"/>
           </w:tcPr>
           <w:p>
+            <w:proofErr w:type="spellStart"/>
             <w:r>
               <w:t>Int</w:t>
             </w:r>
+            <w:proofErr w:type="spellEnd"/>
           </w:p>
         </w:tc>
         <w:tc>
@@ -7044,9 +7472,11 @@
             <w:tcW w:w="3192" w:type="dxa"/>
           </w:tcPr>
           <w:p>
+            <w:proofErr w:type="spellStart"/>
             <w:r>
               <w:t>Day_borrow</w:t>
             </w:r>
+            <w:proofErr w:type="spellEnd"/>
           </w:p>
         </w:tc>
         <w:tc>
@@ -7072,9 +7502,11 @@
             <w:tcW w:w="3192" w:type="dxa"/>
           </w:tcPr>
           <w:p>
+            <w:proofErr w:type="spellStart"/>
             <w:r>
               <w:t>Day_return</w:t>
             </w:r>
+            <w:proofErr w:type="spellEnd"/>
           </w:p>
         </w:tc>
         <w:tc>
@@ -7110,9 +7542,11 @@
             <w:tcW w:w="3192" w:type="dxa"/>
           </w:tcPr>
           <w:p>
+            <w:proofErr w:type="spellStart"/>
             <w:r>
               <w:t>Int</w:t>
             </w:r>
+            <w:proofErr w:type="spellEnd"/>
           </w:p>
         </w:tc>
         <w:tc>
@@ -7135,11 +7569,11 @@
           <w:numId w:val="1"/>
         </w:numPr>
       </w:pPr>
-      <w:bookmarkStart w:id="32" w:name="_Toc336847741"/>
+      <w:bookmarkStart w:id="33" w:name="_Toc336847741"/>
       <w:r>
         <w:t>Use case realizations</w:t>
       </w:r>
-      <w:bookmarkEnd w:id="32"/>
+      <w:bookmarkEnd w:id="33"/>
     </w:p>
     <w:p>
       <w:pPr>
@@ -7152,7 +7586,7 @@
           <w:noProof/>
         </w:rPr>
       </w:pPr>
-      <w:bookmarkStart w:id="33" w:name="_Toc336847742"/>
+      <w:bookmarkStart w:id="34" w:name="_Toc336847742"/>
       <w:r>
         <w:rPr>
           <w:noProof/>
@@ -7165,7 +7599,7 @@
         </w:rPr>
         <w:t>m sách</w:t>
       </w:r>
-      <w:bookmarkEnd w:id="33"/>
+      <w:bookmarkEnd w:id="34"/>
     </w:p>
     <w:p>
       <w:r>
@@ -7183,12 +7617,11 @@
           <w:noProof/>
         </w:rPr>
       </w:pPr>
-      <w:bookmarkStart w:id="34" w:name="_Toc336847743"/>
+      <w:bookmarkStart w:id="35" w:name="_Toc336847743"/>
       <w:r>
         <w:rPr>
           <w:noProof/>
         </w:rPr>
-        <w:lastRenderedPageBreak/>
         <w:t>Xem</w:t>
       </w:r>
       <w:r>
@@ -7197,21 +7630,21 @@
         </w:rPr>
         <w:t xml:space="preserve"> FAQ (</w:t>
       </w:r>
-      <w:bookmarkStart w:id="35" w:name="OLE_LINK14"/>
+      <w:bookmarkStart w:id="36" w:name="OLE_LINK14"/>
       <w:r>
         <w:rPr>
           <w:noProof/>
         </w:rPr>
         <w:t>Frequently Asked Questions</w:t>
       </w:r>
-      <w:bookmarkEnd w:id="35"/>
+      <w:bookmarkEnd w:id="36"/>
       <w:r>
         <w:rPr>
           <w:noProof/>
         </w:rPr>
         <w:t>)</w:t>
       </w:r>
-      <w:bookmarkEnd w:id="34"/>
+      <w:bookmarkEnd w:id="35"/>
       <w:r>
         <w:rPr>
           <w:noProof/>
@@ -7223,7 +7656,6 @@
       <w:r>
         <w:rPr>
           <w:noProof/>
-          <w:lang w:eastAsia="ja-JP"/>
         </w:rPr>
         <w:drawing>
           <wp:inline distT="0" distB="0" distL="0" distR="0" wp14:anchorId="3FD87F39" wp14:editId="56109C72">
@@ -7273,20 +7705,19 @@
           <w:noProof/>
         </w:rPr>
       </w:pPr>
-      <w:bookmarkStart w:id="36" w:name="_Toc336847745"/>
+      <w:bookmarkStart w:id="37" w:name="_Toc336847745"/>
       <w:r>
         <w:rPr>
           <w:noProof/>
         </w:rPr>
         <w:t>Mượn/hủy mượn</w:t>
       </w:r>
-      <w:bookmarkEnd w:id="36"/>
+      <w:bookmarkEnd w:id="37"/>
     </w:p>
     <w:p>
       <w:r>
         <w:rPr>
           <w:noProof/>
-          <w:lang w:eastAsia="ja-JP"/>
         </w:rPr>
         <w:drawing>
           <wp:inline distT="0" distB="0" distL="0" distR="0" wp14:anchorId="6159DE87" wp14:editId="495E24BF">
@@ -7336,21 +7767,19 @@
           <w:noProof/>
         </w:rPr>
       </w:pPr>
-      <w:bookmarkStart w:id="37" w:name="_Toc336847746"/>
+      <w:bookmarkStart w:id="38" w:name="_Toc336847746"/>
       <w:r>
         <w:rPr>
           <w:noProof/>
         </w:rPr>
-        <w:lastRenderedPageBreak/>
         <w:t>Đăng nhập</w:t>
       </w:r>
-      <w:bookmarkEnd w:id="37"/>
+      <w:bookmarkEnd w:id="38"/>
     </w:p>
     <w:p>
       <w:r>
         <w:rPr>
           <w:noProof/>
-          <w:lang w:eastAsia="ja-JP"/>
         </w:rPr>
         <w:drawing>
           <wp:inline distT="0" distB="0" distL="0" distR="0" wp14:anchorId="28E0AF54" wp14:editId="4491ABDC">
@@ -7400,21 +7829,19 @@
           <w:noProof/>
         </w:rPr>
       </w:pPr>
-      <w:bookmarkStart w:id="38" w:name="_Toc336847747"/>
+      <w:bookmarkStart w:id="39" w:name="_Toc336847747"/>
       <w:r>
         <w:rPr>
           <w:noProof/>
         </w:rPr>
-        <w:lastRenderedPageBreak/>
         <w:t>Đăng xuất</w:t>
       </w:r>
-      <w:bookmarkEnd w:id="38"/>
+      <w:bookmarkEnd w:id="39"/>
     </w:p>
     <w:p>
       <w:r>
         <w:rPr>
           <w:noProof/>
-          <w:lang w:eastAsia="ja-JP"/>
         </w:rPr>
         <w:drawing>
           <wp:inline distT="0" distB="0" distL="0" distR="0" wp14:anchorId="6ECFCD4F" wp14:editId="76D09135">
@@ -7455,7 +7882,6 @@
       <w:r>
         <w:rPr>
           <w:noProof/>
-          <w:lang w:eastAsia="ja-JP"/>
         </w:rPr>
         <w:drawing>
           <wp:inline distT="0" distB="0" distL="0" distR="0" wp14:anchorId="52D99070" wp14:editId="770A571A">
@@ -7493,9 +7919,11 @@
           </wp:inline>
         </w:drawing>
       </w:r>
+      <w:proofErr w:type="gramStart"/>
       <w:r>
         <w:t>l</w:t>
       </w:r>
+      <w:proofErr w:type="gramEnd"/>
     </w:p>
     <w:p>
       <w:pPr>
@@ -7509,15 +7937,14 @@
           <w:webHidden/>
         </w:rPr>
       </w:pPr>
-      <w:bookmarkStart w:id="39" w:name="_Toc336847748"/>
+      <w:bookmarkStart w:id="40" w:name="_Toc336847748"/>
       <w:r>
         <w:rPr>
           <w:noProof/>
         </w:rPr>
-        <w:lastRenderedPageBreak/>
         <w:t>Đăng ký</w:t>
       </w:r>
-      <w:bookmarkEnd w:id="39"/>
+      <w:bookmarkEnd w:id="40"/>
       <w:r>
         <w:rPr>
           <w:noProof/>
@@ -7530,7 +7957,6 @@
       <w:r>
         <w:rPr>
           <w:noProof/>
-          <w:lang w:eastAsia="ja-JP"/>
         </w:rPr>
         <w:drawing>
           <wp:inline distT="0" distB="0" distL="0" distR="0" wp14:anchorId="660691F5" wp14:editId="251A5034">
@@ -7580,20 +8006,19 @@
           <w:noProof/>
         </w:rPr>
       </w:pPr>
-      <w:bookmarkStart w:id="40" w:name="_Toc336847749"/>
+      <w:bookmarkStart w:id="41" w:name="_Toc336847749"/>
       <w:r>
         <w:rPr>
           <w:noProof/>
         </w:rPr>
         <w:t>Hiển thị/Chỉnh sửa thông tin người dùng</w:t>
       </w:r>
-      <w:bookmarkEnd w:id="40"/>
+      <w:bookmarkEnd w:id="41"/>
     </w:p>
     <w:p>
       <w:r>
         <w:rPr>
           <w:noProof/>
-          <w:lang w:eastAsia="ja-JP"/>
         </w:rPr>
         <w:drawing>
           <wp:inline distT="0" distB="0" distL="0" distR="0" wp14:anchorId="75E4EFB3" wp14:editId="6ACCA22E">
@@ -7643,21 +8068,19 @@
           <w:noProof/>
         </w:rPr>
       </w:pPr>
-      <w:bookmarkStart w:id="41" w:name="_Toc336847750"/>
+      <w:bookmarkStart w:id="42" w:name="_Toc336847750"/>
       <w:r>
         <w:rPr>
           <w:noProof/>
         </w:rPr>
-        <w:lastRenderedPageBreak/>
         <w:t>Hỗ trợ đa ngôn ngữ</w:t>
       </w:r>
-      <w:bookmarkEnd w:id="41"/>
+      <w:bookmarkEnd w:id="42"/>
     </w:p>
     <w:p>
       <w:r>
         <w:rPr>
           <w:noProof/>
-          <w:lang w:eastAsia="ja-JP"/>
         </w:rPr>
         <w:drawing>
           <wp:inline distT="0" distB="0" distL="0" distR="0" wp14:anchorId="7F15941A" wp14:editId="118818FE">
@@ -7707,14 +8130,14 @@
           <w:noProof/>
         </w:rPr>
       </w:pPr>
-      <w:bookmarkStart w:id="42" w:name="_Toc336847751"/>
+      <w:bookmarkStart w:id="43" w:name="_Toc336847751"/>
       <w:r>
         <w:rPr>
           <w:noProof/>
         </w:rPr>
         <w:t>Xem thông tin sách</w:t>
       </w:r>
-      <w:bookmarkEnd w:id="42"/>
+      <w:bookmarkEnd w:id="43"/>
     </w:p>
     <w:p>
       <w:r>
@@ -7733,14 +8156,14 @@
           <w:webHidden/>
         </w:rPr>
       </w:pPr>
-      <w:bookmarkStart w:id="43" w:name="_Toc336847752"/>
+      <w:bookmarkStart w:id="44" w:name="_Toc336847752"/>
       <w:r>
         <w:rPr>
           <w:noProof/>
         </w:rPr>
         <w:t>Thêm sách mới</w:t>
       </w:r>
-      <w:bookmarkEnd w:id="43"/>
+      <w:bookmarkEnd w:id="44"/>
       <w:r>
         <w:rPr>
           <w:noProof/>
@@ -7765,14 +8188,14 @@
           <w:noProof/>
         </w:rPr>
       </w:pPr>
-      <w:bookmarkStart w:id="44" w:name="_Toc336847753"/>
+      <w:bookmarkStart w:id="45" w:name="_Toc336847753"/>
       <w:r>
         <w:rPr>
           <w:noProof/>
         </w:rPr>
         <w:t>Sửa thông tin sách</w:t>
       </w:r>
-      <w:bookmarkEnd w:id="44"/>
+      <w:bookmarkEnd w:id="45"/>
     </w:p>
     <w:p>
       <w:r>
@@ -7790,14 +8213,14 @@
           <w:noProof/>
         </w:rPr>
       </w:pPr>
-      <w:bookmarkStart w:id="45" w:name="_Toc336847754"/>
+      <w:bookmarkStart w:id="46" w:name="_Toc336847754"/>
       <w:r>
         <w:rPr>
           <w:noProof/>
         </w:rPr>
         <w:t>Xóa sách.</w:t>
       </w:r>
-      <w:bookmarkEnd w:id="45"/>
+      <w:bookmarkEnd w:id="46"/>
       <w:r>
         <w:rPr>
           <w:noProof/>
@@ -7821,7 +8244,7 @@
           <w:noProof/>
         </w:rPr>
       </w:pPr>
-      <w:bookmarkStart w:id="46" w:name="_Toc336847755"/>
+      <w:bookmarkStart w:id="47" w:name="_Toc336847755"/>
       <w:r>
         <w:rPr>
           <w:rFonts w:eastAsia="Arial"/>
@@ -7829,7 +8252,7 @@
         </w:rPr>
         <w:t>Xem thông tin mượn trả sách (dành cho thủ thư)</w:t>
       </w:r>
-      <w:bookmarkEnd w:id="46"/>
+      <w:bookmarkEnd w:id="47"/>
       <w:r>
         <w:rPr>
           <w:noProof/>
@@ -7854,7 +8277,7 @@
           <w:noProof/>
         </w:rPr>
       </w:pPr>
-      <w:bookmarkStart w:id="47" w:name="_Toc336847756"/>
+      <w:bookmarkStart w:id="48" w:name="_Toc336847756"/>
       <w:r>
         <w:rPr>
           <w:rFonts w:eastAsia="Arial"/>
@@ -7862,7 +8285,7 @@
         </w:rPr>
         <w:t>Xem thống kê về hoạt động mượn trả sách trong tuần/tháng (dành cho thủ thư)</w:t>
       </w:r>
-      <w:bookmarkEnd w:id="47"/>
+      <w:bookmarkEnd w:id="48"/>
     </w:p>
     <w:p>
       <w:r>
@@ -7880,14 +8303,14 @@
           <w:noProof/>
         </w:rPr>
       </w:pPr>
-      <w:bookmarkStart w:id="48" w:name="_Toc336847757"/>
+      <w:bookmarkStart w:id="49" w:name="_Toc336847757"/>
       <w:r>
         <w:rPr>
           <w:noProof/>
         </w:rPr>
         <w:t>Gửi email</w:t>
       </w:r>
-      <w:bookmarkEnd w:id="48"/>
+      <w:bookmarkEnd w:id="49"/>
     </w:p>
     <w:p>
       <w:r>
@@ -7905,14 +8328,14 @@
           <w:noProof/>
         </w:rPr>
       </w:pPr>
-      <w:bookmarkStart w:id="49" w:name="_Toc336847758"/>
+      <w:bookmarkStart w:id="50" w:name="_Toc336847758"/>
       <w:r>
         <w:rPr>
           <w:noProof/>
         </w:rPr>
         <w:t>Thông tin mượn trả sách của người dùng.</w:t>
       </w:r>
-      <w:bookmarkEnd w:id="49"/>
+      <w:bookmarkEnd w:id="50"/>
     </w:p>
     <w:p>
       <w:r>
@@ -7927,12 +8350,11 @@
           <w:numId w:val="1"/>
         </w:numPr>
       </w:pPr>
-      <w:bookmarkStart w:id="50" w:name="_Toc336847759"/>
-      <w:r>
-        <w:lastRenderedPageBreak/>
+      <w:bookmarkStart w:id="51" w:name="_Toc336847759"/>
+      <w:r>
         <w:t>Thiết kế giao diện</w:t>
       </w:r>
-      <w:bookmarkEnd w:id="50"/>
+      <w:bookmarkEnd w:id="51"/>
     </w:p>
     <w:p>
       <w:pPr>
@@ -7942,11 +8364,11 @@
           <w:numId w:val="14"/>
         </w:numPr>
       </w:pPr>
-      <w:bookmarkStart w:id="51" w:name="_Toc336847760"/>
+      <w:bookmarkStart w:id="52" w:name="_Toc336847760"/>
       <w:r>
         <w:t>Homepage</w:t>
       </w:r>
-      <w:bookmarkEnd w:id="51"/>
+      <w:bookmarkEnd w:id="52"/>
     </w:p>
     <w:p>
       <w:r>
@@ -7961,11 +8383,13 @@
           <w:numId w:val="14"/>
         </w:numPr>
       </w:pPr>
-      <w:bookmarkStart w:id="52" w:name="_Toc336847761"/>
+      <w:bookmarkStart w:id="53" w:name="_Toc336847761"/>
+      <w:proofErr w:type="gramStart"/>
       <w:r>
         <w:t>Trang tìm kiếm (hiện kết quả tìm kiếm/chưa tìm kiếm).</w:t>
       </w:r>
-      <w:bookmarkEnd w:id="52"/>
+      <w:bookmarkEnd w:id="53"/>
+      <w:proofErr w:type="gramEnd"/>
     </w:p>
     <w:tbl>
       <w:tblPr>
@@ -8389,11 +8813,13 @@
           <w:numId w:val="14"/>
         </w:numPr>
       </w:pPr>
-      <w:bookmarkStart w:id="53" w:name="_Toc336847762"/>
+      <w:bookmarkStart w:id="54" w:name="_Toc336847762"/>
+      <w:proofErr w:type="gramStart"/>
       <w:r>
         <w:t>Trang thông tin sách.</w:t>
       </w:r>
-      <w:bookmarkEnd w:id="53"/>
+      <w:bookmarkEnd w:id="54"/>
+      <w:proofErr w:type="gramEnd"/>
     </w:p>
     <w:p>
       <w:r>
@@ -8408,11 +8834,13 @@
           <w:numId w:val="14"/>
         </w:numPr>
       </w:pPr>
-      <w:bookmarkStart w:id="54" w:name="_Toc336847763"/>
+      <w:bookmarkStart w:id="55" w:name="_Toc336847763"/>
+      <w:proofErr w:type="gramStart"/>
       <w:r>
         <w:t>Trang thông tin người dùng (có hiện lịch sử mượn/trả).</w:t>
       </w:r>
-      <w:bookmarkEnd w:id="54"/>
+      <w:bookmarkEnd w:id="55"/>
+      <w:proofErr w:type="gramEnd"/>
     </w:p>
     <w:tbl>
       <w:tblPr>
@@ -8800,18 +9228,24 @@
           <w:numId w:val="14"/>
         </w:numPr>
       </w:pPr>
-      <w:bookmarkStart w:id="55" w:name="_Toc336847764"/>
-      <w:r>
-        <w:t>Trang quản lý mượn/trả của thủ thư.</w:t>
-      </w:r>
-      <w:bookmarkEnd w:id="55"/>
+      <w:bookmarkStart w:id="56" w:name="_Toc336847764"/>
+      <w:r>
+        <w:t xml:space="preserve">Trang quản lý mượn/trả của thủ </w:t>
+      </w:r>
+      <w:proofErr w:type="gramStart"/>
+      <w:r>
+        <w:t>thư</w:t>
+      </w:r>
+      <w:proofErr w:type="gramEnd"/>
+      <w:r>
+        <w:t>.</w:t>
+      </w:r>
+      <w:bookmarkEnd w:id="56"/>
     </w:p>
     <w:p>
       <w:r>
         <w:t>TÀI</w:t>
       </w:r>
-      <w:bookmarkStart w:id="56" w:name="_GoBack"/>
-      <w:bookmarkEnd w:id="56"/>
     </w:p>
     <w:p>
       <w:pPr>
@@ -8823,7 +9257,15 @@
       </w:pPr>
       <w:bookmarkStart w:id="57" w:name="_Toc336847765"/>
       <w:r>
-        <w:t>Trang xem thống kê của thủ thư.</w:t>
+        <w:t xml:space="preserve">Trang xem thống kê của thủ </w:t>
+      </w:r>
+      <w:proofErr w:type="gramStart"/>
+      <w:r>
+        <w:t>thư</w:t>
+      </w:r>
+      <w:proofErr w:type="gramEnd"/>
+      <w:r>
+        <w:t>.</w:t>
       </w:r>
       <w:bookmarkEnd w:id="57"/>
     </w:p>
@@ -8841,6 +9283,7 @@
         </w:numPr>
       </w:pPr>
       <w:bookmarkStart w:id="58" w:name="_Toc336847766"/>
+      <w:proofErr w:type="gramStart"/>
       <w:r>
         <w:t>Trang quản lý hệ thống của admin</w:t>
       </w:r>
@@ -8848,6 +9291,7 @@
       <w:r>
         <w:t>.</w:t>
       </w:r>
+      <w:proofErr w:type="gramEnd"/>
     </w:p>
     <w:p>
       <w:r>
@@ -8905,12 +9349,14 @@
         <w:rFonts w:asciiTheme="majorHAnsi" w:eastAsiaTheme="majorEastAsia" w:hAnsiTheme="majorHAnsi" w:cstheme="majorBidi"/>
       </w:rPr>
     </w:pPr>
+    <w:proofErr w:type="spellStart"/>
     <w:r>
       <w:rPr>
         <w:rFonts w:asciiTheme="majorHAnsi" w:eastAsiaTheme="majorEastAsia" w:hAnsiTheme="majorHAnsi" w:cstheme="majorBidi"/>
       </w:rPr>
       <w:t>CrazyLib</w:t>
     </w:r>
+    <w:proofErr w:type="spellEnd"/>
     <w:r>
       <w:rPr>
         <w:rFonts w:asciiTheme="majorHAnsi" w:eastAsiaTheme="majorEastAsia" w:hAnsiTheme="majorHAnsi" w:cstheme="majorBidi"/>
@@ -8943,7 +9389,7 @@
         <w:rFonts w:asciiTheme="majorHAnsi" w:eastAsiaTheme="majorEastAsia" w:hAnsiTheme="majorHAnsi" w:cstheme="majorBidi"/>
         <w:noProof/>
       </w:rPr>
-      <w:t>13</w:t>
+      <w:t>5</w:t>
     </w:r>
     <w:r>
       <w:rPr>
@@ -9039,6 +9485,7 @@
                   <w:szCs w:val="36"/>
                 </w:rPr>
               </w:pPr>
+              <w:proofErr w:type="spellStart"/>
               <w:r>
                 <w:rPr>
                   <w:rFonts w:asciiTheme="majorHAnsi" w:eastAsiaTheme="majorEastAsia" w:hAnsiTheme="majorHAnsi" w:cstheme="majorBidi"/>
@@ -9047,6 +9494,7 @@
                 </w:rPr>
                 <w:t>CrazyLib</w:t>
               </w:r>
+              <w:proofErr w:type="spellEnd"/>
             </w:p>
           </w:tc>
         </w:sdtContent>
@@ -12262,571 +12710,6 @@
 </w:styles>
 </file>
 
-<file path=word/glossary/document.xml><?xml version="1.0" encoding="utf-8"?>
-<w:glossaryDocument xmlns:wpc="http://schemas.microsoft.com/office/word/2010/wordprocessingCanvas" xmlns:mc="http://schemas.openxmlformats.org/markup-compatibility/2006" xmlns:o="urn:schemas-microsoft-com:office:office" xmlns:r="http://schemas.openxmlformats.org/officeDocument/2006/relationships" xmlns:m="http://schemas.openxmlformats.org/officeDocument/2006/math" xmlns:v="urn:schemas-microsoft-com:vml" xmlns:wp14="http://schemas.microsoft.com/office/word/2010/wordprocessingDrawing" xmlns:wp="http://schemas.openxmlformats.org/drawingml/2006/wordprocessingDrawing" xmlns:w10="urn:schemas-microsoft-com:office:word" xmlns:w="http://schemas.openxmlformats.org/wordprocessingml/2006/main" xmlns:w14="http://schemas.microsoft.com/office/word/2010/wordml" xmlns:wpg="http://schemas.microsoft.com/office/word/2010/wordprocessingGroup" xmlns:wpi="http://schemas.microsoft.com/office/word/2010/wordprocessingInk" xmlns:wne="http://schemas.microsoft.com/office/word/2006/wordml" xmlns:wps="http://schemas.microsoft.com/office/word/2010/wordprocessingShape" mc:Ignorable="w14 wp14"/>
-</file>
-
-<file path=word/glossary/fontTable.xml><?xml version="1.0" encoding="utf-8"?>
-<w:fonts xmlns:mc="http://schemas.openxmlformats.org/markup-compatibility/2006" xmlns:r="http://schemas.openxmlformats.org/officeDocument/2006/relationships" xmlns:w="http://schemas.openxmlformats.org/wordprocessingml/2006/main" xmlns:w14="http://schemas.microsoft.com/office/word/2010/wordml" mc:Ignorable="w14">
-  <w:font w:name="Times New Roman">
-    <w:panose1 w:val="02020603050405020304"/>
-    <w:charset w:val="00"/>
-    <w:family w:val="roman"/>
-    <w:pitch w:val="variable"/>
-    <w:sig w:usb0="E0002AFF" w:usb1="C0007841" w:usb2="00000009" w:usb3="00000000" w:csb0="000001FF" w:csb1="00000000"/>
-  </w:font>
-  <w:font w:name="Symbol">
-    <w:panose1 w:val="05050102010706020507"/>
-    <w:charset w:val="02"/>
-    <w:family w:val="roman"/>
-    <w:pitch w:val="variable"/>
-    <w:sig w:usb0="00000000" w:usb1="10000000" w:usb2="00000000" w:usb3="00000000" w:csb0="80000000" w:csb1="00000000"/>
-  </w:font>
-  <w:font w:name="Courier New">
-    <w:panose1 w:val="02070309020205020404"/>
-    <w:charset w:val="00"/>
-    <w:family w:val="modern"/>
-    <w:pitch w:val="fixed"/>
-    <w:sig w:usb0="E0002AFF" w:usb1="C0007843" w:usb2="00000009" w:usb3="00000000" w:csb0="000001FF" w:csb1="00000000"/>
-  </w:font>
-  <w:font w:name="Wingdings">
-    <w:panose1 w:val="05000000000000000000"/>
-    <w:charset w:val="02"/>
-    <w:family w:val="auto"/>
-    <w:pitch w:val="variable"/>
-    <w:sig w:usb0="00000000" w:usb1="10000000" w:usb2="00000000" w:usb3="00000000" w:csb0="80000000" w:csb1="00000000"/>
-  </w:font>
-  <w:font w:name="Calibri">
-    <w:panose1 w:val="020F0502020204030204"/>
-    <w:charset w:val="00"/>
-    <w:family w:val="swiss"/>
-    <w:pitch w:val="variable"/>
-    <w:sig w:usb0="E10002FF" w:usb1="4000ACFF" w:usb2="00000009" w:usb3="00000000" w:csb0="0000019F" w:csb1="00000000"/>
-  </w:font>
-  <w:font w:name="Calibri Light">
-    <w:altName w:val="Calibri"/>
-    <w:charset w:val="00"/>
-    <w:family w:val="swiss"/>
-    <w:pitch w:val="variable"/>
-    <w:sig w:usb0="00000001" w:usb1="4000207B" w:usb2="00000000" w:usb3="00000000" w:csb0="0000019F" w:csb1="00000000"/>
-  </w:font>
-  <w:font w:name="MS Gothic">
-    <w:altName w:val="ＭＳ ゴシック"/>
-    <w:panose1 w:val="020B0609070205080204"/>
-    <w:charset w:val="80"/>
-    <w:family w:val="modern"/>
-    <w:pitch w:val="fixed"/>
-    <w:sig w:usb0="E00002FF" w:usb1="6AC7FDFB" w:usb2="00000012" w:usb3="00000000" w:csb0="0002009F" w:csb1="00000000"/>
-  </w:font>
-  <w:font w:name="Tahoma">
-    <w:panose1 w:val="020B0604030504040204"/>
-    <w:charset w:val="00"/>
-    <w:family w:val="swiss"/>
-    <w:pitch w:val="variable"/>
-    <w:sig w:usb0="E1002EFF" w:usb1="C000605B" w:usb2="00000029" w:usb3="00000000" w:csb0="000101FF" w:csb1="00000000"/>
-  </w:font>
-  <w:font w:name="MS Mincho">
-    <w:altName w:val="ＭＳ 明朝"/>
-    <w:panose1 w:val="02020609040205080304"/>
-    <w:charset w:val="80"/>
-    <w:family w:val="modern"/>
-    <w:pitch w:val="fixed"/>
-    <w:sig w:usb0="E00002FF" w:usb1="6AC7FDFB" w:usb2="00000012" w:usb3="00000000" w:csb0="0002009F" w:csb1="00000000"/>
-  </w:font>
-  <w:font w:name="Arial">
-    <w:panose1 w:val="020B0604020202020204"/>
-    <w:charset w:val="00"/>
-    <w:family w:val="swiss"/>
-    <w:pitch w:val="variable"/>
-    <w:sig w:usb0="E0002AFF" w:usb1="C0007843" w:usb2="00000009" w:usb3="00000000" w:csb0="000001FF" w:csb1="00000000"/>
-  </w:font>
-  <w:font w:name="Cambria">
-    <w:panose1 w:val="02040503050406030204"/>
-    <w:charset w:val="00"/>
-    <w:family w:val="roman"/>
-    <w:pitch w:val="variable"/>
-    <w:sig w:usb0="E00002FF" w:usb1="400004FF" w:usb2="00000000" w:usb3="00000000" w:csb0="0000019F" w:csb1="00000000"/>
-  </w:font>
-</w:fonts>
-</file>
-
-<file path=word/glossary/settings.xml><?xml version="1.0" encoding="utf-8"?>
-<w:settings xmlns:mc="http://schemas.openxmlformats.org/markup-compatibility/2006" xmlns:o="urn:schemas-microsoft-com:office:office" xmlns:r="http://schemas.openxmlformats.org/officeDocument/2006/relationships" xmlns:m="http://schemas.openxmlformats.org/officeDocument/2006/math" xmlns:v="urn:schemas-microsoft-com:vml" xmlns:w10="urn:schemas-microsoft-com:office:word" xmlns:w="http://schemas.openxmlformats.org/wordprocessingml/2006/main" xmlns:w14="http://schemas.microsoft.com/office/word/2010/wordml" xmlns:sl="http://schemas.openxmlformats.org/schemaLibrary/2006/main" mc:Ignorable="w14">
-  <w:view w:val="normal"/>
-  <w:defaultTabStop w:val="720"/>
-  <w:characterSpacingControl w:val="doNotCompress"/>
-  <w:compat>
-    <w:useFELayout/>
-    <w:compatSetting w:name="compatibilityMode" w:uri="http://schemas.microsoft.com/office/word" w:val="14"/>
-    <w:compatSetting w:name="overrideTableStyleFontSizeAndJustification" w:uri="http://schemas.microsoft.com/office/word" w:val="1"/>
-    <w:compatSetting w:name="enableOpenTypeFeatures" w:uri="http://schemas.microsoft.com/office/word" w:val="1"/>
-    <w:compatSetting w:name="doNotFlipMirrorIndents" w:uri="http://schemas.microsoft.com/office/word" w:val="1"/>
-  </w:compat>
-  <w:rsids>
-    <w:rsidRoot w:val="00CC3F76"/>
-    <w:rsid w:val="00381F3D"/>
-    <w:rsid w:val="00735F7C"/>
-    <w:rsid w:val="0077251E"/>
-    <w:rsid w:val="008C43EB"/>
-    <w:rsid w:val="009E10EC"/>
-    <w:rsid w:val="00BF354E"/>
-    <w:rsid w:val="00CC3F76"/>
-  </w:rsids>
-  <m:mathPr>
-    <m:mathFont m:val="Cambria Math"/>
-    <m:brkBin m:val="before"/>
-    <m:brkBinSub m:val="--"/>
-    <m:smallFrac m:val="0"/>
-    <m:dispDef/>
-    <m:lMargin m:val="0"/>
-    <m:rMargin m:val="0"/>
-    <m:defJc m:val="centerGroup"/>
-    <m:wrapIndent m:val="1440"/>
-    <m:intLim m:val="subSup"/>
-    <m:naryLim m:val="undOvr"/>
-  </m:mathPr>
-  <w:themeFontLang w:val="en-US" w:eastAsia="ja-JP"/>
-  <w:clrSchemeMapping w:bg1="light1" w:t1="dark1" w:bg2="light2" w:t2="dark2" w:accent1="accent1" w:accent2="accent2" w:accent3="accent3" w:accent4="accent4" w:accent5="accent5" w:accent6="accent6" w:hyperlink="hyperlink" w:followedHyperlink="followedHyperlink"/>
-  <w:decimalSymbol w:val="."/>
-  <w:listSeparator w:val=","/>
-</w:settings>
-</file>
-
-<file path=word/glossary/styles.xml><?xml version="1.0" encoding="utf-8"?>
-<w:styles xmlns:mc="http://schemas.openxmlformats.org/markup-compatibility/2006" xmlns:r="http://schemas.openxmlformats.org/officeDocument/2006/relationships" xmlns:w="http://schemas.openxmlformats.org/wordprocessingml/2006/main" xmlns:w14="http://schemas.microsoft.com/office/word/2010/wordml" mc:Ignorable="w14">
-  <w:docDefaults>
-    <w:rPrDefault>
-      <w:rPr>
-        <w:rFonts w:asciiTheme="minorHAnsi" w:eastAsiaTheme="minorEastAsia" w:hAnsiTheme="minorHAnsi" w:cstheme="minorBidi"/>
-        <w:sz w:val="22"/>
-        <w:szCs w:val="22"/>
-        <w:lang w:val="en-US" w:eastAsia="en-US" w:bidi="ar-SA"/>
-      </w:rPr>
-    </w:rPrDefault>
-    <w:pPrDefault>
-      <w:pPr>
-        <w:spacing w:after="200" w:line="276" w:lineRule="auto"/>
-      </w:pPr>
-    </w:pPrDefault>
-  </w:docDefaults>
-  <w:latentStyles w:defLockedState="0" w:defUIPriority="99" w:defSemiHidden="1" w:defUnhideWhenUsed="1" w:defQFormat="0" w:count="267">
-    <w:lsdException w:name="Normal" w:semiHidden="0" w:uiPriority="0" w:unhideWhenUsed="0" w:qFormat="1"/>
-    <w:lsdException w:name="heading 1" w:semiHidden="0" w:uiPriority="9" w:unhideWhenUsed="0" w:qFormat="1"/>
-    <w:lsdException w:name="heading 2" w:uiPriority="9" w:qFormat="1"/>
-    <w:lsdException w:name="heading 3" w:uiPriority="9" w:qFormat="1"/>
-    <w:lsdException w:name="heading 4" w:uiPriority="9" w:qFormat="1"/>
-    <w:lsdException w:name="heading 5" w:uiPriority="9" w:qFormat="1"/>
-    <w:lsdException w:name="heading 6" w:uiPriority="9" w:qFormat="1"/>
-    <w:lsdException w:name="heading 7" w:uiPriority="9" w:qFormat="1"/>
-    <w:lsdException w:name="heading 8" w:uiPriority="9" w:qFormat="1"/>
-    <w:lsdException w:name="heading 9" w:uiPriority="9" w:qFormat="1"/>
-    <w:lsdException w:name="toc 1" w:uiPriority="39"/>
-    <w:lsdException w:name="toc 2" w:uiPriority="39"/>
-    <w:lsdException w:name="toc 3" w:uiPriority="39"/>
-    <w:lsdException w:name="toc 4" w:uiPriority="39"/>
-    <w:lsdException w:name="toc 5" w:uiPriority="39"/>
-    <w:lsdException w:name="toc 6" w:uiPriority="39"/>
-    <w:lsdException w:name="toc 7" w:uiPriority="39"/>
-    <w:lsdException w:name="toc 8" w:uiPriority="39"/>
-    <w:lsdException w:name="toc 9" w:uiPriority="39"/>
-    <w:lsdException w:name="caption" w:uiPriority="35" w:qFormat="1"/>
-    <w:lsdException w:name="Title" w:semiHidden="0" w:uiPriority="10" w:unhideWhenUsed="0" w:qFormat="1"/>
-    <w:lsdException w:name="Default Paragraph Font" w:uiPriority="1"/>
-    <w:lsdException w:name="Subtitle" w:semiHidden="0" w:uiPriority="11" w:unhideWhenUsed="0" w:qFormat="1"/>
-    <w:lsdException w:name="Strong" w:semiHidden="0" w:uiPriority="22" w:unhideWhenUsed="0" w:qFormat="1"/>
-    <w:lsdException w:name="Emphasis" w:semiHidden="0" w:uiPriority="20" w:unhideWhenUsed="0" w:qFormat="1"/>
-    <w:lsdException w:name="Table Grid" w:semiHidden="0" w:uiPriority="59" w:unhideWhenUsed="0"/>
-    <w:lsdException w:name="Placeholder Text" w:unhideWhenUsed="0"/>
-    <w:lsdException w:name="No Spacing" w:semiHidden="0" w:uiPriority="1" w:unhideWhenUsed="0" w:qFormat="1"/>
-    <w:lsdException w:name="Light Shading" w:semiHidden="0" w:uiPriority="60" w:unhideWhenUsed="0"/>
-    <w:lsdException w:name="Light List" w:semiHidden="0" w:uiPriority="61" w:unhideWhenUsed="0"/>
-    <w:lsdException w:name="Light Grid" w:semiHidden="0" w:uiPriority="62" w:unhideWhenUsed="0"/>
-    <w:lsdException w:name="Medium Shading 1" w:semiHidden="0" w:uiPriority="63" w:unhideWhenUsed="0"/>
-    <w:lsdException w:name="Medium Shading 2" w:semiHidden="0" w:uiPriority="64" w:unhideWhenUsed="0"/>
-    <w:lsdException w:name="Medium List 1" w:semiHidden="0" w:uiPriority="65" w:unhideWhenUsed="0"/>
-    <w:lsdException w:name="Medium List 2" w:semiHidden="0" w:uiPriority="66" w:unhideWhenUsed="0"/>
-    <w:lsdException w:name="Medium Grid 1" w:semiHidden="0" w:uiPriority="67" w:unhideWhenUsed="0"/>
-    <w:lsdException w:name="Medium Grid 2" w:semiHidden="0" w:uiPriority="68" w:unhideWhenUsed="0"/>
-    <w:lsdException w:name="Medium Grid 3" w:semiHidden="0" w:uiPriority="69" w:unhideWhenUsed="0"/>
-    <w:lsdException w:name="Dark List" w:semiHidden="0" w:uiPriority="70" w:unhideWhenUsed="0"/>
-    <w:lsdException w:name="Colorful Shading" w:semiHidden="0" w:uiPriority="71" w:unhideWhenUsed="0"/>
-    <w:lsdException w:name="Colorful List" w:semiHidden="0" w:uiPriority="72" w:unhideWhenUsed="0"/>
-    <w:lsdException w:name="Colorful Grid" w:semiHidden="0" w:uiPriority="73" w:unhideWhenUsed="0"/>
-    <w:lsdException w:name="Light Shading Accent 1" w:semiHidden="0" w:uiPriority="60" w:unhideWhenUsed="0"/>
-    <w:lsdException w:name="Light List Accent 1" w:semiHidden="0" w:uiPriority="61" w:unhideWhenUsed="0"/>
-    <w:lsdException w:name="Light Grid Accent 1" w:semiHidden="0" w:uiPriority="62" w:unhideWhenUsed="0"/>
-    <w:lsdException w:name="Medium Shading 1 Accent 1" w:semiHidden="0" w:uiPriority="63" w:unhideWhenUsed="0"/>
-    <w:lsdException w:name="Medium Shading 2 Accent 1" w:semiHidden="0" w:uiPriority="64" w:unhideWhenUsed="0"/>
-    <w:lsdException w:name="Medium List 1 Accent 1" w:semiHidden="0" w:uiPriority="65" w:unhideWhenUsed="0"/>
-    <w:lsdException w:name="Revision" w:unhideWhenUsed="0"/>
-    <w:lsdException w:name="List Paragraph" w:semiHidden="0" w:uiPriority="34" w:unhideWhenUsed="0" w:qFormat="1"/>
-    <w:lsdException w:name="Quote" w:semiHidden="0" w:uiPriority="29" w:unhideWhenUsed="0" w:qFormat="1"/>
-    <w:lsdException w:name="Intense Quote" w:semiHidden="0" w:uiPriority="30" w:unhideWhenUsed="0" w:qFormat="1"/>
-    <w:lsdException w:name="Medium List 2 Accent 1" w:semiHidden="0" w:uiPriority="66" w:unhideWhenUsed="0"/>
-    <w:lsdException w:name="Medium Grid 1 Accent 1" w:semiHidden="0" w:uiPriority="67" w:unhideWhenUsed="0"/>
-    <w:lsdException w:name="Medium Grid 2 Accent 1" w:semiHidden="0" w:uiPriority="68" w:unhideWhenUsed="0"/>
-    <w:lsdException w:name="Medium Grid 3 Accent 1" w:semiHidden="0" w:uiPriority="69" w:unhideWhenUsed="0"/>
-    <w:lsdException w:name="Dark List Accent 1" w:semiHidden="0" w:uiPriority="70" w:unhideWhenUsed="0"/>
-    <w:lsdException w:name="Colorful Shading Accent 1" w:semiHidden="0" w:uiPriority="71" w:unhideWhenUsed="0"/>
-    <w:lsdException w:name="Colorful List Accent 1" w:semiHidden="0" w:uiPriority="72" w:unhideWhenUsed="0"/>
-    <w:lsdException w:name="Colorful Grid Accent 1" w:semiHidden="0" w:uiPriority="73" w:unhideWhenUsed="0"/>
-    <w:lsdException w:name="Light Shading Accent 2" w:semiHidden="0" w:uiPriority="60" w:unhideWhenUsed="0"/>
-    <w:lsdException w:name="Light List Accent 2" w:semiHidden="0" w:uiPriority="61" w:unhideWhenUsed="0"/>
-    <w:lsdException w:name="Light Grid Accent 2" w:semiHidden="0" w:uiPriority="62" w:unhideWhenUsed="0"/>
-    <w:lsdException w:name="Medium Shading 1 Accent 2" w:semiHidden="0" w:uiPriority="63" w:unhideWhenUsed="0"/>
-    <w:lsdException w:name="Medium Shading 2 Accent 2" w:semiHidden="0" w:uiPriority="64" w:unhideWhenUsed="0"/>
-    <w:lsdException w:name="Medium List 1 Accent 2" w:semiHidden="0" w:uiPriority="65" w:unhideWhenUsed="0"/>
-    <w:lsdException w:name="Medium List 2 Accent 2" w:semiHidden="0" w:uiPriority="66" w:unhideWhenUsed="0"/>
-    <w:lsdException w:name="Medium Grid 1 Accent 2" w:semiHidden="0" w:uiPriority="67" w:unhideWhenUsed="0"/>
-    <w:lsdException w:name="Medium Grid 2 Accent 2" w:semiHidden="0" w:uiPriority="68" w:unhideWhenUsed="0"/>
-    <w:lsdException w:name="Medium Grid 3 Accent 2" w:semiHidden="0" w:uiPriority="69" w:unhideWhenUsed="0"/>
-    <w:lsdException w:name="Dark List Accent 2" w:semiHidden="0" w:uiPriority="70" w:unhideWhenUsed="0"/>
-    <w:lsdException w:name="Colorful Shading Accent 2" w:semiHidden="0" w:uiPriority="71" w:unhideWhenUsed="0"/>
-    <w:lsdException w:name="Colorful List Accent 2" w:semiHidden="0" w:uiPriority="72" w:unhideWhenUsed="0"/>
-    <w:lsdException w:name="Colorful Grid Accent 2" w:semiHidden="0" w:uiPriority="73" w:unhideWhenUsed="0"/>
-    <w:lsdException w:name="Light Shading Accent 3" w:semiHidden="0" w:uiPriority="60" w:unhideWhenUsed="0"/>
-    <w:lsdException w:name="Light List Accent 3" w:semiHidden="0" w:uiPriority="61" w:unhideWhenUsed="0"/>
-    <w:lsdException w:name="Light Grid Accent 3" w:semiHidden="0" w:uiPriority="62" w:unhideWhenUsed="0"/>
-    <w:lsdException w:name="Medium Shading 1 Accent 3" w:semiHidden="0" w:uiPriority="63" w:unhideWhenUsed="0"/>
-    <w:lsdException w:name="Medium Shading 2 Accent 3" w:semiHidden="0" w:uiPriority="64" w:unhideWhenUsed="0"/>
-    <w:lsdException w:name="Medium List 1 Accent 3" w:semiHidden="0" w:uiPriority="65" w:unhideWhenUsed="0"/>
-    <w:lsdException w:name="Medium List 2 Accent 3" w:semiHidden="0" w:uiPriority="66" w:unhideWhenUsed="0"/>
-    <w:lsdException w:name="Medium Grid 1 Accent 3" w:semiHidden="0" w:uiPriority="67" w:unhideWhenUsed="0"/>
-    <w:lsdException w:name="Medium Grid 2 Accent 3" w:semiHidden="0" w:uiPriority="68" w:unhideWhenUsed="0"/>
-    <w:lsdException w:name="Medium Grid 3 Accent 3" w:semiHidden="0" w:uiPriority="69" w:unhideWhenUsed="0"/>
-    <w:lsdException w:name="Dark List Accent 3" w:semiHidden="0" w:uiPriority="70" w:unhideWhenUsed="0"/>
-    <w:lsdException w:name="Colorful Shading Accent 3" w:semiHidden="0" w:uiPriority="71" w:unhideWhenUsed="0"/>
-    <w:lsdException w:name="Colorful List Accent 3" w:semiHidden="0" w:uiPriority="72" w:unhideWhenUsed="0"/>
-    <w:lsdException w:name="Colorful Grid Accent 3" w:semiHidden="0" w:uiPriority="73" w:unhideWhenUsed="0"/>
-    <w:lsdException w:name="Light Shading Accent 4" w:semiHidden="0" w:uiPriority="60" w:unhideWhenUsed="0"/>
-    <w:lsdException w:name="Light List Accent 4" w:semiHidden="0" w:uiPriority="61" w:unhideWhenUsed="0"/>
-    <w:lsdException w:name="Light Grid Accent 4" w:semiHidden="0" w:uiPriority="62" w:unhideWhenUsed="0"/>
-    <w:lsdException w:name="Medium Shading 1 Accent 4" w:semiHidden="0" w:uiPriority="63" w:unhideWhenUsed="0"/>
-    <w:lsdException w:name="Medium Shading 2 Accent 4" w:semiHidden="0" w:uiPriority="64" w:unhideWhenUsed="0"/>
-    <w:lsdException w:name="Medium List 1 Accent 4" w:semiHidden="0" w:uiPriority="65" w:unhideWhenUsed="0"/>
-    <w:lsdException w:name="Medium List 2 Accent 4" w:semiHidden="0" w:uiPriority="66" w:unhideWhenUsed="0"/>
-    <w:lsdException w:name="Medium Grid 1 Accent 4" w:semiHidden="0" w:uiPriority="67" w:unhideWhenUsed="0"/>
-    <w:lsdException w:name="Medium Grid 2 Accent 4" w:semiHidden="0" w:uiPriority="68" w:unhideWhenUsed="0"/>
-    <w:lsdException w:name="Medium Grid 3 Accent 4" w:semiHidden="0" w:uiPriority="69" w:unhideWhenUsed="0"/>
-    <w:lsdException w:name="Dark List Accent 4" w:semiHidden="0" w:uiPriority="70" w:unhideWhenUsed="0"/>
-    <w:lsdException w:name="Colorful Shading Accent 4" w:semiHidden="0" w:uiPriority="71" w:unhideWhenUsed="0"/>
-    <w:lsdException w:name="Colorful List Accent 4" w:semiHidden="0" w:uiPriority="72" w:unhideWhenUsed="0"/>
-    <w:lsdException w:name="Colorful Grid Accent 4" w:semiHidden="0" w:uiPriority="73" w:unhideWhenUsed="0"/>
-    <w:lsdException w:name="Light Shading Accent 5" w:semiHidden="0" w:uiPriority="60" w:unhideWhenUsed="0"/>
-    <w:lsdException w:name="Light List Accent 5" w:semiHidden="0" w:uiPriority="61" w:unhideWhenUsed="0"/>
-    <w:lsdException w:name="Light Grid Accent 5" w:semiHidden="0" w:uiPriority="62" w:unhideWhenUsed="0"/>
-    <w:lsdException w:name="Medium Shading 1 Accent 5" w:semiHidden="0" w:uiPriority="63" w:unhideWhenUsed="0"/>
-    <w:lsdException w:name="Medium Shading 2 Accent 5" w:semiHidden="0" w:uiPriority="64" w:unhideWhenUsed="0"/>
-    <w:lsdException w:name="Medium List 1 Accent 5" w:semiHidden="0" w:uiPriority="65" w:unhideWhenUsed="0"/>
-    <w:lsdException w:name="Medium List 2 Accent 5" w:semiHidden="0" w:uiPriority="66" w:unhideWhenUsed="0"/>
-    <w:lsdException w:name="Medium Grid 1 Accent 5" w:semiHidden="0" w:uiPriority="67" w:unhideWhenUsed="0"/>
-    <w:lsdException w:name="Medium Grid 2 Accent 5" w:semiHidden="0" w:uiPriority="68" w:unhideWhenUsed="0"/>
-    <w:lsdException w:name="Medium Grid 3 Accent 5" w:semiHidden="0" w:uiPriority="69" w:unhideWhenUsed="0"/>
-    <w:lsdException w:name="Dark List Accent 5" w:semiHidden="0" w:uiPriority="70" w:unhideWhenUsed="0"/>
-    <w:lsdException w:name="Colorful Shading Accent 5" w:semiHidden="0" w:uiPriority="71" w:unhideWhenUsed="0"/>
-    <w:lsdException w:name="Colorful List Accent 5" w:semiHidden="0" w:uiPriority="72" w:unhideWhenUsed="0"/>
-    <w:lsdException w:name="Colorful Grid Accent 5" w:semiHidden="0" w:uiPriority="73" w:unhideWhenUsed="0"/>
-    <w:lsdException w:name="Light Shading Accent 6" w:semiHidden="0" w:uiPriority="60" w:unhideWhenUsed="0"/>
-    <w:lsdException w:name="Light List Accent 6" w:semiHidden="0" w:uiPriority="61" w:unhideWhenUsed="0"/>
-    <w:lsdException w:name="Light Grid Accent 6" w:semiHidden="0" w:uiPriority="62" w:unhideWhenUsed="0"/>
-    <w:lsdException w:name="Medium Shading 1 Accent 6" w:semiHidden="0" w:uiPriority="63" w:unhideWhenUsed="0"/>
-    <w:lsdException w:name="Medium Shading 2 Accent 6" w:semiHidden="0" w:uiPriority="64" w:unhideWhenUsed="0"/>
-    <w:lsdException w:name="Medium List 1 Accent 6" w:semiHidden="0" w:uiPriority="65" w:unhideWhenUsed="0"/>
-    <w:lsdException w:name="Medium List 2 Accent 6" w:semiHidden="0" w:uiPriority="66" w:unhideWhenUsed="0"/>
-    <w:lsdException w:name="Medium Grid 1 Accent 6" w:semiHidden="0" w:uiPriority="67" w:unhideWhenUsed="0"/>
-    <w:lsdException w:name="Medium Grid 2 Accent 6" w:semiHidden="0" w:uiPriority="68" w:unhideWhenUsed="0"/>
-    <w:lsdException w:name="Medium Grid 3 Accent 6" w:semiHidden="0" w:uiPriority="69" w:unhideWhenUsed="0"/>
-    <w:lsdException w:name="Dark List Accent 6" w:semiHidden="0" w:uiPriority="70" w:unhideWhenUsed="0"/>
-    <w:lsdException w:name="Colorful Shading Accent 6" w:semiHidden="0" w:uiPriority="71" w:unhideWhenUsed="0"/>
-    <w:lsdException w:name="Colorful List Accent 6" w:semiHidden="0" w:uiPriority="72" w:unhideWhenUsed="0"/>
-    <w:lsdException w:name="Colorful Grid Accent 6" w:semiHidden="0" w:uiPriority="73" w:unhideWhenUsed="0"/>
-    <w:lsdException w:name="Subtle Emphasis" w:semiHidden="0" w:uiPriority="19" w:unhideWhenUsed="0" w:qFormat="1"/>
-    <w:lsdException w:name="Intense Emphasis" w:semiHidden="0" w:uiPriority="21" w:unhideWhenUsed="0" w:qFormat="1"/>
-    <w:lsdException w:name="Subtle Reference" w:semiHidden="0" w:uiPriority="31" w:unhideWhenUsed="0" w:qFormat="1"/>
-    <w:lsdException w:name="Intense Reference" w:semiHidden="0" w:uiPriority="32" w:unhideWhenUsed="0" w:qFormat="1"/>
-    <w:lsdException w:name="Book Title" w:semiHidden="0" w:uiPriority="33" w:unhideWhenUsed="0" w:qFormat="1"/>
-    <w:lsdException w:name="Bibliography" w:uiPriority="37"/>
-    <w:lsdException w:name="TOC Heading" w:uiPriority="39" w:qFormat="1"/>
-  </w:latentStyles>
-  <w:style w:type="paragraph" w:default="1" w:styleId="Normal">
-    <w:name w:val="Normal"/>
-    <w:qFormat/>
-  </w:style>
-  <w:style w:type="character" w:default="1" w:styleId="DefaultParagraphFont">
-    <w:name w:val="Default Paragraph Font"/>
-    <w:uiPriority w:val="1"/>
-    <w:semiHidden/>
-    <w:unhideWhenUsed/>
-  </w:style>
-  <w:style w:type="table" w:default="1" w:styleId="TableNormal">
-    <w:name w:val="Normal Table"/>
-    <w:uiPriority w:val="99"/>
-    <w:semiHidden/>
-    <w:unhideWhenUsed/>
-    <w:tblPr>
-      <w:tblInd w:w="0" w:type="dxa"/>
-      <w:tblCellMar>
-        <w:top w:w="0" w:type="dxa"/>
-        <w:left w:w="108" w:type="dxa"/>
-        <w:bottom w:w="0" w:type="dxa"/>
-        <w:right w:w="108" w:type="dxa"/>
-      </w:tblCellMar>
-    </w:tblPr>
-  </w:style>
-  <w:style w:type="numbering" w:default="1" w:styleId="NoList">
-    <w:name w:val="No List"/>
-    <w:uiPriority w:val="99"/>
-    <w:semiHidden/>
-    <w:unhideWhenUsed/>
-  </w:style>
-  <w:style w:type="paragraph" w:customStyle="1" w:styleId="7A582D3C5B0A4DD4BE1ACF7A1C18ADC4">
-    <w:name w:val="7A582D3C5B0A4DD4BE1ACF7A1C18ADC4"/>
-    <w:rsid w:val="00CC3F76"/>
-  </w:style>
-  <w:style w:type="paragraph" w:customStyle="1" w:styleId="278E239CE0E5464A87542E4BAFE58792">
-    <w:name w:val="278E239CE0E5464A87542E4BAFE58792"/>
-    <w:rsid w:val="00CC3F76"/>
-  </w:style>
-  <w:style w:type="paragraph" w:customStyle="1" w:styleId="EEB5B66C63E94DB99A67471E0AB0292E">
-    <w:name w:val="EEB5B66C63E94DB99A67471E0AB0292E"/>
-    <w:rsid w:val="00CC3F76"/>
-  </w:style>
-  <w:style w:type="paragraph" w:customStyle="1" w:styleId="F376FC98B5F5485287C389474F1881C4">
-    <w:name w:val="F376FC98B5F5485287C389474F1881C4"/>
-    <w:rsid w:val="00CC3F76"/>
-  </w:style>
-  <w:style w:type="paragraph" w:customStyle="1" w:styleId="016F7C378AE44E24890B828C78611CB6">
-    <w:name w:val="016F7C378AE44E24890B828C78611CB6"/>
-    <w:rsid w:val="00CC3F76"/>
-  </w:style>
-  <w:style w:type="paragraph" w:customStyle="1" w:styleId="35BD9ADBB58A484CA231B46C84FC1C7C">
-    <w:name w:val="35BD9ADBB58A484CA231B46C84FC1C7C"/>
-    <w:rsid w:val="00CC3F76"/>
-  </w:style>
-</w:styles>
-</file>
-
-<file path=word/glossary/stylesWithEffects.xml><?xml version="1.0" encoding="utf-8"?>
-<w:styles xmlns:wpc="http://schemas.microsoft.com/office/word/2010/wordprocessingCanvas" xmlns:mc="http://schemas.openxmlformats.org/markup-compatibility/2006" xmlns:o="urn:schemas-microsoft-com:office:office" xmlns:r="http://schemas.openxmlformats.org/officeDocument/2006/relationships" xmlns:m="http://schemas.openxmlformats.org/officeDocument/2006/math" xmlns:v="urn:schemas-microsoft-com:vml" xmlns:wp14="http://schemas.microsoft.com/office/word/2010/wordprocessingDrawing" xmlns:wp="http://schemas.openxmlformats.org/drawingml/2006/wordprocessingDrawing" xmlns:w10="urn:schemas-microsoft-com:office:word" xmlns:w="http://schemas.openxmlformats.org/wordprocessingml/2006/main" xmlns:w14="http://schemas.microsoft.com/office/word/2010/wordml" xmlns:wpg="http://schemas.microsoft.com/office/word/2010/wordprocessingGroup" xmlns:wpi="http://schemas.microsoft.com/office/word/2010/wordprocessingInk" xmlns:wne="http://schemas.microsoft.com/office/word/2006/wordml" xmlns:wps="http://schemas.microsoft.com/office/word/2010/wordprocessingShape" mc:Ignorable="w14 wp14">
-  <w:docDefaults>
-    <w:rPrDefault>
-      <w:rPr>
-        <w:rFonts w:asciiTheme="minorHAnsi" w:eastAsiaTheme="minorEastAsia" w:hAnsiTheme="minorHAnsi" w:cstheme="minorBidi"/>
-        <w:sz w:val="22"/>
-        <w:szCs w:val="22"/>
-        <w:lang w:val="en-US" w:eastAsia="en-US" w:bidi="ar-SA"/>
-      </w:rPr>
-    </w:rPrDefault>
-    <w:pPrDefault>
-      <w:pPr>
-        <w:spacing w:after="200" w:line="276" w:lineRule="auto"/>
-      </w:pPr>
-    </w:pPrDefault>
-  </w:docDefaults>
-  <w:latentStyles w:defLockedState="0" w:defUIPriority="99" w:defSemiHidden="1" w:defUnhideWhenUsed="1" w:defQFormat="0" w:count="267">
-    <w:lsdException w:name="Normal" w:semiHidden="0" w:uiPriority="0" w:unhideWhenUsed="0" w:qFormat="1"/>
-    <w:lsdException w:name="heading 1" w:semiHidden="0" w:uiPriority="9" w:unhideWhenUsed="0" w:qFormat="1"/>
-    <w:lsdException w:name="heading 2" w:uiPriority="9" w:qFormat="1"/>
-    <w:lsdException w:name="heading 3" w:uiPriority="9" w:qFormat="1"/>
-    <w:lsdException w:name="heading 4" w:uiPriority="9" w:qFormat="1"/>
-    <w:lsdException w:name="heading 5" w:uiPriority="9" w:qFormat="1"/>
-    <w:lsdException w:name="heading 6" w:uiPriority="9" w:qFormat="1"/>
-    <w:lsdException w:name="heading 7" w:uiPriority="9" w:qFormat="1"/>
-    <w:lsdException w:name="heading 8" w:uiPriority="9" w:qFormat="1"/>
-    <w:lsdException w:name="heading 9" w:uiPriority="9" w:qFormat="1"/>
-    <w:lsdException w:name="toc 1" w:uiPriority="39"/>
-    <w:lsdException w:name="toc 2" w:uiPriority="39"/>
-    <w:lsdException w:name="toc 3" w:uiPriority="39"/>
-    <w:lsdException w:name="toc 4" w:uiPriority="39"/>
-    <w:lsdException w:name="toc 5" w:uiPriority="39"/>
-    <w:lsdException w:name="toc 6" w:uiPriority="39"/>
-    <w:lsdException w:name="toc 7" w:uiPriority="39"/>
-    <w:lsdException w:name="toc 8" w:uiPriority="39"/>
-    <w:lsdException w:name="toc 9" w:uiPriority="39"/>
-    <w:lsdException w:name="caption" w:uiPriority="35" w:qFormat="1"/>
-    <w:lsdException w:name="Title" w:semiHidden="0" w:uiPriority="10" w:unhideWhenUsed="0" w:qFormat="1"/>
-    <w:lsdException w:name="Default Paragraph Font" w:uiPriority="1"/>
-    <w:lsdException w:name="Subtitle" w:semiHidden="0" w:uiPriority="11" w:unhideWhenUsed="0" w:qFormat="1"/>
-    <w:lsdException w:name="Strong" w:semiHidden="0" w:uiPriority="22" w:unhideWhenUsed="0" w:qFormat="1"/>
-    <w:lsdException w:name="Emphasis" w:semiHidden="0" w:uiPriority="20" w:unhideWhenUsed="0" w:qFormat="1"/>
-    <w:lsdException w:name="Table Grid" w:semiHidden="0" w:uiPriority="59" w:unhideWhenUsed="0"/>
-    <w:lsdException w:name="Placeholder Text" w:unhideWhenUsed="0"/>
-    <w:lsdException w:name="No Spacing" w:semiHidden="0" w:uiPriority="1" w:unhideWhenUsed="0" w:qFormat="1"/>
-    <w:lsdException w:name="Light Shading" w:semiHidden="0" w:uiPriority="60" w:unhideWhenUsed="0"/>
-    <w:lsdException w:name="Light List" w:semiHidden="0" w:uiPriority="61" w:unhideWhenUsed="0"/>
-    <w:lsdException w:name="Light Grid" w:semiHidden="0" w:uiPriority="62" w:unhideWhenUsed="0"/>
-    <w:lsdException w:name="Medium Shading 1" w:semiHidden="0" w:uiPriority="63" w:unhideWhenUsed="0"/>
-    <w:lsdException w:name="Medium Shading 2" w:semiHidden="0" w:uiPriority="64" w:unhideWhenUsed="0"/>
-    <w:lsdException w:name="Medium List 1" w:semiHidden="0" w:uiPriority="65" w:unhideWhenUsed="0"/>
-    <w:lsdException w:name="Medium List 2" w:semiHidden="0" w:uiPriority="66" w:unhideWhenUsed="0"/>
-    <w:lsdException w:name="Medium Grid 1" w:semiHidden="0" w:uiPriority="67" w:unhideWhenUsed="0"/>
-    <w:lsdException w:name="Medium Grid 2" w:semiHidden="0" w:uiPriority="68" w:unhideWhenUsed="0"/>
-    <w:lsdException w:name="Medium Grid 3" w:semiHidden="0" w:uiPriority="69" w:unhideWhenUsed="0"/>
-    <w:lsdException w:name="Dark List" w:semiHidden="0" w:uiPriority="70" w:unhideWhenUsed="0"/>
-    <w:lsdException w:name="Colorful Shading" w:semiHidden="0" w:uiPriority="71" w:unhideWhenUsed="0"/>
-    <w:lsdException w:name="Colorful List" w:semiHidden="0" w:uiPriority="72" w:unhideWhenUsed="0"/>
-    <w:lsdException w:name="Colorful Grid" w:semiHidden="0" w:uiPriority="73" w:unhideWhenUsed="0"/>
-    <w:lsdException w:name="Light Shading Accent 1" w:semiHidden="0" w:uiPriority="60" w:unhideWhenUsed="0"/>
-    <w:lsdException w:name="Light List Accent 1" w:semiHidden="0" w:uiPriority="61" w:unhideWhenUsed="0"/>
-    <w:lsdException w:name="Light Grid Accent 1" w:semiHidden="0" w:uiPriority="62" w:unhideWhenUsed="0"/>
-    <w:lsdException w:name="Medium Shading 1 Accent 1" w:semiHidden="0" w:uiPriority="63" w:unhideWhenUsed="0"/>
-    <w:lsdException w:name="Medium Shading 2 Accent 1" w:semiHidden="0" w:uiPriority="64" w:unhideWhenUsed="0"/>
-    <w:lsdException w:name="Medium List 1 Accent 1" w:semiHidden="0" w:uiPriority="65" w:unhideWhenUsed="0"/>
-    <w:lsdException w:name="Revision" w:unhideWhenUsed="0"/>
-    <w:lsdException w:name="List Paragraph" w:semiHidden="0" w:uiPriority="34" w:unhideWhenUsed="0" w:qFormat="1"/>
-    <w:lsdException w:name="Quote" w:semiHidden="0" w:uiPriority="29" w:unhideWhenUsed="0" w:qFormat="1"/>
-    <w:lsdException w:name="Intense Quote" w:semiHidden="0" w:uiPriority="30" w:unhideWhenUsed="0" w:qFormat="1"/>
-    <w:lsdException w:name="Medium List 2 Accent 1" w:semiHidden="0" w:uiPriority="66" w:unhideWhenUsed="0"/>
-    <w:lsdException w:name="Medium Grid 1 Accent 1" w:semiHidden="0" w:uiPriority="67" w:unhideWhenUsed="0"/>
-    <w:lsdException w:name="Medium Grid 2 Accent 1" w:semiHidden="0" w:uiPriority="68" w:unhideWhenUsed="0"/>
-    <w:lsdException w:name="Medium Grid 3 Accent 1" w:semiHidden="0" w:uiPriority="69" w:unhideWhenUsed="0"/>
-    <w:lsdException w:name="Dark List Accent 1" w:semiHidden="0" w:uiPriority="70" w:unhideWhenUsed="0"/>
-    <w:lsdException w:name="Colorful Shading Accent 1" w:semiHidden="0" w:uiPriority="71" w:unhideWhenUsed="0"/>
-    <w:lsdException w:name="Colorful List Accent 1" w:semiHidden="0" w:uiPriority="72" w:unhideWhenUsed="0"/>
-    <w:lsdException w:name="Colorful Grid Accent 1" w:semiHidden="0" w:uiPriority="73" w:unhideWhenUsed="0"/>
-    <w:lsdException w:name="Light Shading Accent 2" w:semiHidden="0" w:uiPriority="60" w:unhideWhenUsed="0"/>
-    <w:lsdException w:name="Light List Accent 2" w:semiHidden="0" w:uiPriority="61" w:unhideWhenUsed="0"/>
-    <w:lsdException w:name="Light Grid Accent 2" w:semiHidden="0" w:uiPriority="62" w:unhideWhenUsed="0"/>
-    <w:lsdException w:name="Medium Shading 1 Accent 2" w:semiHidden="0" w:uiPriority="63" w:unhideWhenUsed="0"/>
-    <w:lsdException w:name="Medium Shading 2 Accent 2" w:semiHidden="0" w:uiPriority="64" w:unhideWhenUsed="0"/>
-    <w:lsdException w:name="Medium List 1 Accent 2" w:semiHidden="0" w:uiPriority="65" w:unhideWhenUsed="0"/>
-    <w:lsdException w:name="Medium List 2 Accent 2" w:semiHidden="0" w:uiPriority="66" w:unhideWhenUsed="0"/>
-    <w:lsdException w:name="Medium Grid 1 Accent 2" w:semiHidden="0" w:uiPriority="67" w:unhideWhenUsed="0"/>
-    <w:lsdException w:name="Medium Grid 2 Accent 2" w:semiHidden="0" w:uiPriority="68" w:unhideWhenUsed="0"/>
-    <w:lsdException w:name="Medium Grid 3 Accent 2" w:semiHidden="0" w:uiPriority="69" w:unhideWhenUsed="0"/>
-    <w:lsdException w:name="Dark List Accent 2" w:semiHidden="0" w:uiPriority="70" w:unhideWhenUsed="0"/>
-    <w:lsdException w:name="Colorful Shading Accent 2" w:semiHidden="0" w:uiPriority="71" w:unhideWhenUsed="0"/>
-    <w:lsdException w:name="Colorful List Accent 2" w:semiHidden="0" w:uiPriority="72" w:unhideWhenUsed="0"/>
-    <w:lsdException w:name="Colorful Grid Accent 2" w:semiHidden="0" w:uiPriority="73" w:unhideWhenUsed="0"/>
-    <w:lsdException w:name="Light Shading Accent 3" w:semiHidden="0" w:uiPriority="60" w:unhideWhenUsed="0"/>
-    <w:lsdException w:name="Light List Accent 3" w:semiHidden="0" w:uiPriority="61" w:unhideWhenUsed="0"/>
-    <w:lsdException w:name="Light Grid Accent 3" w:semiHidden="0" w:uiPriority="62" w:unhideWhenUsed="0"/>
-    <w:lsdException w:name="Medium Shading 1 Accent 3" w:semiHidden="0" w:uiPriority="63" w:unhideWhenUsed="0"/>
-    <w:lsdException w:name="Medium Shading 2 Accent 3" w:semiHidden="0" w:uiPriority="64" w:unhideWhenUsed="0"/>
-    <w:lsdException w:name="Medium List 1 Accent 3" w:semiHidden="0" w:uiPriority="65" w:unhideWhenUsed="0"/>
-    <w:lsdException w:name="Medium List 2 Accent 3" w:semiHidden="0" w:uiPriority="66" w:unhideWhenUsed="0"/>
-    <w:lsdException w:name="Medium Grid 1 Accent 3" w:semiHidden="0" w:uiPriority="67" w:unhideWhenUsed="0"/>
-    <w:lsdException w:name="Medium Grid 2 Accent 3" w:semiHidden="0" w:uiPriority="68" w:unhideWhenUsed="0"/>
-    <w:lsdException w:name="Medium Grid 3 Accent 3" w:semiHidden="0" w:uiPriority="69" w:unhideWhenUsed="0"/>
-    <w:lsdException w:name="Dark List Accent 3" w:semiHidden="0" w:uiPriority="70" w:unhideWhenUsed="0"/>
-    <w:lsdException w:name="Colorful Shading Accent 3" w:semiHidden="0" w:uiPriority="71" w:unhideWhenUsed="0"/>
-    <w:lsdException w:name="Colorful List Accent 3" w:semiHidden="0" w:uiPriority="72" w:unhideWhenUsed="0"/>
-    <w:lsdException w:name="Colorful Grid Accent 3" w:semiHidden="0" w:uiPriority="73" w:unhideWhenUsed="0"/>
-    <w:lsdException w:name="Light Shading Accent 4" w:semiHidden="0" w:uiPriority="60" w:unhideWhenUsed="0"/>
-    <w:lsdException w:name="Light List Accent 4" w:semiHidden="0" w:uiPriority="61" w:unhideWhenUsed="0"/>
-    <w:lsdException w:name="Light Grid Accent 4" w:semiHidden="0" w:uiPriority="62" w:unhideWhenUsed="0"/>
-    <w:lsdException w:name="Medium Shading 1 Accent 4" w:semiHidden="0" w:uiPriority="63" w:unhideWhenUsed="0"/>
-    <w:lsdException w:name="Medium Shading 2 Accent 4" w:semiHidden="0" w:uiPriority="64" w:unhideWhenUsed="0"/>
-    <w:lsdException w:name="Medium List 1 Accent 4" w:semiHidden="0" w:uiPriority="65" w:unhideWhenUsed="0"/>
-    <w:lsdException w:name="Medium List 2 Accent 4" w:semiHidden="0" w:uiPriority="66" w:unhideWhenUsed="0"/>
-    <w:lsdException w:name="Medium Grid 1 Accent 4" w:semiHidden="0" w:uiPriority="67" w:unhideWhenUsed="0"/>
-    <w:lsdException w:name="Medium Grid 2 Accent 4" w:semiHidden="0" w:uiPriority="68" w:unhideWhenUsed="0"/>
-    <w:lsdException w:name="Medium Grid 3 Accent 4" w:semiHidden="0" w:uiPriority="69" w:unhideWhenUsed="0"/>
-    <w:lsdException w:name="Dark List Accent 4" w:semiHidden="0" w:uiPriority="70" w:unhideWhenUsed="0"/>
-    <w:lsdException w:name="Colorful Shading Accent 4" w:semiHidden="0" w:uiPriority="71" w:unhideWhenUsed="0"/>
-    <w:lsdException w:name="Colorful List Accent 4" w:semiHidden="0" w:uiPriority="72" w:unhideWhenUsed="0"/>
-    <w:lsdException w:name="Colorful Grid Accent 4" w:semiHidden="0" w:uiPriority="73" w:unhideWhenUsed="0"/>
-    <w:lsdException w:name="Light Shading Accent 5" w:semiHidden="0" w:uiPriority="60" w:unhideWhenUsed="0"/>
-    <w:lsdException w:name="Light List Accent 5" w:semiHidden="0" w:uiPriority="61" w:unhideWhenUsed="0"/>
-    <w:lsdException w:name="Light Grid Accent 5" w:semiHidden="0" w:uiPriority="62" w:unhideWhenUsed="0"/>
-    <w:lsdException w:name="Medium Shading 1 Accent 5" w:semiHidden="0" w:uiPriority="63" w:unhideWhenUsed="0"/>
-    <w:lsdException w:name="Medium Shading 2 Accent 5" w:semiHidden="0" w:uiPriority="64" w:unhideWhenUsed="0"/>
-    <w:lsdException w:name="Medium List 1 Accent 5" w:semiHidden="0" w:uiPriority="65" w:unhideWhenUsed="0"/>
-    <w:lsdException w:name="Medium List 2 Accent 5" w:semiHidden="0" w:uiPriority="66" w:unhideWhenUsed="0"/>
-    <w:lsdException w:name="Medium Grid 1 Accent 5" w:semiHidden="0" w:uiPriority="67" w:unhideWhenUsed="0"/>
-    <w:lsdException w:name="Medium Grid 2 Accent 5" w:semiHidden="0" w:uiPriority="68" w:unhideWhenUsed="0"/>
-    <w:lsdException w:name="Medium Grid 3 Accent 5" w:semiHidden="0" w:uiPriority="69" w:unhideWhenUsed="0"/>
-    <w:lsdException w:name="Dark List Accent 5" w:semiHidden="0" w:uiPriority="70" w:unhideWhenUsed="0"/>
-    <w:lsdException w:name="Colorful Shading Accent 5" w:semiHidden="0" w:uiPriority="71" w:unhideWhenUsed="0"/>
-    <w:lsdException w:name="Colorful List Accent 5" w:semiHidden="0" w:uiPriority="72" w:unhideWhenUsed="0"/>
-    <w:lsdException w:name="Colorful Grid Accent 5" w:semiHidden="0" w:uiPriority="73" w:unhideWhenUsed="0"/>
-    <w:lsdException w:name="Light Shading Accent 6" w:semiHidden="0" w:uiPriority="60" w:unhideWhenUsed="0"/>
-    <w:lsdException w:name="Light List Accent 6" w:semiHidden="0" w:uiPriority="61" w:unhideWhenUsed="0"/>
-    <w:lsdException w:name="Light Grid Accent 6" w:semiHidden="0" w:uiPriority="62" w:unhideWhenUsed="0"/>
-    <w:lsdException w:name="Medium Shading 1 Accent 6" w:semiHidden="0" w:uiPriority="63" w:unhideWhenUsed="0"/>
-    <w:lsdException w:name="Medium Shading 2 Accent 6" w:semiHidden="0" w:uiPriority="64" w:unhideWhenUsed="0"/>
-    <w:lsdException w:name="Medium List 1 Accent 6" w:semiHidden="0" w:uiPriority="65" w:unhideWhenUsed="0"/>
-    <w:lsdException w:name="Medium List 2 Accent 6" w:semiHidden="0" w:uiPriority="66" w:unhideWhenUsed="0"/>
-    <w:lsdException w:name="Medium Grid 1 Accent 6" w:semiHidden="0" w:uiPriority="67" w:unhideWhenUsed="0"/>
-    <w:lsdException w:name="Medium Grid 2 Accent 6" w:semiHidden="0" w:uiPriority="68" w:unhideWhenUsed="0"/>
-    <w:lsdException w:name="Medium Grid 3 Accent 6" w:semiHidden="0" w:uiPriority="69" w:unhideWhenUsed="0"/>
-    <w:lsdException w:name="Dark List Accent 6" w:semiHidden="0" w:uiPriority="70" w:unhideWhenUsed="0"/>
-    <w:lsdException w:name="Colorful Shading Accent 6" w:semiHidden="0" w:uiPriority="71" w:unhideWhenUsed="0"/>
-    <w:lsdException w:name="Colorful List Accent 6" w:semiHidden="0" w:uiPriority="72" w:unhideWhenUsed="0"/>
-    <w:lsdException w:name="Colorful Grid Accent 6" w:semiHidden="0" w:uiPriority="73" w:unhideWhenUsed="0"/>
-    <w:lsdException w:name="Subtle Emphasis" w:semiHidden="0" w:uiPriority="19" w:unhideWhenUsed="0" w:qFormat="1"/>
-    <w:lsdException w:name="Intense Emphasis" w:semiHidden="0" w:uiPriority="21" w:unhideWhenUsed="0" w:qFormat="1"/>
-    <w:lsdException w:name="Subtle Reference" w:semiHidden="0" w:uiPriority="31" w:unhideWhenUsed="0" w:qFormat="1"/>
-    <w:lsdException w:name="Intense Reference" w:semiHidden="0" w:uiPriority="32" w:unhideWhenUsed="0" w:qFormat="1"/>
-    <w:lsdException w:name="Book Title" w:semiHidden="0" w:uiPriority="33" w:unhideWhenUsed="0" w:qFormat="1"/>
-    <w:lsdException w:name="Bibliography" w:uiPriority="37"/>
-    <w:lsdException w:name="TOC Heading" w:uiPriority="39" w:qFormat="1"/>
-  </w:latentStyles>
-  <w:style w:type="paragraph" w:default="1" w:styleId="Normal">
-    <w:name w:val="Normal"/>
-    <w:qFormat/>
-  </w:style>
-  <w:style w:type="character" w:default="1" w:styleId="DefaultParagraphFont">
-    <w:name w:val="Default Paragraph Font"/>
-    <w:uiPriority w:val="1"/>
-    <w:semiHidden/>
-    <w:unhideWhenUsed/>
-  </w:style>
-  <w:style w:type="table" w:default="1" w:styleId="TableNormal">
-    <w:name w:val="Normal Table"/>
-    <w:uiPriority w:val="99"/>
-    <w:semiHidden/>
-    <w:unhideWhenUsed/>
-    <w:tblPr>
-      <w:tblInd w:w="0" w:type="dxa"/>
-      <w:tblCellMar>
-        <w:top w:w="0" w:type="dxa"/>
-        <w:left w:w="108" w:type="dxa"/>
-        <w:bottom w:w="0" w:type="dxa"/>
-        <w:right w:w="108" w:type="dxa"/>
-      </w:tblCellMar>
-    </w:tblPr>
-  </w:style>
-  <w:style w:type="numbering" w:default="1" w:styleId="NoList">
-    <w:name w:val="No List"/>
-    <w:uiPriority w:val="99"/>
-    <w:semiHidden/>
-    <w:unhideWhenUsed/>
-  </w:style>
-  <w:style w:type="paragraph" w:customStyle="1" w:styleId="7A582D3C5B0A4DD4BE1ACF7A1C18ADC4">
-    <w:name w:val="7A582D3C5B0A4DD4BE1ACF7A1C18ADC4"/>
-    <w:rsid w:val="00CC3F76"/>
-  </w:style>
-  <w:style w:type="paragraph" w:customStyle="1" w:styleId="278E239CE0E5464A87542E4BAFE58792">
-    <w:name w:val="278E239CE0E5464A87542E4BAFE58792"/>
-    <w:rsid w:val="00CC3F76"/>
-  </w:style>
-  <w:style w:type="paragraph" w:customStyle="1" w:styleId="EEB5B66C63E94DB99A67471E0AB0292E">
-    <w:name w:val="EEB5B66C63E94DB99A67471E0AB0292E"/>
-    <w:rsid w:val="00CC3F76"/>
-  </w:style>
-  <w:style w:type="paragraph" w:customStyle="1" w:styleId="F376FC98B5F5485287C389474F1881C4">
-    <w:name w:val="F376FC98B5F5485287C389474F1881C4"/>
-    <w:rsid w:val="00CC3F76"/>
-  </w:style>
-  <w:style w:type="paragraph" w:customStyle="1" w:styleId="016F7C378AE44E24890B828C78611CB6">
-    <w:name w:val="016F7C378AE44E24890B828C78611CB6"/>
-    <w:rsid w:val="00CC3F76"/>
-  </w:style>
-  <w:style w:type="paragraph" w:customStyle="1" w:styleId="35BD9ADBB58A484CA231B46C84FC1C7C">
-    <w:name w:val="35BD9ADBB58A484CA231B46C84FC1C7C"/>
-    <w:rsid w:val="00CC3F76"/>
-  </w:style>
-</w:styles>
-</file>
-
-<file path=word/glossary/webSettings.xml><?xml version="1.0" encoding="utf-8"?>
-<w:webSettings xmlns:mc="http://schemas.openxmlformats.org/markup-compatibility/2006" xmlns:r="http://schemas.openxmlformats.org/officeDocument/2006/relationships" xmlns:w="http://schemas.openxmlformats.org/wordprocessingml/2006/main" xmlns:w14="http://schemas.microsoft.com/office/word/2010/wordml" mc:Ignorable="w14">
-  <w:optimizeForBrowser/>
-  <w:allowPNG/>
-</w:webSettings>
-</file>
-
 <file path=word/theme/theme1.xml><?xml version="1.0" encoding="utf-8"?>
 <a:theme xmlns:a="http://schemas.openxmlformats.org/drawingml/2006/main" name="Office Theme">
   <a:themeElements>
@@ -13082,7 +12965,7 @@
   <a:extraClrSchemeLst/>
   <a:extLst>
     <a:ext uri="{05A4C25C-085E-4340-85A3-A5531E510DB2}">
-      <thm15:themeFamily xmlns:thm15="http://schemas.microsoft.com/office/thememl/2012/main" xmlns="" name="Office Theme" id="{62F939B6-93AF-4DB8-9C6B-D6C7DFDC589F}" vid="{4A3C46E8-61CC-4603-A589-7422A47A8E4A}"/>
+      <thm15:themeFamily xmlns="" xmlns:thm15="http://schemas.microsoft.com/office/thememl/2012/main" name="Office Theme" id="{62F939B6-93AF-4DB8-9C6B-D6C7DFDC589F}" vid="{4A3C46E8-61CC-4603-A589-7422A47A8E4A}"/>
     </a:ext>
   </a:extLst>
 </a:theme>
@@ -13112,7 +12995,7 @@
 </file>
 
 <file path=customXml/itemProps2.xml><?xml version="1.0" encoding="utf-8"?>
-<ds:datastoreItem xmlns:ds="http://schemas.openxmlformats.org/officeDocument/2006/customXml" ds:itemID="{5FA3574C-101D-492F-BC40-0215B88B13CD}">
+<ds:datastoreItem xmlns:ds="http://schemas.openxmlformats.org/officeDocument/2006/customXml" ds:itemID="{CFE7F339-8EE5-4219-8B6C-EB7F7FE44E99}">
   <ds:schemaRefs>
     <ds:schemaRef ds:uri="http://schemas.openxmlformats.org/officeDocument/2006/bibliography"/>
   </ds:schemaRefs>

</xml_diff>

<commit_message>
Update SDD_ver1+phan chia.docx Update Weekly_Report_Son.xlsx
</commit_message>
<xml_diff>
--- a/BaoCaoNhom/SDD/SDD_ver1+phan chia.docx
+++ b/BaoCaoNhom/SDD/SDD_ver1+phan chia.docx
@@ -65,7 +65,6 @@
                   </w:sdtPr>
                   <w:sdtEndPr/>
                   <w:sdtContent>
-                    <w:proofErr w:type="spellStart"/>
                     <w:r>
                       <w:rPr>
                         <w:sz w:val="140"/>
@@ -73,7 +72,6 @@
                       </w:rPr>
                       <w:t>CrazyLib</w:t>
                     </w:r>
-                    <w:proofErr w:type="spellEnd"/>
                   </w:sdtContent>
                 </w:sdt>
               </w:p>
@@ -173,6 +171,7 @@
           <w:r>
             <w:rPr>
               <w:noProof/>
+              <w:lang w:eastAsia="ja-JP"/>
             </w:rPr>
             <mc:AlternateContent>
               <mc:Choice Requires="wps">
@@ -273,6 +272,7 @@
           <w:r>
             <w:rPr>
               <w:noProof/>
+              <w:lang w:eastAsia="ja-JP"/>
             </w:rPr>
             <mc:AlternateContent>
               <mc:Choice Requires="wps">
@@ -405,6 +405,7 @@
           <w:r>
             <w:rPr>
               <w:noProof/>
+              <w:lang w:eastAsia="ja-JP"/>
             </w:rPr>
             <mc:AlternateContent>
               <mc:Choice Requires="wps">
@@ -479,6 +480,7 @@
           <w:r>
             <w:rPr>
               <w:noProof/>
+              <w:lang w:eastAsia="ja-JP"/>
             </w:rPr>
             <mc:AlternateContent>
               <mc:Choice Requires="wps">
@@ -4976,6 +4978,7 @@
       </w:pPr>
       <w:bookmarkStart w:id="0" w:name="_Toc336847718"/>
       <w:r>
+        <w:lastRenderedPageBreak/>
         <w:t>Giới thiệu</w:t>
       </w:r>
       <w:bookmarkEnd w:id="0"/>
@@ -5002,78 +5005,48 @@
         <w:t xml:space="preserve">hần mềm này cung cấp các chi tiết thiết kế của </w:t>
       </w:r>
       <w:r>
-        <w:t xml:space="preserve">hệ thống quản lý </w:t>
-      </w:r>
-      <w:proofErr w:type="gramStart"/>
-      <w:r>
-        <w:t>thư</w:t>
-      </w:r>
-      <w:proofErr w:type="gramEnd"/>
-      <w:r>
-        <w:t xml:space="preserve"> viện </w:t>
-      </w:r>
-      <w:proofErr w:type="spellStart"/>
+        <w:t>hệ thống quản lý thư viện CrazyLib</w:t>
+      </w:r>
+      <w:r>
+        <w:t xml:space="preserve"> </w:t>
+      </w:r>
+      <w:r>
+        <w:t>do nhóm Crazy đề xuất.</w:t>
+      </w:r>
+    </w:p>
+    <w:p>
+      <w:r>
+        <w:t>Tài liệu này được cung cấp cho khoa Khoa học và Kĩ thuật Máy Tính</w:t>
+      </w:r>
+      <w:r>
+        <w:t xml:space="preserve"> , bao gồm </w:t>
+      </w:r>
+      <w:r>
+        <w:t>các giáo viên quản lý bộ môn Thực tập công nghệ phầm mềm</w:t>
+      </w:r>
+      <w:r>
+        <w:t xml:space="preserve"> và </w:t>
+      </w:r>
+      <w:r>
+        <w:t>các sinh viên được uỷ quyền</w:t>
+      </w:r>
+      <w:r>
+        <w:t xml:space="preserve">, các nhà phát triển </w:t>
+      </w:r>
       <w:r>
         <w:t>CrazyLib</w:t>
       </w:r>
-      <w:proofErr w:type="spellEnd"/>
-      <w:r>
-        <w:t xml:space="preserve"> </w:t>
-      </w:r>
-      <w:r>
-        <w:t>do nhóm Crazy đề xuất.</w:t>
-      </w:r>
-    </w:p>
-    <w:p>
-      <w:r>
-        <w:t xml:space="preserve">Tài liệu này được cung cấp cho khoa </w:t>
-      </w:r>
-      <w:proofErr w:type="spellStart"/>
-      <w:r>
-        <w:t>Khoa</w:t>
-      </w:r>
-      <w:proofErr w:type="spellEnd"/>
-      <w:r>
-        <w:t xml:space="preserve"> học và Kĩ thuật Máy Tính</w:t>
-      </w:r>
-      <w:r>
-        <w:t xml:space="preserve"> , bao gồm </w:t>
-      </w:r>
-      <w:r>
-        <w:t>các giáo viên quản lý bộ môn Thực tập công nghệ phầm mềm</w:t>
-      </w:r>
-      <w:r>
-        <w:t xml:space="preserve"> và </w:t>
-      </w:r>
-      <w:r>
-        <w:t>các sinh viên được uỷ quyền</w:t>
-      </w:r>
-      <w:r>
-        <w:t xml:space="preserve">, các nhà phát triển </w:t>
-      </w:r>
-      <w:proofErr w:type="spellStart"/>
-      <w:r>
-        <w:t>CrazyLib</w:t>
-      </w:r>
-      <w:proofErr w:type="spellEnd"/>
       <w:r>
         <w:t xml:space="preserve"> , và những người sẽ duy trì </w:t>
       </w:r>
-      <w:proofErr w:type="spellStart"/>
-      <w:r>
-        <w:t>CrazyLib</w:t>
-      </w:r>
-      <w:proofErr w:type="spellEnd"/>
-      <w:r>
-        <w:t>.</w:t>
-      </w:r>
-    </w:p>
-    <w:p>
-      <w:proofErr w:type="gramStart"/>
+      <w:r>
+        <w:t>CrazyLib.</w:t>
+      </w:r>
+    </w:p>
+    <w:p>
       <w:r>
         <w:t>Nó cũng sẽ phục vụ như là một tài liệu tham khảo cho các sinh viên.</w:t>
       </w:r>
-      <w:proofErr w:type="gramEnd"/>
     </w:p>
     <w:p>
       <w:pPr>
@@ -5085,46 +5058,18 @@
       </w:pPr>
       <w:bookmarkStart w:id="2" w:name="_Toc336847720"/>
       <w:r>
-        <w:t xml:space="preserve">Phạm </w:t>
-      </w:r>
-      <w:proofErr w:type="gramStart"/>
-      <w:r>
-        <w:t>vi</w:t>
+        <w:t>Phạm vi</w:t>
       </w:r>
       <w:bookmarkEnd w:id="2"/>
-      <w:proofErr w:type="gramEnd"/>
-    </w:p>
-    <w:p>
-      <w:proofErr w:type="gramStart"/>
-      <w:r>
-        <w:t xml:space="preserve">Tài liệu này chứa một mô tả đầy đủ các thiết kế của </w:t>
-      </w:r>
-      <w:proofErr w:type="spellStart"/>
-      <w:r>
-        <w:t>CrazyLib</w:t>
-      </w:r>
-      <w:proofErr w:type="spellEnd"/>
-      <w:r>
-        <w:t>.</w:t>
-      </w:r>
-      <w:proofErr w:type="gramEnd"/>
+    </w:p>
+    <w:p>
+      <w:r>
+        <w:t>Tài liệu này chứa một mô tả đầy đủ các thiết kế của CrazyLib.</w:t>
+      </w:r>
       <w:r>
         <w:br/>
-        <w:t xml:space="preserve">Kiến trúc cơ bản là một máy chủ web server phục vụ nhiều máy </w:t>
-      </w:r>
-      <w:proofErr w:type="gramStart"/>
-      <w:r>
-        <w:t>client .</w:t>
-      </w:r>
-      <w:proofErr w:type="gramEnd"/>
-      <w:r>
-        <w:t xml:space="preserve"> </w:t>
-      </w:r>
-      <w:proofErr w:type="gramStart"/>
-      <w:r>
-        <w:t>Các trang cơ bản sẽ được viết bằng Ruby on Rails.</w:t>
-      </w:r>
-      <w:proofErr w:type="gramEnd"/>
+        <w:t>Kiến trúc cơ bản là một máy chủ web server phục vụ nhiều máy client . Các trang cơ bản sẽ được viết bằng Ruby on Rails.</w:t>
+      </w:r>
     </w:p>
     <w:p>
       <w:pPr>
@@ -5150,7 +5095,6 @@
         </w:rPr>
         <w:t xml:space="preserve"> của </w:t>
       </w:r>
-      <w:proofErr w:type="spellStart"/>
       <w:r>
         <w:rPr>
           <w:rFonts w:eastAsia="Times New Roman"/>
@@ -5159,7 +5103,6 @@
         </w:rPr>
         <w:t>CrazyLib</w:t>
       </w:r>
-      <w:proofErr w:type="spellEnd"/>
       <w:r>
         <w:rPr>
           <w:rFonts w:eastAsia="Times New Roman"/>
@@ -5174,25 +5117,7 @@
           <w:kern w:val="0"/>
           <w14:ligatures w14:val="none"/>
         </w:rPr>
-        <w:t xml:space="preserve">c hiện các thay </w:t>
-      </w:r>
-      <w:proofErr w:type="gramStart"/>
-      <w:r>
-        <w:rPr>
-          <w:rFonts w:eastAsia="Times New Roman"/>
-          <w:kern w:val="0"/>
-          <w14:ligatures w14:val="none"/>
-        </w:rPr>
-        <w:t>đổi ,</w:t>
-      </w:r>
-      <w:proofErr w:type="gramEnd"/>
-      <w:r>
-        <w:rPr>
-          <w:rFonts w:eastAsia="Times New Roman"/>
-          <w:kern w:val="0"/>
-          <w14:ligatures w14:val="none"/>
-        </w:rPr>
-        <w:t xml:space="preserve"> khi họ</w:t>
+        <w:t>c hiện các thay đổi , khi họ</w:t>
       </w:r>
       <w:r>
         <w:rPr>
@@ -5208,33 +5133,13 @@
           <w:kern w:val="0"/>
           <w14:ligatures w14:val="none"/>
         </w:rPr>
-        <w:t xml:space="preserve">ững thay đổi này bao gồm: thay đổi quyền hạn của users, thủ </w:t>
-      </w:r>
-      <w:proofErr w:type="gramStart"/>
-      <w:r>
-        <w:rPr>
-          <w:rFonts w:eastAsia="Times New Roman"/>
-          <w:kern w:val="0"/>
-          <w14:ligatures w14:val="none"/>
-        </w:rPr>
-        <w:t>thư</w:t>
-      </w:r>
-      <w:proofErr w:type="gramEnd"/>
-      <w:r>
-        <w:rPr>
-          <w:rFonts w:eastAsia="Times New Roman"/>
-          <w:kern w:val="0"/>
-          <w14:ligatures w14:val="none"/>
-        </w:rPr>
-        <w:t>, thay đổi các thiết lập cơ bản của hệ thống.</w:t>
-      </w:r>
-    </w:p>
-    <w:p>
-      <w:proofErr w:type="gramStart"/>
+        <w:t>ững thay đổi này bao gồm: thay đổi quyền hạn của users, thủ thư, thay đổi các thiết lập cơ bản của hệ thống.</w:t>
+      </w:r>
+    </w:p>
+    <w:p>
       <w:r>
         <w:t>Ngoài ra người quản lý server, có thể thay đổi không giới hạn trong dữ liệu cũng như thiết lập của hệ thống.</w:t>
       </w:r>
-      <w:proofErr w:type="gramEnd"/>
     </w:p>
     <w:p>
       <w:pPr>
@@ -5266,11 +5171,9 @@
             <w:tcW w:w="4788" w:type="dxa"/>
           </w:tcPr>
           <w:p>
-            <w:proofErr w:type="spellStart"/>
             <w:r>
               <w:t>RoR</w:t>
             </w:r>
-            <w:proofErr w:type="spellEnd"/>
           </w:p>
         </w:tc>
         <w:tc>
@@ -5290,11 +5193,9 @@
             <w:tcW w:w="4788" w:type="dxa"/>
           </w:tcPr>
           <w:p>
-            <w:proofErr w:type="spellStart"/>
             <w:r>
               <w:t>TTCNPM</w:t>
             </w:r>
-            <w:proofErr w:type="spellEnd"/>
           </w:p>
         </w:tc>
         <w:tc>
@@ -5336,13 +5237,8 @@
             <w:tcW w:w="4788" w:type="dxa"/>
           </w:tcPr>
           <w:p>
-            <w:proofErr w:type="spellStart"/>
-            <w:r>
-              <w:t>KH&amp;KT</w:t>
-            </w:r>
-            <w:proofErr w:type="spellEnd"/>
-            <w:r>
-              <w:t xml:space="preserve"> MT</w:t>
+            <w:r>
+              <w:t>KH&amp;KT MT</w:t>
             </w:r>
           </w:p>
         </w:tc>
@@ -5363,11 +5259,9 @@
             <w:tcW w:w="4788" w:type="dxa"/>
           </w:tcPr>
           <w:p>
-            <w:proofErr w:type="spellStart"/>
             <w:r>
               <w:t>SDD</w:t>
             </w:r>
-            <w:proofErr w:type="spellEnd"/>
           </w:p>
         </w:tc>
         <w:tc>
@@ -5455,21 +5349,8 @@
           <w:numId w:val="4"/>
         </w:numPr>
       </w:pPr>
-      <w:proofErr w:type="spellStart"/>
-      <w:r>
-        <w:t>CrazyLib</w:t>
-      </w:r>
-      <w:proofErr w:type="spellEnd"/>
-      <w:r>
-        <w:t xml:space="preserve"> - </w:t>
-      </w:r>
-      <w:proofErr w:type="spellStart"/>
-      <w:r>
-        <w:t>Sofware</w:t>
-      </w:r>
-      <w:proofErr w:type="spellEnd"/>
-      <w:r>
-        <w:t xml:space="preserve"> Description </w:t>
+      <w:r>
+        <w:t xml:space="preserve">CrazyLib - Sofware Description </w:t>
       </w:r>
     </w:p>
     <w:p>
@@ -5480,13 +5361,8 @@
           <w:numId w:val="4"/>
         </w:numPr>
       </w:pPr>
-      <w:proofErr w:type="spellStart"/>
-      <w:r>
-        <w:t>CrazyLib</w:t>
-      </w:r>
-      <w:proofErr w:type="spellEnd"/>
-      <w:r>
-        <w:t xml:space="preserve"> - SRS</w:t>
+      <w:r>
+        <w:t>CrazyLib - SRS</w:t>
       </w:r>
     </w:p>
     <w:p>
@@ -5586,15 +5462,7 @@
         <w:t xml:space="preserve">c năng </w:t>
       </w:r>
       <w:r>
-        <w:t xml:space="preserve">trong hệ </w:t>
-      </w:r>
-      <w:proofErr w:type="gramStart"/>
-      <w:r>
-        <w:t>thống .</w:t>
-      </w:r>
-      <w:proofErr w:type="gramEnd"/>
-      <w:r>
-        <w:t xml:space="preserve"> Những </w:t>
+        <w:t xml:space="preserve">trong hệ thống . Những </w:t>
       </w:r>
       <w:r>
         <w:t xml:space="preserve">thành phần này có </w:t>
@@ -5630,6 +5498,7 @@
         </w:numPr>
       </w:pPr>
       <w:r>
+        <w:lastRenderedPageBreak/>
         <w:t>Phần 4:</w:t>
       </w:r>
       <w:r>
@@ -5716,23 +5585,7 @@
     </w:p>
     <w:p>
       <w:r>
-        <w:t xml:space="preserve">Đơn giản là </w:t>
-      </w:r>
-      <w:proofErr w:type="spellStart"/>
-      <w:r>
-        <w:t>phầ</w:t>
-      </w:r>
-      <w:proofErr w:type="spellEnd"/>
-      <w:r>
-        <w:t xml:space="preserve"> nào nằm chỗ nào, ở đây hệ thống web và database nằm </w:t>
-      </w:r>
-      <w:proofErr w:type="gramStart"/>
-      <w:r>
-        <w:t>chung</w:t>
-      </w:r>
-      <w:proofErr w:type="gramEnd"/>
-      <w:r>
-        <w:t xml:space="preserve"> 1 chỗ </w:t>
+        <w:t xml:space="preserve">Đơn giản là phầ nào nằm chỗ nào, ở đây hệ thống web và database nằm chung 1 chỗ </w:t>
       </w:r>
     </w:p>
     <w:p>
@@ -5797,44 +5650,18 @@
     <w:p>
       <w:bookmarkStart w:id="15" w:name="_Toc336847729"/>
       <w:r>
-        <w:t xml:space="preserve">Tên: </w:t>
-      </w:r>
-      <w:r>
-        <w:t xml:space="preserve"> Homepage (trang chủ)</w:t>
-      </w:r>
-    </w:p>
-    <w:p>
-      <w:proofErr w:type="gramStart"/>
-      <w:r>
-        <w:t>Loại :</w:t>
-      </w:r>
-      <w:proofErr w:type="gramEnd"/>
-      <w:r>
-        <w:t xml:space="preserve"> Web page</w:t>
-      </w:r>
-    </w:p>
-    <w:p>
-      <w:r>
-        <w:t xml:space="preserve">Mô </w:t>
-      </w:r>
-      <w:proofErr w:type="gramStart"/>
-      <w:r>
-        <w:t>tả :</w:t>
-      </w:r>
-      <w:proofErr w:type="gramEnd"/>
-      <w:r>
-        <w:t xml:space="preserve"> Trang </w:t>
-      </w:r>
-      <w:r>
-        <w:t xml:space="preserve">chủ hiển thị hình ảnh, thông tin giới thiệu về thư viện. </w:t>
-      </w:r>
-      <w:proofErr w:type="gramStart"/>
-      <w:r>
-        <w:t>Góc trên bên phải có hai nút đăng nhập và đăng ký.</w:t>
-      </w:r>
-      <w:bookmarkStart w:id="16" w:name="_GoBack"/>
-      <w:bookmarkEnd w:id="16"/>
-      <w:proofErr w:type="gramEnd"/>
+        <w:t>Tên:  Homepage (trang chủ)</w:t>
+      </w:r>
+    </w:p>
+    <w:p>
+      <w:r>
+        <w:t>Loại : Web page</w:t>
+      </w:r>
+    </w:p>
+    <w:p>
+      <w:r>
+        <w:t>Mô tả : Trang chủ hiển thị hình ảnh, thông tin giới thiệu về thư viện. Góc trên bên phải có hai nút đăng nhập và đăng ký.</w:t>
+      </w:r>
     </w:p>
     <w:p>
       <w:pPr>
@@ -5854,32 +5681,206 @@
       </w:r>
     </w:p>
     <w:p>
-      <w:proofErr w:type="gramStart"/>
-      <w:r>
-        <w:t>Loại :</w:t>
-      </w:r>
-      <w:proofErr w:type="gramEnd"/>
-      <w:r>
-        <w:t xml:space="preserve"> Web page</w:t>
-      </w:r>
-    </w:p>
-    <w:p>
-      <w:r>
-        <w:t xml:space="preserve">Mô </w:t>
-      </w:r>
-      <w:proofErr w:type="gramStart"/>
-      <w:r>
-        <w:t>tả :</w:t>
-      </w:r>
-      <w:proofErr w:type="gramEnd"/>
-      <w:r>
-        <w:t xml:space="preserve"> Trang đăng nhập gồm có 2 field username,  password và một nút login để đăng nhập vào hệ thống. </w:t>
-      </w:r>
-      <w:proofErr w:type="gramStart"/>
-      <w:r>
-        <w:t>Ngoài ra trang này còn có 1 link “Forgot password?” để hỗ trợ người dùng lấy lại mật khẩu đã bị mất.</w:t>
-      </w:r>
-      <w:proofErr w:type="gramEnd"/>
+      <w:r>
+        <w:t>Loại : Web page</w:t>
+      </w:r>
+    </w:p>
+    <w:p>
+      <w:r>
+        <w:t>Mô tả : Trang đăng nhập gồm có 2 field username,  password và một nút login để đăng nhập vào hệ thống. Ngoài ra trang này còn có 1 link “Forgot password?” để hỗ trợ người dùng lấy lại mật khẩu đã bị mất.</w:t>
+      </w:r>
+    </w:p>
+    <w:p>
+      <w:r>
+        <w:t>Thuộc tính : None</w:t>
+      </w:r>
+    </w:p>
+    <w:p>
+      <w:r>
+        <w:t>Tài nguyên : None</w:t>
+      </w:r>
+    </w:p>
+    <w:p>
+      <w:r>
+        <w:t>Các hàm chức năng :</w:t>
+      </w:r>
+    </w:p>
+    <w:p>
+      <w:pPr>
+        <w:rPr>
+          <w:b/>
+        </w:rPr>
+      </w:pPr>
+      <w:r>
+        <w:rPr>
+          <w:b/>
+        </w:rPr>
+        <w:t xml:space="preserve">Tên : </w:t>
+      </w:r>
+      <w:r>
+        <w:rPr>
+          <w:b/>
+        </w:rPr>
+        <w:t>createSession(Object)</w:t>
+      </w:r>
+    </w:p>
+    <w:p>
+      <w:pPr>
+        <w:pStyle w:val="ListParagraph"/>
+        <w:numPr>
+          <w:ilvl w:val="0"/>
+          <w:numId w:val="21"/>
+        </w:numPr>
+        <w:tabs>
+          <w:tab w:val="left" w:pos="2340"/>
+        </w:tabs>
+      </w:pPr>
+      <w:r>
+        <w:t>Tham số</w:t>
+      </w:r>
+      <w:r>
+        <w:tab/>
+        <w:t>: Object chứa thông tin username và hash password</w:t>
+      </w:r>
+    </w:p>
+    <w:p>
+      <w:pPr>
+        <w:pStyle w:val="ListParagraph"/>
+        <w:numPr>
+          <w:ilvl w:val="0"/>
+          <w:numId w:val="21"/>
+        </w:numPr>
+        <w:tabs>
+          <w:tab w:val="left" w:pos="2340"/>
+        </w:tabs>
+      </w:pPr>
+      <w:r>
+        <w:t>Tiền điều kiện</w:t>
+      </w:r>
+      <w:r>
+        <w:tab/>
+        <w:t>: Chưa đăng nhập</w:t>
+      </w:r>
+    </w:p>
+    <w:p>
+      <w:pPr>
+        <w:pStyle w:val="ListParagraph"/>
+        <w:numPr>
+          <w:ilvl w:val="0"/>
+          <w:numId w:val="21"/>
+        </w:numPr>
+        <w:tabs>
+          <w:tab w:val="left" w:pos="2340"/>
+        </w:tabs>
+      </w:pPr>
+      <w:r>
+        <w:t>Hậu điều kiện</w:t>
+      </w:r>
+      <w:r>
+        <w:tab/>
+        <w:t>: Người dùng được đăng nhập vào hệ thống</w:t>
+      </w:r>
+    </w:p>
+    <w:p>
+      <w:pPr>
+        <w:pStyle w:val="ListParagraph"/>
+        <w:numPr>
+          <w:ilvl w:val="0"/>
+          <w:numId w:val="21"/>
+        </w:numPr>
+        <w:tabs>
+          <w:tab w:val="left" w:pos="2340"/>
+        </w:tabs>
+      </w:pPr>
+      <w:r>
+        <w:t>Exceptions</w:t>
+      </w:r>
+      <w:r>
+        <w:tab/>
+        <w:t>: Không</w:t>
+      </w:r>
+    </w:p>
+    <w:p>
+      <w:pPr>
+        <w:pStyle w:val="ListParagraph"/>
+        <w:numPr>
+          <w:ilvl w:val="0"/>
+          <w:numId w:val="21"/>
+        </w:numPr>
+        <w:tabs>
+          <w:tab w:val="left" w:pos="2340"/>
+        </w:tabs>
+      </w:pPr>
+      <w:r>
+        <w:t>Chuỗi sự kiện</w:t>
+      </w:r>
+      <w:r>
+        <w:tab/>
+        <w:t>:</w:t>
+      </w:r>
+    </w:p>
+    <w:p>
+      <w:pPr>
+        <w:pStyle w:val="ListParagraph"/>
+        <w:numPr>
+          <w:ilvl w:val="1"/>
+          <w:numId w:val="21"/>
+        </w:numPr>
+        <w:tabs>
+          <w:tab w:val="left" w:pos="2340"/>
+        </w:tabs>
+      </w:pPr>
+      <w:r>
+        <w:lastRenderedPageBreak/>
+        <w:t>Người dung (chưa đăng nhập) điền vào 2 form username và password</w:t>
+      </w:r>
+    </w:p>
+    <w:p>
+      <w:pPr>
+        <w:pStyle w:val="ListParagraph"/>
+        <w:numPr>
+          <w:ilvl w:val="1"/>
+          <w:numId w:val="21"/>
+        </w:numPr>
+        <w:tabs>
+          <w:tab w:val="left" w:pos="2340"/>
+        </w:tabs>
+      </w:pPr>
+      <w:r>
+        <w:t>Người dùng (chưa đăng nhập) nhấn vào nút login</w:t>
+      </w:r>
+    </w:p>
+    <w:p>
+      <w:pPr>
+        <w:pStyle w:val="ListParagraph"/>
+        <w:numPr>
+          <w:ilvl w:val="1"/>
+          <w:numId w:val="21"/>
+        </w:numPr>
+        <w:tabs>
+          <w:tab w:val="left" w:pos="2340"/>
+        </w:tabs>
+      </w:pPr>
+      <w:r>
+        <w:t>Select cơ sở dữ liệu với username và password người dùng nhập vào</w:t>
+      </w:r>
+    </w:p>
+    <w:p>
+      <w:pPr>
+        <w:pStyle w:val="ListParagraph"/>
+        <w:numPr>
+          <w:ilvl w:val="1"/>
+          <w:numId w:val="21"/>
+        </w:numPr>
+        <w:tabs>
+          <w:tab w:val="left" w:pos="2340"/>
+        </w:tabs>
+      </w:pPr>
+      <w:r>
+        <w:t>Trả về kết quả cho người dung (thành công/thất bại)</w:t>
+      </w:r>
+      <w:bookmarkStart w:id="16" w:name="_GoBack"/>
+      <w:bookmarkEnd w:id="16"/>
     </w:p>
     <w:p>
       <w:pPr>
@@ -5895,16 +5896,11 @@
       <w:r>
         <w:t xml:space="preserve"> </w:t>
       </w:r>
-      <w:proofErr w:type="gramStart"/>
       <w:r>
         <w:t>sách</w:t>
       </w:r>
       <w:r>
-        <w:t>(</w:t>
-      </w:r>
-      <w:proofErr w:type="gramEnd"/>
-      <w:r>
-        <w:t>hiện kết quả tìm kiếm/chưa tìm kiếm)</w:t>
+        <w:t>(hiện kết quả tìm kiếm/chưa tìm kiếm)</w:t>
       </w:r>
       <w:r>
         <w:t>.</w:t>
@@ -5925,21 +5921,8 @@
     </w:p>
     <w:p>
       <w:r>
-        <w:t xml:space="preserve">Mô tả: Đây là trang tìm kiếm sách, có thể hiện nhiều chọn lựa tìm kiếm khác nhau để người dùng có thể dễ dàng tìm được thông tin các cuốn sách họ cần. Thiết kế bao gồm một khung search (textbox), một khung chọn phân loại để tìm kiếm (select box), </w:t>
-      </w:r>
-      <w:proofErr w:type="gramStart"/>
-      <w:r>
-        <w:t>và</w:t>
-      </w:r>
-      <w:proofErr w:type="gramEnd"/>
-      <w:r>
-        <w:t xml:space="preserve"> button “search”. </w:t>
-      </w:r>
-      <w:proofErr w:type="gramStart"/>
-      <w:r>
-        <w:t>Ngoài ra còn có một bảng chứa các thông tin về các cuốn sách thoả mãn điều kiện tìm kiếm (khi người dùng đã nhấn search thì sẽ hiện ra).</w:t>
-      </w:r>
-      <w:proofErr w:type="gramEnd"/>
+        <w:t>Mô tả: Đây là trang tìm kiếm sách, có thể hiện nhiều chọn lựa tìm kiếm khác nhau để người dùng có thể dễ dàng tìm được thông tin các cuốn sách họ cần. Thiết kế bao gồm một khung search (textbox), một khung chọn phân loại để tìm kiếm (select box), và button “search”. Ngoài ra còn có một bảng chứa các thông tin về các cuốn sách thoả mãn điều kiện tìm kiếm (khi người dùng đã nhấn search thì sẽ hiện ra).</w:t>
+      </w:r>
     </w:p>
     <w:p>
       <w:r>
@@ -6016,13 +5999,8 @@
       <w:pPr>
         <w:pStyle w:val="ListParagraph"/>
       </w:pPr>
-      <w:proofErr w:type="spellStart"/>
-      <w:r>
-        <w:t>Exeptions</w:t>
-      </w:r>
-      <w:proofErr w:type="spellEnd"/>
-      <w:r>
-        <w:t>: Category default = Book name</w:t>
+      <w:r>
+        <w:t>Exeptions: Category default = Book name</w:t>
       </w:r>
     </w:p>
     <w:p>
@@ -6095,7 +6073,6 @@
       <w:bookmarkStart w:id="19" w:name="_Toc336847730"/>
       <w:bookmarkEnd w:id="17"/>
       <w:bookmarkEnd w:id="18"/>
-      <w:proofErr w:type="gramStart"/>
       <w:r>
         <w:t>Trang thông tin sách</w:t>
       </w:r>
@@ -6103,7 +6080,6 @@
         <w:t>.</w:t>
       </w:r>
       <w:bookmarkEnd w:id="19"/>
-      <w:proofErr w:type="gramEnd"/>
     </w:p>
     <w:p>
       <w:r>
@@ -6119,7 +6095,6 @@
         </w:numPr>
       </w:pPr>
       <w:bookmarkStart w:id="20" w:name="_Toc336847731"/>
-      <w:proofErr w:type="gramStart"/>
       <w:r>
         <w:t>Trang thông tin người dùng</w:t>
       </w:r>
@@ -6130,42 +6105,23 @@
         <w:t>.</w:t>
       </w:r>
       <w:bookmarkEnd w:id="20"/>
-      <w:proofErr w:type="gramEnd"/>
-    </w:p>
-    <w:p>
-      <w:proofErr w:type="gramStart"/>
-      <w:r>
-        <w:t>Tên :</w:t>
-      </w:r>
-      <w:proofErr w:type="gramEnd"/>
-      <w:r>
-        <w:t xml:space="preserve"> Trang quản lý thông tin của ngườ</w:t>
+    </w:p>
+    <w:p>
+      <w:r>
+        <w:t>Tên : Trang quản lý thông tin của ngườ</w:t>
       </w:r>
       <w:r>
         <w:t>i dùng</w:t>
       </w:r>
     </w:p>
     <w:p>
-      <w:proofErr w:type="gramStart"/>
-      <w:r>
-        <w:t>Loại :</w:t>
-      </w:r>
-      <w:proofErr w:type="gramEnd"/>
-      <w:r>
-        <w:t xml:space="preserve"> Dynamic Webpage</w:t>
-      </w:r>
-    </w:p>
-    <w:p>
-      <w:r>
-        <w:t xml:space="preserve">Mô </w:t>
-      </w:r>
-      <w:proofErr w:type="gramStart"/>
-      <w:r>
-        <w:t>tả :</w:t>
-      </w:r>
-      <w:proofErr w:type="gramEnd"/>
-      <w:r>
-        <w:t xml:space="preserve"> </w:t>
+      <w:r>
+        <w:t>Loại : Dynamic Webpage</w:t>
+      </w:r>
+    </w:p>
+    <w:p>
+      <w:r>
+        <w:t xml:space="preserve">Mô tả : </w:t>
       </w:r>
       <w:r>
         <w:t xml:space="preserve">Đây là trang hiển thị toàn bộ thông tin cá nhân của người dùng. Trang này bao gồm một thanh menu bar ở bên trái hiển thị thông tin theo từng mục </w:t>
@@ -6174,95 +6130,44 @@
         <w:t>(Thiết lập tài khoả</w:t>
       </w:r>
       <w:r>
-        <w:t xml:space="preserve">n, Thay đổi avatar, Thay đổi </w:t>
-      </w:r>
-      <w:proofErr w:type="spellStart"/>
-      <w:r>
-        <w:t>email</w:t>
-      </w:r>
-      <w:proofErr w:type="gramStart"/>
-      <w:r>
-        <w:t>,.</w:t>
-      </w:r>
-      <w:proofErr w:type="gramEnd"/>
-      <w:r>
-        <w:t>v..</w:t>
-      </w:r>
-      <w:proofErr w:type="gramStart"/>
-      <w:r>
-        <w:t>v</w:t>
-      </w:r>
-      <w:proofErr w:type="spellEnd"/>
-      <w:proofErr w:type="gramEnd"/>
-      <w:r>
-        <w:t>..</w:t>
+        <w:t>n, Thay đổi avatar, Thay đổi email,.v..v..</w:t>
       </w:r>
       <w:r>
         <w:t>)</w:t>
       </w:r>
       <w:r>
-        <w:t xml:space="preserve">  và một cửa sổ nội dung ở giữa chứa thông tin chi tiết của mục. Cửa sổ này sẽ có một số form để người dùng điền vào và một button save để lưu lại thông tin thay đổi. </w:t>
-      </w:r>
-      <w:proofErr w:type="gramStart"/>
-      <w:r>
-        <w:t>Ngoài ra ở mục Lịch sử hoạt động, người dùng có thể xem chi tiết về</w:t>
+        <w:t xml:space="preserve">  và một cửa sổ nội dung ở giữa chứa thông tin chi tiết của mục. Cửa sổ này sẽ có một số form để người dùng điền vào và một button save để lưu lại thông tin thay đổi. Ngoài ra ở mục Lịch sử hoạt động, người dùng có thể xem chi tiết về</w:t>
       </w:r>
       <w:r>
         <w:t xml:space="preserve"> các giao dịch trong quá khứ (ở dạng link).</w:t>
       </w:r>
-      <w:proofErr w:type="gramEnd"/>
-    </w:p>
-    <w:p>
-      <w:r>
-        <w:t xml:space="preserve">Thuộc </w:t>
-      </w:r>
-      <w:proofErr w:type="gramStart"/>
-      <w:r>
-        <w:t>tính :</w:t>
-      </w:r>
-      <w:proofErr w:type="gramEnd"/>
-      <w:r>
-        <w:t xml:space="preserve"> Text</w:t>
-      </w:r>
-    </w:p>
-    <w:p>
-      <w:r>
-        <w:t xml:space="preserve">Tài </w:t>
-      </w:r>
-      <w:proofErr w:type="gramStart"/>
-      <w:r>
-        <w:t>nguyên :</w:t>
-      </w:r>
-      <w:proofErr w:type="gramEnd"/>
-      <w:r>
-        <w:t xml:space="preserve"> Không có</w:t>
-      </w:r>
-    </w:p>
-    <w:p>
-      <w:r>
-        <w:t xml:space="preserve">Thao </w:t>
-      </w:r>
-      <w:proofErr w:type="gramStart"/>
-      <w:r>
-        <w:t xml:space="preserve">tác </w:t>
+    </w:p>
+    <w:p>
+      <w:r>
+        <w:lastRenderedPageBreak/>
+        <w:t>Thuộc tính : Text</w:t>
+      </w:r>
+    </w:p>
+    <w:p>
+      <w:r>
+        <w:t>Tài nguyên : Không có</w:t>
+      </w:r>
+    </w:p>
+    <w:p>
+      <w:r>
+        <w:t xml:space="preserve">Thao tác </w:t>
       </w:r>
       <w:r>
         <w:t>:</w:t>
       </w:r>
-      <w:proofErr w:type="gramEnd"/>
       <w:r>
         <w:t xml:space="preserve"> Hiển thị thông tin cá nhân</w:t>
       </w:r>
     </w:p>
     <w:p>
       <w:r>
-        <w:t xml:space="preserve">Các hàm chức </w:t>
-      </w:r>
-      <w:proofErr w:type="gramStart"/>
-      <w:r>
-        <w:t>năng :</w:t>
-      </w:r>
-      <w:proofErr w:type="gramEnd"/>
+        <w:t>Các hàm chức năng :</w:t>
+      </w:r>
     </w:p>
     <w:p>
       <w:pPr>
@@ -6273,7 +6178,6 @@
           <w:b/>
         </w:rPr>
       </w:pPr>
-      <w:proofErr w:type="gramStart"/>
       <w:r>
         <w:rPr>
           <w:b/>
@@ -6290,14 +6194,7 @@
         <w:rPr>
           <w:b/>
         </w:rPr>
-        <w:t>:</w:t>
-      </w:r>
-      <w:proofErr w:type="gramEnd"/>
-      <w:r>
-        <w:rPr>
-          <w:b/>
-        </w:rPr>
-        <w:t xml:space="preserve"> view</w:t>
+        <w:t>: view</w:t>
       </w:r>
       <w:r>
         <w:rPr>
@@ -6427,19 +6324,11 @@
           <w:b/>
         </w:rPr>
       </w:pPr>
-      <w:proofErr w:type="gramStart"/>
       <w:r>
         <w:rPr>
           <w:b/>
         </w:rPr>
-        <w:t>Tên :</w:t>
-      </w:r>
-      <w:proofErr w:type="gramEnd"/>
-      <w:r>
-        <w:rPr>
-          <w:b/>
-        </w:rPr>
-        <w:t xml:space="preserve"> edit(object)</w:t>
+        <w:t>Tên : edit(object)</w:t>
       </w:r>
     </w:p>
     <w:p>
@@ -6567,13 +6456,8 @@
       </w:pPr>
       <w:bookmarkStart w:id="21" w:name="_Toc336847732"/>
       <w:r>
-        <w:t xml:space="preserve">Trang quản lý mượn/trả của thủ </w:t>
-      </w:r>
-      <w:proofErr w:type="gramStart"/>
-      <w:r>
-        <w:t>thư</w:t>
-      </w:r>
-      <w:proofErr w:type="gramEnd"/>
+        <w:t>Trang quản lý mượn/trả của thủ thư</w:t>
+      </w:r>
       <w:r>
         <w:t>.</w:t>
       </w:r>
@@ -6594,15 +6478,7 @@
       </w:pPr>
       <w:bookmarkStart w:id="22" w:name="_Toc336847733"/>
       <w:r>
-        <w:t xml:space="preserve">Trang xem thống kê của thủ </w:t>
-      </w:r>
-      <w:proofErr w:type="gramStart"/>
-      <w:r>
-        <w:t>thư</w:t>
-      </w:r>
-      <w:proofErr w:type="gramEnd"/>
-      <w:r>
-        <w:t>.</w:t>
+        <w:t>Trang xem thống kê của thủ thư.</w:t>
       </w:r>
       <w:bookmarkEnd w:id="22"/>
     </w:p>
@@ -6620,7 +6496,6 @@
         </w:numPr>
       </w:pPr>
       <w:bookmarkStart w:id="23" w:name="_Toc336847734"/>
-      <w:proofErr w:type="gramStart"/>
       <w:r>
         <w:t>Trang quản lý hệ thống của admin</w:t>
       </w:r>
@@ -6628,7 +6503,6 @@
         <w:t>.</w:t>
       </w:r>
       <w:bookmarkEnd w:id="23"/>
-      <w:proofErr w:type="gramEnd"/>
     </w:p>
     <w:bookmarkEnd w:id="13"/>
     <w:bookmarkEnd w:id="14"/>
@@ -6644,15 +6518,7 @@
     </w:p>
     <w:p>
       <w:r>
-        <w:t xml:space="preserve">Mô tả: Đây là trang quản lý hệ thống dành cho admin. </w:t>
-      </w:r>
-      <w:proofErr w:type="gramStart"/>
-      <w:r>
-        <w:t>Nơi này là nơi admin có thể thay đổi một số thông số cho hệ thống.</w:t>
-      </w:r>
-      <w:proofErr w:type="gramEnd"/>
-      <w:r>
-        <w:t xml:space="preserve"> Hiện tại có bao gồm chức năng chính là thiết lập số sách tối đa mà người dùng có thể mượn, các chức năng khác sau này sẽ bổ sung sau. Như vậy thì thiết lập chỉ có một khung textbox và một button OK</w:t>
+        <w:t>Mô tả: Đây là trang quản lý hệ thống dành cho admin. Nơi này là nơi admin có thể thay đổi một số thông số cho hệ thống. Hiện tại có bao gồm chức năng chính là thiết lập số sách tối đa mà người dùng có thể mượn, các chức năng khác sau này sẽ bổ sung sau. Như vậy thì thiết lập chỉ có một khung textbox và một button OK</w:t>
       </w:r>
     </w:p>
     <w:p>
@@ -6667,6 +6533,7 @@
     </w:p>
     <w:p>
       <w:r>
+        <w:lastRenderedPageBreak/>
         <w:t xml:space="preserve">Các hàm chức năng: </w:t>
       </w:r>
     </w:p>
@@ -6679,15 +6546,7 @@
         </w:numPr>
       </w:pPr>
       <w:r>
-        <w:t xml:space="preserve">Tên: </w:t>
-      </w:r>
-      <w:proofErr w:type="spellStart"/>
-      <w:r>
-        <w:t>setup_max_books</w:t>
-      </w:r>
-      <w:proofErr w:type="spellEnd"/>
-      <w:r>
-        <w:t>()</w:t>
+        <w:t>Tên: setup_max_books()</w:t>
       </w:r>
     </w:p>
     <w:p>
@@ -6695,15 +6554,7 @@
         <w:pStyle w:val="ListParagraph"/>
       </w:pPr>
       <w:r>
-        <w:t xml:space="preserve">Thông số: </w:t>
-      </w:r>
-      <w:proofErr w:type="spellStart"/>
-      <w:r>
-        <w:t>int</w:t>
-      </w:r>
-      <w:proofErr w:type="spellEnd"/>
-      <w:r>
-        <w:t xml:space="preserve"> number</w:t>
+        <w:t>Thông số: int number</w:t>
       </w:r>
     </w:p>
     <w:p>
@@ -6719,15 +6570,7 @@
         <w:pStyle w:val="ListParagraph"/>
       </w:pPr>
       <w:r>
-        <w:t xml:space="preserve">Tiền điều kiện: </w:t>
-      </w:r>
-      <w:proofErr w:type="spellStart"/>
-      <w:r>
-        <w:t>int</w:t>
-      </w:r>
-      <w:proofErr w:type="spellEnd"/>
-      <w:r>
-        <w:t xml:space="preserve"> &gt; 0</w:t>
+        <w:t>Tiền điều kiện: int &gt; 0</w:t>
       </w:r>
     </w:p>
     <w:p>
@@ -6742,26 +6585,8 @@
       <w:pPr>
         <w:pStyle w:val="ListParagraph"/>
       </w:pPr>
-      <w:proofErr w:type="spellStart"/>
-      <w:r>
-        <w:t>Exeptions</w:t>
-      </w:r>
-      <w:proofErr w:type="gramStart"/>
-      <w:r>
-        <w:t>:number</w:t>
-      </w:r>
-      <w:proofErr w:type="spellEnd"/>
-      <w:proofErr w:type="gramEnd"/>
-      <w:r>
-        <w:t xml:space="preserve"> không phải </w:t>
-      </w:r>
-      <w:proofErr w:type="spellStart"/>
-      <w:r>
-        <w:t>int</w:t>
-      </w:r>
-      <w:proofErr w:type="spellEnd"/>
-      <w:r>
-        <w:t>, không ghi ra file được.</w:t>
+      <w:r>
+        <w:t>Exeptions:number không phải int, không ghi ra file được.</w:t>
       </w:r>
     </w:p>
     <w:p>
@@ -6802,15 +6627,7 @@
         </w:numPr>
       </w:pPr>
       <w:r>
-        <w:t xml:space="preserve">Kiểm tra number, ghi vào file </w:t>
-      </w:r>
-      <w:proofErr w:type="spellStart"/>
-      <w:r>
-        <w:t>config</w:t>
-      </w:r>
-      <w:proofErr w:type="spellEnd"/>
-      <w:r>
-        <w:t xml:space="preserve"> trên hệ thống</w:t>
+        <w:t>Kiểm tra number, ghi vào file config trên hệ thống</w:t>
       </w:r>
     </w:p>
     <w:p>
@@ -6822,23 +6639,7 @@
         </w:numPr>
       </w:pPr>
       <w:r>
-        <w:t xml:space="preserve">Hiển thị </w:t>
-      </w:r>
-      <w:proofErr w:type="spellStart"/>
-      <w:r>
-        <w:t>kếtquả</w:t>
-      </w:r>
-      <w:proofErr w:type="spellEnd"/>
-      <w:r>
-        <w:t xml:space="preserve"> cho người </w:t>
-      </w:r>
-      <w:proofErr w:type="gramStart"/>
-      <w:r>
-        <w:t>dùng(</w:t>
-      </w:r>
-      <w:proofErr w:type="gramEnd"/>
-      <w:r>
-        <w:t>thành công/thất bại).</w:t>
+        <w:t>Hiển thị kếtquả cho người dùng(thành công/thất bại).</w:t>
       </w:r>
     </w:p>
     <w:p/>
@@ -6953,11 +6754,9 @@
             <w:tcW w:w="3192" w:type="dxa"/>
           </w:tcPr>
           <w:p>
-            <w:proofErr w:type="spellStart"/>
             <w:r>
               <w:t>User_ID</w:t>
             </w:r>
-            <w:proofErr w:type="spellEnd"/>
           </w:p>
         </w:tc>
         <w:tc>
@@ -6965,11 +6764,9 @@
             <w:tcW w:w="3192" w:type="dxa"/>
           </w:tcPr>
           <w:p>
-            <w:proofErr w:type="spellStart"/>
             <w:r>
               <w:t>Int</w:t>
             </w:r>
-            <w:proofErr w:type="spellEnd"/>
           </w:p>
         </w:tc>
         <w:tc>
@@ -7027,11 +6824,9 @@
             <w:tcW w:w="3192" w:type="dxa"/>
           </w:tcPr>
           <w:p>
-            <w:proofErr w:type="spellStart"/>
             <w:r>
               <w:t>Hashed_password</w:t>
             </w:r>
-            <w:proofErr w:type="spellEnd"/>
           </w:p>
         </w:tc>
         <w:tc>
@@ -7099,11 +6894,9 @@
             <w:tcW w:w="3192" w:type="dxa"/>
           </w:tcPr>
           <w:p>
-            <w:proofErr w:type="spellStart"/>
             <w:r>
               <w:t>Register_date</w:t>
             </w:r>
-            <w:proofErr w:type="spellEnd"/>
           </w:p>
         </w:tc>
         <w:tc>
@@ -7132,11 +6925,9 @@
             <w:tcW w:w="3192" w:type="dxa"/>
           </w:tcPr>
           <w:p>
-            <w:proofErr w:type="spellStart"/>
             <w:r>
               <w:t>End_date</w:t>
             </w:r>
-            <w:proofErr w:type="spellEnd"/>
           </w:p>
         </w:tc>
         <w:tc>
@@ -7175,11 +6966,9 @@
             <w:tcW w:w="3192" w:type="dxa"/>
           </w:tcPr>
           <w:p>
-            <w:proofErr w:type="spellStart"/>
             <w:r>
               <w:t>Int</w:t>
             </w:r>
-            <w:proofErr w:type="spellEnd"/>
           </w:p>
         </w:tc>
         <w:tc>
@@ -7207,12 +6996,10 @@
       <w:r>
         <w:t xml:space="preserve">Bảng </w:t>
       </w:r>
-      <w:proofErr w:type="spellStart"/>
       <w:r>
         <w:t>usergroups</w:t>
       </w:r>
       <w:bookmarkEnd w:id="26"/>
-      <w:proofErr w:type="spellEnd"/>
     </w:p>
     <w:p>
       <w:r>
@@ -7229,11 +7016,7 @@
       </w:pPr>
       <w:bookmarkStart w:id="27" w:name="_Toc336847738"/>
       <w:r>
-        <w:t xml:space="preserve">Bảng </w:t>
-      </w:r>
-      <w:proofErr w:type="spellStart"/>
-      <w:r>
-        <w:t>book</w:t>
+        <w:t>Bảng book</w:t>
       </w:r>
       <w:r>
         <w:t>s</w:t>
@@ -7242,7 +7025,6 @@
         <w:t>_info</w:t>
       </w:r>
       <w:bookmarkEnd w:id="27"/>
-      <w:proofErr w:type="spellEnd"/>
     </w:p>
     <w:p>
       <w:r>
@@ -7360,11 +7142,9 @@
             <w:tcW w:w="3192" w:type="dxa"/>
           </w:tcPr>
           <w:p>
-            <w:proofErr w:type="spellStart"/>
             <w:r>
               <w:t>Transaction_id</w:t>
             </w:r>
-            <w:proofErr w:type="spellEnd"/>
           </w:p>
         </w:tc>
         <w:tc>
@@ -7372,11 +7152,9 @@
             <w:tcW w:w="3192" w:type="dxa"/>
           </w:tcPr>
           <w:p>
-            <w:proofErr w:type="spellStart"/>
             <w:r>
               <w:t>Int</w:t>
             </w:r>
-            <w:proofErr w:type="spellEnd"/>
           </w:p>
         </w:tc>
         <w:tc>
@@ -7400,11 +7178,9 @@
             <w:tcW w:w="3192" w:type="dxa"/>
           </w:tcPr>
           <w:p>
-            <w:proofErr w:type="spellStart"/>
             <w:r>
               <w:t>Book_id</w:t>
             </w:r>
-            <w:proofErr w:type="spellEnd"/>
           </w:p>
         </w:tc>
         <w:tc>
@@ -7412,11 +7188,9 @@
             <w:tcW w:w="3192" w:type="dxa"/>
           </w:tcPr>
           <w:p>
-            <w:proofErr w:type="spellStart"/>
             <w:r>
               <w:t>Int</w:t>
             </w:r>
-            <w:proofErr w:type="spellEnd"/>
           </w:p>
         </w:tc>
         <w:tc>
@@ -7436,11 +7210,9 @@
             <w:tcW w:w="3192" w:type="dxa"/>
           </w:tcPr>
           <w:p>
-            <w:proofErr w:type="spellStart"/>
             <w:r>
               <w:t>User_id</w:t>
             </w:r>
-            <w:proofErr w:type="spellEnd"/>
           </w:p>
         </w:tc>
         <w:tc>
@@ -7448,11 +7220,9 @@
             <w:tcW w:w="3192" w:type="dxa"/>
           </w:tcPr>
           <w:p>
-            <w:proofErr w:type="spellStart"/>
             <w:r>
               <w:t>Int</w:t>
             </w:r>
-            <w:proofErr w:type="spellEnd"/>
           </w:p>
         </w:tc>
         <w:tc>
@@ -7472,11 +7242,10 @@
             <w:tcW w:w="3192" w:type="dxa"/>
           </w:tcPr>
           <w:p>
-            <w:proofErr w:type="spellStart"/>
-            <w:r>
+            <w:r>
+              <w:lastRenderedPageBreak/>
               <w:t>Day_borrow</w:t>
             </w:r>
-            <w:proofErr w:type="spellEnd"/>
           </w:p>
         </w:tc>
         <w:tc>
@@ -7502,11 +7271,9 @@
             <w:tcW w:w="3192" w:type="dxa"/>
           </w:tcPr>
           <w:p>
-            <w:proofErr w:type="spellStart"/>
             <w:r>
               <w:t>Day_return</w:t>
             </w:r>
-            <w:proofErr w:type="spellEnd"/>
           </w:p>
         </w:tc>
         <w:tc>
@@ -7542,11 +7309,9 @@
             <w:tcW w:w="3192" w:type="dxa"/>
           </w:tcPr>
           <w:p>
-            <w:proofErr w:type="spellStart"/>
             <w:r>
               <w:t>Int</w:t>
             </w:r>
-            <w:proofErr w:type="spellEnd"/>
           </w:p>
         </w:tc>
         <w:tc>
@@ -7656,6 +7421,7 @@
       <w:r>
         <w:rPr>
           <w:noProof/>
+          <w:lang w:eastAsia="ja-JP"/>
         </w:rPr>
         <w:drawing>
           <wp:inline distT="0" distB="0" distL="0" distR="0" wp14:anchorId="3FD87F39" wp14:editId="56109C72">
@@ -7718,6 +7484,7 @@
       <w:r>
         <w:rPr>
           <w:noProof/>
+          <w:lang w:eastAsia="ja-JP"/>
         </w:rPr>
         <w:drawing>
           <wp:inline distT="0" distB="0" distL="0" distR="0" wp14:anchorId="6159DE87" wp14:editId="495E24BF">
@@ -7772,6 +7539,7 @@
         <w:rPr>
           <w:noProof/>
         </w:rPr>
+        <w:lastRenderedPageBreak/>
         <w:t>Đăng nhập</w:t>
       </w:r>
       <w:bookmarkEnd w:id="38"/>
@@ -7780,6 +7548,7 @@
       <w:r>
         <w:rPr>
           <w:noProof/>
+          <w:lang w:eastAsia="ja-JP"/>
         </w:rPr>
         <w:drawing>
           <wp:inline distT="0" distB="0" distL="0" distR="0" wp14:anchorId="28E0AF54" wp14:editId="4491ABDC">
@@ -7834,6 +7603,7 @@
         <w:rPr>
           <w:noProof/>
         </w:rPr>
+        <w:lastRenderedPageBreak/>
         <w:t>Đăng xuất</w:t>
       </w:r>
       <w:bookmarkEnd w:id="39"/>
@@ -7842,6 +7612,7 @@
       <w:r>
         <w:rPr>
           <w:noProof/>
+          <w:lang w:eastAsia="ja-JP"/>
         </w:rPr>
         <w:drawing>
           <wp:inline distT="0" distB="0" distL="0" distR="0" wp14:anchorId="6ECFCD4F" wp14:editId="76D09135">
@@ -7882,6 +7653,7 @@
       <w:r>
         <w:rPr>
           <w:noProof/>
+          <w:lang w:eastAsia="ja-JP"/>
         </w:rPr>
         <w:drawing>
           <wp:inline distT="0" distB="0" distL="0" distR="0" wp14:anchorId="52D99070" wp14:editId="770A571A">
@@ -7919,11 +7691,9 @@
           </wp:inline>
         </w:drawing>
       </w:r>
-      <w:proofErr w:type="gramStart"/>
       <w:r>
         <w:t>l</w:t>
       </w:r>
-      <w:proofErr w:type="gramEnd"/>
     </w:p>
     <w:p>
       <w:pPr>
@@ -7942,6 +7712,7 @@
         <w:rPr>
           <w:noProof/>
         </w:rPr>
+        <w:lastRenderedPageBreak/>
         <w:t>Đăng ký</w:t>
       </w:r>
       <w:bookmarkEnd w:id="40"/>
@@ -7957,6 +7728,7 @@
       <w:r>
         <w:rPr>
           <w:noProof/>
+          <w:lang w:eastAsia="ja-JP"/>
         </w:rPr>
         <w:drawing>
           <wp:inline distT="0" distB="0" distL="0" distR="0" wp14:anchorId="660691F5" wp14:editId="251A5034">
@@ -8019,6 +7791,7 @@
       <w:r>
         <w:rPr>
           <w:noProof/>
+          <w:lang w:eastAsia="ja-JP"/>
         </w:rPr>
         <w:drawing>
           <wp:inline distT="0" distB="0" distL="0" distR="0" wp14:anchorId="75E4EFB3" wp14:editId="6ACCA22E">
@@ -8073,6 +7846,7 @@
         <w:rPr>
           <w:noProof/>
         </w:rPr>
+        <w:lastRenderedPageBreak/>
         <w:t>Hỗ trợ đa ngôn ngữ</w:t>
       </w:r>
       <w:bookmarkEnd w:id="42"/>
@@ -8081,6 +7855,7 @@
       <w:r>
         <w:rPr>
           <w:noProof/>
+          <w:lang w:eastAsia="ja-JP"/>
         </w:rPr>
         <w:drawing>
           <wp:inline distT="0" distB="0" distL="0" distR="0" wp14:anchorId="7F15941A" wp14:editId="118818FE">
@@ -8352,6 +8127,7 @@
       </w:pPr>
       <w:bookmarkStart w:id="51" w:name="_Toc336847759"/>
       <w:r>
+        <w:lastRenderedPageBreak/>
         <w:t>Thiết kế giao diện</w:t>
       </w:r>
       <w:bookmarkEnd w:id="51"/>
@@ -8384,12 +8160,10 @@
         </w:numPr>
       </w:pPr>
       <w:bookmarkStart w:id="53" w:name="_Toc336847761"/>
-      <w:proofErr w:type="gramStart"/>
       <w:r>
         <w:t>Trang tìm kiếm (hiện kết quả tìm kiếm/chưa tìm kiếm).</w:t>
       </w:r>
       <w:bookmarkEnd w:id="53"/>
-      <w:proofErr w:type="gramEnd"/>
     </w:p>
     <w:tbl>
       <w:tblPr>
@@ -8814,12 +8588,10 @@
         </w:numPr>
       </w:pPr>
       <w:bookmarkStart w:id="54" w:name="_Toc336847762"/>
-      <w:proofErr w:type="gramStart"/>
       <w:r>
         <w:t>Trang thông tin sách.</w:t>
       </w:r>
       <w:bookmarkEnd w:id="54"/>
-      <w:proofErr w:type="gramEnd"/>
     </w:p>
     <w:p>
       <w:r>
@@ -8835,12 +8607,10 @@
         </w:numPr>
       </w:pPr>
       <w:bookmarkStart w:id="55" w:name="_Toc336847763"/>
-      <w:proofErr w:type="gramStart"/>
       <w:r>
         <w:t>Trang thông tin người dùng (có hiện lịch sử mượn/trả).</w:t>
       </w:r>
       <w:bookmarkEnd w:id="55"/>
-      <w:proofErr w:type="gramEnd"/>
     </w:p>
     <w:tbl>
       <w:tblPr>
@@ -9230,15 +9000,7 @@
       </w:pPr>
       <w:bookmarkStart w:id="56" w:name="_Toc336847764"/>
       <w:r>
-        <w:t xml:space="preserve">Trang quản lý mượn/trả của thủ </w:t>
-      </w:r>
-      <w:proofErr w:type="gramStart"/>
-      <w:r>
-        <w:t>thư</w:t>
-      </w:r>
-      <w:proofErr w:type="gramEnd"/>
-      <w:r>
-        <w:t>.</w:t>
+        <w:t>Trang quản lý mượn/trả của thủ thư.</w:t>
       </w:r>
       <w:bookmarkEnd w:id="56"/>
     </w:p>
@@ -9257,15 +9019,7 @@
       </w:pPr>
       <w:bookmarkStart w:id="57" w:name="_Toc336847765"/>
       <w:r>
-        <w:t xml:space="preserve">Trang xem thống kê của thủ </w:t>
-      </w:r>
-      <w:proofErr w:type="gramStart"/>
-      <w:r>
-        <w:t>thư</w:t>
-      </w:r>
-      <w:proofErr w:type="gramEnd"/>
-      <w:r>
-        <w:t>.</w:t>
+        <w:t>Trang xem thống kê của thủ thư.</w:t>
       </w:r>
       <w:bookmarkEnd w:id="57"/>
     </w:p>
@@ -9283,7 +9037,6 @@
         </w:numPr>
       </w:pPr>
       <w:bookmarkStart w:id="58" w:name="_Toc336847766"/>
-      <w:proofErr w:type="gramStart"/>
       <w:r>
         <w:t>Trang quản lý hệ thống của admin</w:t>
       </w:r>
@@ -9291,7 +9044,6 @@
       <w:r>
         <w:t>.</w:t>
       </w:r>
-      <w:proofErr w:type="gramEnd"/>
     </w:p>
     <w:p>
       <w:r>
@@ -9349,14 +9101,12 @@
         <w:rFonts w:asciiTheme="majorHAnsi" w:eastAsiaTheme="majorEastAsia" w:hAnsiTheme="majorHAnsi" w:cstheme="majorBidi"/>
       </w:rPr>
     </w:pPr>
-    <w:proofErr w:type="spellStart"/>
     <w:r>
       <w:rPr>
         <w:rFonts w:asciiTheme="majorHAnsi" w:eastAsiaTheme="majorEastAsia" w:hAnsiTheme="majorHAnsi" w:cstheme="majorBidi"/>
       </w:rPr>
       <w:t>CrazyLib</w:t>
     </w:r>
-    <w:proofErr w:type="spellEnd"/>
     <w:r>
       <w:rPr>
         <w:rFonts w:asciiTheme="majorHAnsi" w:eastAsiaTheme="majorEastAsia" w:hAnsiTheme="majorHAnsi" w:cstheme="majorBidi"/>
@@ -9485,7 +9235,6 @@
                   <w:szCs w:val="36"/>
                 </w:rPr>
               </w:pPr>
-              <w:proofErr w:type="spellStart"/>
               <w:r>
                 <w:rPr>
                   <w:rFonts w:asciiTheme="majorHAnsi" w:eastAsiaTheme="majorEastAsia" w:hAnsiTheme="majorHAnsi" w:cstheme="majorBidi"/>
@@ -9494,7 +9243,6 @@
                 </w:rPr>
                 <w:t>CrazyLib</w:t>
               </w:r>
-              <w:proofErr w:type="spellEnd"/>
             </w:p>
           </w:tc>
         </w:sdtContent>
@@ -10798,6 +10546,119 @@
     </w:lvl>
   </w:abstractNum>
   <w:abstractNum w:abstractNumId="13">
+    <w:nsid w:val="50896C74"/>
+    <w:multiLevelType w:val="hybridMultilevel"/>
+    <w:tmpl w:val="CB9467A2"/>
+    <w:lvl w:ilvl="0" w:tplc="04090001">
+      <w:start w:val="1"/>
+      <w:numFmt w:val="bullet"/>
+      <w:lvlText w:val=""/>
+      <w:lvlJc w:val="left"/>
+      <w:pPr>
+        <w:ind w:left="720" w:hanging="360"/>
+      </w:pPr>
+      <w:rPr>
+        <w:rFonts w:ascii="Symbol" w:hAnsi="Symbol" w:hint="default"/>
+      </w:rPr>
+    </w:lvl>
+    <w:lvl w:ilvl="1" w:tplc="04090003">
+      <w:start w:val="1"/>
+      <w:numFmt w:val="bullet"/>
+      <w:lvlText w:val="o"/>
+      <w:lvlJc w:val="left"/>
+      <w:pPr>
+        <w:ind w:left="1440" w:hanging="360"/>
+      </w:pPr>
+      <w:rPr>
+        <w:rFonts w:ascii="Courier New" w:hAnsi="Courier New" w:cs="Courier New" w:hint="default"/>
+      </w:rPr>
+    </w:lvl>
+    <w:lvl w:ilvl="2" w:tplc="04090005" w:tentative="1">
+      <w:start w:val="1"/>
+      <w:numFmt w:val="bullet"/>
+      <w:lvlText w:val=""/>
+      <w:lvlJc w:val="left"/>
+      <w:pPr>
+        <w:ind w:left="2160" w:hanging="360"/>
+      </w:pPr>
+      <w:rPr>
+        <w:rFonts w:ascii="Wingdings" w:hAnsi="Wingdings" w:hint="default"/>
+      </w:rPr>
+    </w:lvl>
+    <w:lvl w:ilvl="3" w:tplc="04090001" w:tentative="1">
+      <w:start w:val="1"/>
+      <w:numFmt w:val="bullet"/>
+      <w:lvlText w:val=""/>
+      <w:lvlJc w:val="left"/>
+      <w:pPr>
+        <w:ind w:left="2880" w:hanging="360"/>
+      </w:pPr>
+      <w:rPr>
+        <w:rFonts w:ascii="Symbol" w:hAnsi="Symbol" w:hint="default"/>
+      </w:rPr>
+    </w:lvl>
+    <w:lvl w:ilvl="4" w:tplc="04090003" w:tentative="1">
+      <w:start w:val="1"/>
+      <w:numFmt w:val="bullet"/>
+      <w:lvlText w:val="o"/>
+      <w:lvlJc w:val="left"/>
+      <w:pPr>
+        <w:ind w:left="3600" w:hanging="360"/>
+      </w:pPr>
+      <w:rPr>
+        <w:rFonts w:ascii="Courier New" w:hAnsi="Courier New" w:cs="Courier New" w:hint="default"/>
+      </w:rPr>
+    </w:lvl>
+    <w:lvl w:ilvl="5" w:tplc="04090005" w:tentative="1">
+      <w:start w:val="1"/>
+      <w:numFmt w:val="bullet"/>
+      <w:lvlText w:val=""/>
+      <w:lvlJc w:val="left"/>
+      <w:pPr>
+        <w:ind w:left="4320" w:hanging="360"/>
+      </w:pPr>
+      <w:rPr>
+        <w:rFonts w:ascii="Wingdings" w:hAnsi="Wingdings" w:hint="default"/>
+      </w:rPr>
+    </w:lvl>
+    <w:lvl w:ilvl="6" w:tplc="04090001" w:tentative="1">
+      <w:start w:val="1"/>
+      <w:numFmt w:val="bullet"/>
+      <w:lvlText w:val=""/>
+      <w:lvlJc w:val="left"/>
+      <w:pPr>
+        <w:ind w:left="5040" w:hanging="360"/>
+      </w:pPr>
+      <w:rPr>
+        <w:rFonts w:ascii="Symbol" w:hAnsi="Symbol" w:hint="default"/>
+      </w:rPr>
+    </w:lvl>
+    <w:lvl w:ilvl="7" w:tplc="04090003" w:tentative="1">
+      <w:start w:val="1"/>
+      <w:numFmt w:val="bullet"/>
+      <w:lvlText w:val="o"/>
+      <w:lvlJc w:val="left"/>
+      <w:pPr>
+        <w:ind w:left="5760" w:hanging="360"/>
+      </w:pPr>
+      <w:rPr>
+        <w:rFonts w:ascii="Courier New" w:hAnsi="Courier New" w:cs="Courier New" w:hint="default"/>
+      </w:rPr>
+    </w:lvl>
+    <w:lvl w:ilvl="8" w:tplc="04090005" w:tentative="1">
+      <w:start w:val="1"/>
+      <w:numFmt w:val="bullet"/>
+      <w:lvlText w:val=""/>
+      <w:lvlJc w:val="left"/>
+      <w:pPr>
+        <w:ind w:left="6480" w:hanging="360"/>
+      </w:pPr>
+      <w:rPr>
+        <w:rFonts w:ascii="Wingdings" w:hAnsi="Wingdings" w:hint="default"/>
+      </w:rPr>
+    </w:lvl>
+  </w:abstractNum>
+  <w:abstractNum w:abstractNumId="14">
     <w:nsid w:val="534C4321"/>
     <w:multiLevelType w:val="hybridMultilevel"/>
     <w:tmpl w:val="353A6B34"/>
@@ -10886,7 +10747,7 @@
       </w:pPr>
     </w:lvl>
   </w:abstractNum>
-  <w:abstractNum w:abstractNumId="14">
+  <w:abstractNum w:abstractNumId="15">
     <w:nsid w:val="54342286"/>
     <w:multiLevelType w:val="hybridMultilevel"/>
     <w:tmpl w:val="0BD69512"/>
@@ -10975,7 +10836,7 @@
       </w:pPr>
     </w:lvl>
   </w:abstractNum>
-  <w:abstractNum w:abstractNumId="15">
+  <w:abstractNum w:abstractNumId="16">
     <w:nsid w:val="5A80230D"/>
     <w:multiLevelType w:val="singleLevel"/>
     <w:tmpl w:val="E4DEBB98"/>
@@ -10995,7 +10856,7 @@
       </w:rPr>
     </w:lvl>
   </w:abstractNum>
-  <w:abstractNum w:abstractNumId="16">
+  <w:abstractNum w:abstractNumId="17">
     <w:nsid w:val="66D07573"/>
     <w:multiLevelType w:val="hybridMultilevel"/>
     <w:tmpl w:val="3746D29E"/>
@@ -11108,7 +10969,7 @@
       </w:rPr>
     </w:lvl>
   </w:abstractNum>
-  <w:abstractNum w:abstractNumId="17">
+  <w:abstractNum w:abstractNumId="18">
     <w:nsid w:val="79D40F0F"/>
     <w:multiLevelType w:val="hybridMultilevel"/>
     <w:tmpl w:val="18501542"/>
@@ -11221,7 +11082,7 @@
       </w:rPr>
     </w:lvl>
   </w:abstractNum>
-  <w:abstractNum w:abstractNumId="18">
+  <w:abstractNum w:abstractNumId="19">
     <w:nsid w:val="7B874798"/>
     <w:multiLevelType w:val="hybridMultilevel"/>
     <w:tmpl w:val="DC36A5FA"/>
@@ -11311,13 +11172,13 @@
     </w:lvl>
   </w:abstractNum>
   <w:num w:numId="1">
-    <w:abstractNumId w:val="18"/>
+    <w:abstractNumId w:val="19"/>
   </w:num>
   <w:num w:numId="2">
     <w:abstractNumId w:val="0"/>
   </w:num>
   <w:num w:numId="3">
-    <w:abstractNumId w:val="17"/>
+    <w:abstractNumId w:val="18"/>
   </w:num>
   <w:num w:numId="4">
     <w:abstractNumId w:val="8"/>
@@ -11329,13 +11190,13 @@
     <w:abstractNumId w:val="5"/>
   </w:num>
   <w:num w:numId="7">
-    <w:abstractNumId w:val="14"/>
+    <w:abstractNumId w:val="15"/>
   </w:num>
   <w:num w:numId="8">
     <w:abstractNumId w:val="6"/>
   </w:num>
   <w:num w:numId="9">
-    <w:abstractNumId w:val="13"/>
+    <w:abstractNumId w:val="14"/>
   </w:num>
   <w:num w:numId="10">
     <w:abstractNumId w:val="4"/>
@@ -11347,7 +11208,7 @@
     <w:abstractNumId w:val="11"/>
   </w:num>
   <w:num w:numId="13">
-    <w:abstractNumId w:val="14"/>
+    <w:abstractNumId w:val="15"/>
     <w:lvlOverride w:ilvl="0">
       <w:startOverride w:val="1"/>
     </w:lvlOverride>
@@ -11380,7 +11241,7 @@
     <w:abstractNumId w:val="12"/>
   </w:num>
   <w:num w:numId="15">
-    <w:abstractNumId w:val="15"/>
+    <w:abstractNumId w:val="16"/>
   </w:num>
   <w:num w:numId="16">
     <w:abstractNumId w:val="9"/>
@@ -11392,10 +11253,13 @@
     <w:abstractNumId w:val="3"/>
   </w:num>
   <w:num w:numId="19">
-    <w:abstractNumId w:val="16"/>
+    <w:abstractNumId w:val="17"/>
   </w:num>
   <w:num w:numId="20">
     <w:abstractNumId w:val="2"/>
+  </w:num>
+  <w:num w:numId="21">
+    <w:abstractNumId w:val="13"/>
   </w:num>
 </w:numbering>
 </file>
@@ -12995,7 +12859,7 @@
 </file>
 
 <file path=customXml/itemProps2.xml><?xml version="1.0" encoding="utf-8"?>
-<ds:datastoreItem xmlns:ds="http://schemas.openxmlformats.org/officeDocument/2006/customXml" ds:itemID="{CFE7F339-8EE5-4219-8B6C-EB7F7FE44E99}">
+<ds:datastoreItem xmlns:ds="http://schemas.openxmlformats.org/officeDocument/2006/customXml" ds:itemID="{6E679B36-092E-488C-97DB-60B8FE3F88D9}">
   <ds:schemaRefs>
     <ds:schemaRef ds:uri="http://schemas.openxmlformats.org/officeDocument/2006/bibliography"/>
   </ds:schemaRefs>

</xml_diff>